<commit_message>
Better docs, some ui tweaks
</commit_message>
<xml_diff>
--- a/doc/tutorial.docx
+++ b/doc/tutorial.docx
@@ -34,7 +34,7 @@
         </w:p>
         <w:p>
           <w:pPr>
-            <w:pStyle w:val="11"/>
+            <w:pStyle w:val="12"/>
             <w:tabs>
               <w:tab w:val="right" w:leader="dot" w:pos="9345"/>
             </w:tabs>
@@ -1080,7 +1080,7 @@
         </w:p>
         <w:p>
           <w:pPr>
-            <w:pStyle w:val="11"/>
+            <w:pStyle w:val="12"/>
             <w:tabs>
               <w:tab w:val="right" w:leader="dot" w:pos="9345"/>
             </w:tabs>
@@ -1450,7 +1450,7 @@
         </w:p>
         <w:p>
           <w:pPr>
-            <w:pStyle w:val="11"/>
+            <w:pStyle w:val="12"/>
             <w:tabs>
               <w:tab w:val="right" w:leader="dot" w:pos="9345"/>
             </w:tabs>
@@ -2264,7 +2264,7 @@
         </w:p>
         <w:p>
           <w:pPr>
-            <w:pStyle w:val="11"/>
+            <w:pStyle w:val="12"/>
             <w:tabs>
               <w:tab w:val="right" w:leader="dot" w:pos="9345"/>
             </w:tabs>
@@ -2708,7 +2708,7 @@
         </w:p>
         <w:p>
           <w:pPr>
-            <w:pStyle w:val="11"/>
+            <w:pStyle w:val="12"/>
             <w:tabs>
               <w:tab w:val="right" w:leader="dot" w:pos="9345"/>
             </w:tabs>
@@ -3448,7 +3448,7 @@
         </w:p>
         <w:p>
           <w:pPr>
-            <w:pStyle w:val="11"/>
+            <w:pStyle w:val="12"/>
             <w:tabs>
               <w:tab w:val="right" w:leader="dot" w:pos="9345"/>
             </w:tabs>
@@ -3522,7 +3522,7 @@
         </w:p>
         <w:p>
           <w:pPr>
-            <w:pStyle w:val="11"/>
+            <w:pStyle w:val="12"/>
             <w:tabs>
               <w:tab w:val="right" w:leader="dot" w:pos="9345"/>
             </w:tabs>
@@ -3617,7 +3617,7 @@
     </w:p>
     <w:p>
       <w:pPr>
-        <w:pStyle w:val="1"/>
+        <w:pStyle w:val="10"/>
       </w:pPr>
       <w:bookmarkStart w:id="0" w:name="_Toc189171676"/>
       <w:r>
@@ -3708,7 +3708,22 @@
         </w:numPr>
       </w:pPr>
       <w:r>
-        <w:t>Создание нового проекта.</w:t>
+        <w:t>Создание нового проекта</w:t>
+      </w:r>
+      <w:r>
+        <w:t>;</w:t>
+      </w:r>
+    </w:p>
+    <w:p>
+      <w:pPr>
+        <w:pStyle w:val="aa"/>
+        <w:numPr>
+          <w:ilvl w:val="0"/>
+          <w:numId w:val="6"/>
+        </w:numPr>
+      </w:pPr>
+      <w:r>
+        <w:t>Подменю «Последние проекты», содержащее ссылки на последние открытые проекты.</w:t>
       </w:r>
     </w:p>
     <w:p>
@@ -3770,7 +3785,10 @@
         </w:numPr>
       </w:pPr>
       <w:r>
-        <w:t>Вставить: вставляет скопированную часть схемы. Вставка осуществляется относительно центра экрана;</w:t>
+        <w:t>Вставить: вставляет скопированную часть схемы</w:t>
+      </w:r>
+      <w:r>
+        <w:t>;</w:t>
       </w:r>
     </w:p>
     <w:p>
@@ -3782,6 +3800,7 @@
         </w:numPr>
       </w:pPr>
       <w:r>
+        <w:lastRenderedPageBreak/>
         <w:t>Отменить: отменяет последнее выполненное действие;</w:t>
       </w:r>
     </w:p>
@@ -4354,6 +4373,7 @@
               <w:rPr>
                 <w:noProof/>
               </w:rPr>
+              <w:lastRenderedPageBreak/>
               <w:drawing>
                 <wp:inline distT="0" distB="0" distL="0" distR="0" wp14:anchorId="7EB6887B" wp14:editId="40EF8F85">
                   <wp:extent cx="320040" cy="320040"/>
@@ -4975,6 +4995,291 @@
           <w:lang w:val="ru-RU"/>
         </w:rPr>
       </w:pPr>
+      <w:r>
+        <w:rPr>
+          <w:lang w:val="ru-RU"/>
+        </w:rPr>
+        <w:t>Кнопки отладки</w:t>
+      </w:r>
+    </w:p>
+    <w:tbl>
+      <w:tblPr>
+        <w:tblStyle w:val="af0"/>
+        <w:tblW w:w="0" w:type="auto"/>
+        <w:tblLook w:val="04A0" w:firstRow="1" w:lastRow="0" w:firstColumn="1" w:lastColumn="0" w:noHBand="0" w:noVBand="1"/>
+      </w:tblPr>
+      <w:tblGrid>
+        <w:gridCol w:w="2830"/>
+        <w:gridCol w:w="6515"/>
+      </w:tblGrid>
+      <w:tr>
+        <w:tc>
+          <w:tcPr>
+            <w:tcW w:w="2830" w:type="dxa"/>
+            <w:vAlign w:val="center"/>
+          </w:tcPr>
+          <w:p>
+            <w:pPr>
+              <w:ind w:firstLine="0"/>
+              <w:jc w:val="center"/>
+            </w:pPr>
+            <w:r>
+              <w:rPr>
+                <w:b/>
+                <w:bCs/>
+              </w:rPr>
+              <w:t>Кнопка</w:t>
+            </w:r>
+          </w:p>
+        </w:tc>
+        <w:tc>
+          <w:tcPr>
+            <w:tcW w:w="6515" w:type="dxa"/>
+            <w:vAlign w:val="center"/>
+          </w:tcPr>
+          <w:p>
+            <w:pPr>
+              <w:ind w:firstLine="0"/>
+              <w:jc w:val="center"/>
+            </w:pPr>
+            <w:r>
+              <w:rPr>
+                <w:b/>
+                <w:bCs/>
+              </w:rPr>
+              <w:t>Действие</w:t>
+            </w:r>
+          </w:p>
+        </w:tc>
+      </w:tr>
+      <w:tr>
+        <w:tc>
+          <w:tcPr>
+            <w:tcW w:w="2830" w:type="dxa"/>
+            <w:vAlign w:val="center"/>
+          </w:tcPr>
+          <w:p>
+            <w:pPr>
+              <w:ind w:firstLine="0"/>
+              <w:jc w:val="center"/>
+            </w:pPr>
+            <w:r>
+              <w:rPr>
+                <w:noProof/>
+              </w:rPr>
+              <w:drawing>
+                <wp:inline distT="0" distB="0" distL="0" distR="0" wp14:anchorId="20C046A1" wp14:editId="3636DD6B">
+                  <wp:extent cx="363155" cy="352474"/>
+                  <wp:effectExtent l="0" t="0" r="0" b="0"/>
+                  <wp:docPr id="1072492331" name="Рисунок 1"/>
+                  <wp:cNvGraphicFramePr>
+                    <a:graphicFrameLocks xmlns:a="http://schemas.openxmlformats.org/drawingml/2006/main" noChangeAspect="1"/>
+                  </wp:cNvGraphicFramePr>
+                  <a:graphic xmlns:a="http://schemas.openxmlformats.org/drawingml/2006/main">
+                    <a:graphicData uri="http://schemas.openxmlformats.org/drawingml/2006/picture">
+                      <pic:pic xmlns:pic="http://schemas.openxmlformats.org/drawingml/2006/picture">
+                        <pic:nvPicPr>
+                          <pic:cNvPr id="1072492331" name="Рисунок 1"/>
+                          <pic:cNvPicPr/>
+                        </pic:nvPicPr>
+                        <pic:blipFill>
+                          <a:blip r:embed="rId18">
+                            <a:extLst>
+                              <a:ext uri="{28A0092B-C50C-407E-A947-70E740481C1C}">
+                                <a14:useLocalDpi xmlns:a14="http://schemas.microsoft.com/office/drawing/2010/main" val="0"/>
+                              </a:ext>
+                            </a:extLst>
+                          </a:blip>
+                          <a:stretch>
+                            <a:fillRect/>
+                          </a:stretch>
+                        </pic:blipFill>
+                        <pic:spPr>
+                          <a:xfrm>
+                            <a:off x="0" y="0"/>
+                            <a:ext cx="363155" cy="352474"/>
+                          </a:xfrm>
+                          <a:prstGeom prst="rect">
+                            <a:avLst/>
+                          </a:prstGeom>
+                        </pic:spPr>
+                      </pic:pic>
+                    </a:graphicData>
+                  </a:graphic>
+                </wp:inline>
+              </w:drawing>
+            </w:r>
+          </w:p>
+        </w:tc>
+        <w:tc>
+          <w:tcPr>
+            <w:tcW w:w="6515" w:type="dxa"/>
+          </w:tcPr>
+          <w:p>
+            <w:pPr>
+              <w:ind w:firstLine="0"/>
+            </w:pPr>
+            <w:r>
+              <w:t>Стоп – остановка обработки схемы</w:t>
+            </w:r>
+          </w:p>
+        </w:tc>
+      </w:tr>
+      <w:tr>
+        <w:tc>
+          <w:tcPr>
+            <w:tcW w:w="2830" w:type="dxa"/>
+            <w:vAlign w:val="center"/>
+          </w:tcPr>
+          <w:p>
+            <w:pPr>
+              <w:ind w:firstLine="0"/>
+              <w:jc w:val="center"/>
+            </w:pPr>
+            <w:r>
+              <w:rPr>
+                <w:noProof/>
+              </w:rPr>
+              <w:drawing>
+                <wp:inline distT="0" distB="0" distL="0" distR="0" wp14:anchorId="57D940BD" wp14:editId="77A29CE9">
+                  <wp:extent cx="338744" cy="371527"/>
+                  <wp:effectExtent l="0" t="0" r="4445" b="0"/>
+                  <wp:docPr id="1259432288" name="Рисунок 1"/>
+                  <wp:cNvGraphicFramePr>
+                    <a:graphicFrameLocks xmlns:a="http://schemas.openxmlformats.org/drawingml/2006/main" noChangeAspect="1"/>
+                  </wp:cNvGraphicFramePr>
+                  <a:graphic xmlns:a="http://schemas.openxmlformats.org/drawingml/2006/main">
+                    <a:graphicData uri="http://schemas.openxmlformats.org/drawingml/2006/picture">
+                      <pic:pic xmlns:pic="http://schemas.openxmlformats.org/drawingml/2006/picture">
+                        <pic:nvPicPr>
+                          <pic:cNvPr id="1259432288" name="Рисунок 1"/>
+                          <pic:cNvPicPr/>
+                        </pic:nvPicPr>
+                        <pic:blipFill>
+                          <a:blip r:embed="rId19">
+                            <a:extLst>
+                              <a:ext uri="{28A0092B-C50C-407E-A947-70E740481C1C}">
+                                <a14:useLocalDpi xmlns:a14="http://schemas.microsoft.com/office/drawing/2010/main" val="0"/>
+                              </a:ext>
+                            </a:extLst>
+                          </a:blip>
+                          <a:stretch>
+                            <a:fillRect/>
+                          </a:stretch>
+                        </pic:blipFill>
+                        <pic:spPr>
+                          <a:xfrm>
+                            <a:off x="0" y="0"/>
+                            <a:ext cx="338744" cy="371527"/>
+                          </a:xfrm>
+                          <a:prstGeom prst="rect">
+                            <a:avLst/>
+                          </a:prstGeom>
+                        </pic:spPr>
+                      </pic:pic>
+                    </a:graphicData>
+                  </a:graphic>
+                </wp:inline>
+              </w:drawing>
+            </w:r>
+          </w:p>
+        </w:tc>
+        <w:tc>
+          <w:tcPr>
+            <w:tcW w:w="6515" w:type="dxa"/>
+          </w:tcPr>
+          <w:p>
+            <w:pPr>
+              <w:ind w:firstLine="0"/>
+            </w:pPr>
+            <w:r>
+              <w:t>Запуск – продолжение обработки схемы после остановки</w:t>
+            </w:r>
+          </w:p>
+        </w:tc>
+      </w:tr>
+      <w:tr>
+        <w:tc>
+          <w:tcPr>
+            <w:tcW w:w="2830" w:type="dxa"/>
+            <w:vAlign w:val="center"/>
+          </w:tcPr>
+          <w:p>
+            <w:pPr>
+              <w:ind w:firstLine="0"/>
+              <w:jc w:val="center"/>
+            </w:pPr>
+            <w:r>
+              <w:rPr>
+                <w:noProof/>
+              </w:rPr>
+              <w:drawing>
+                <wp:inline distT="0" distB="0" distL="0" distR="0" wp14:anchorId="37AECB4A" wp14:editId="34F6F7EF">
+                  <wp:extent cx="400106" cy="387199"/>
+                  <wp:effectExtent l="0" t="0" r="0" b="0"/>
+                  <wp:docPr id="1859905521" name="Рисунок 1"/>
+                  <wp:cNvGraphicFramePr>
+                    <a:graphicFrameLocks xmlns:a="http://schemas.openxmlformats.org/drawingml/2006/main" noChangeAspect="1"/>
+                  </wp:cNvGraphicFramePr>
+                  <a:graphic xmlns:a="http://schemas.openxmlformats.org/drawingml/2006/main">
+                    <a:graphicData uri="http://schemas.openxmlformats.org/drawingml/2006/picture">
+                      <pic:pic xmlns:pic="http://schemas.openxmlformats.org/drawingml/2006/picture">
+                        <pic:nvPicPr>
+                          <pic:cNvPr id="1859905521" name="Рисунок 1"/>
+                          <pic:cNvPicPr/>
+                        </pic:nvPicPr>
+                        <pic:blipFill>
+                          <a:blip r:embed="rId20">
+                            <a:extLst>
+                              <a:ext uri="{28A0092B-C50C-407E-A947-70E740481C1C}">
+                                <a14:useLocalDpi xmlns:a14="http://schemas.microsoft.com/office/drawing/2010/main" val="0"/>
+                              </a:ext>
+                            </a:extLst>
+                          </a:blip>
+                          <a:stretch>
+                            <a:fillRect/>
+                          </a:stretch>
+                        </pic:blipFill>
+                        <pic:spPr>
+                          <a:xfrm>
+                            <a:off x="0" y="0"/>
+                            <a:ext cx="400106" cy="387199"/>
+                          </a:xfrm>
+                          <a:prstGeom prst="rect">
+                            <a:avLst/>
+                          </a:prstGeom>
+                        </pic:spPr>
+                      </pic:pic>
+                    </a:graphicData>
+                  </a:graphic>
+                </wp:inline>
+              </w:drawing>
+            </w:r>
+          </w:p>
+        </w:tc>
+        <w:tc>
+          <w:tcPr>
+            <w:tcW w:w="6515" w:type="dxa"/>
+          </w:tcPr>
+          <w:p>
+            <w:pPr>
+              <w:ind w:firstLine="0"/>
+            </w:pPr>
+            <w:r>
+              <w:t>Шаг исполнения – делает один шаг обработки схемы. Активно только после остановки.</w:t>
+            </w:r>
+          </w:p>
+        </w:tc>
+      </w:tr>
+    </w:tbl>
+    <w:p/>
+    <w:p>
+      <w:pPr>
+        <w:pStyle w:val="3"/>
+        <w:rPr>
+          <w:lang w:val="ru-RU"/>
+        </w:rPr>
+      </w:pPr>
       <w:bookmarkStart w:id="14" w:name="_Кнопка_открытия_консоли"/>
       <w:bookmarkStart w:id="15" w:name="_Toc189171687"/>
       <w:bookmarkEnd w:id="14"/>
@@ -5007,7 +5312,7 @@
                     <pic:cNvPicPr/>
                   </pic:nvPicPr>
                   <pic:blipFill>
-                    <a:blip r:embed="rId18"/>
+                    <a:blip r:embed="rId21"/>
                     <a:stretch>
                       <a:fillRect/>
                     </a:stretch>
@@ -5030,7 +5335,77 @@
     </w:p>
     <w:p>
       <w:r>
-        <w:t>Открывает или скрывает консоль.</w:t>
+        <w:t xml:space="preserve">Открывает или скрывает </w:t>
+      </w:r>
+      <w:hyperlink w:anchor="_Консоль" w:history="1">
+        <w:r>
+          <w:rPr>
+            <w:rStyle w:val="af1"/>
+          </w:rPr>
+          <w:t>консоль</w:t>
+        </w:r>
+      </w:hyperlink>
+      <w:r>
+        <w:t>.</w:t>
+      </w:r>
+    </w:p>
+    <w:p/>
+    <w:p>
+      <w:pPr>
+        <w:pStyle w:val="3"/>
+        <w:rPr>
+          <w:lang w:val="ru-RU"/>
+        </w:rPr>
+      </w:pPr>
+      <w:r>
+        <w:rPr>
+          <w:lang w:val="ru-RU"/>
+        </w:rPr>
+        <w:t>Меню сниппетов</w:t>
+      </w:r>
+    </w:p>
+    <w:p>
+      <w:r>
+        <w:drawing>
+          <wp:inline distT="0" distB="0" distL="0" distR="0" wp14:anchorId="3873258B" wp14:editId="347415BF">
+            <wp:extent cx="295316" cy="304843"/>
+            <wp:effectExtent l="0" t="0" r="0" b="0"/>
+            <wp:docPr id="1359830904" name="Рисунок 1"/>
+            <wp:cNvGraphicFramePr>
+              <a:graphicFrameLocks xmlns:a="http://schemas.openxmlformats.org/drawingml/2006/main" noChangeAspect="1"/>
+            </wp:cNvGraphicFramePr>
+            <a:graphic xmlns:a="http://schemas.openxmlformats.org/drawingml/2006/main">
+              <a:graphicData uri="http://schemas.openxmlformats.org/drawingml/2006/picture">
+                <pic:pic xmlns:pic="http://schemas.openxmlformats.org/drawingml/2006/picture">
+                  <pic:nvPicPr>
+                    <pic:cNvPr id="1359830904" name=""/>
+                    <pic:cNvPicPr/>
+                  </pic:nvPicPr>
+                  <pic:blipFill>
+                    <a:blip r:embed="rId22"/>
+                    <a:stretch>
+                      <a:fillRect/>
+                    </a:stretch>
+                  </pic:blipFill>
+                  <pic:spPr>
+                    <a:xfrm>
+                      <a:off x="0" y="0"/>
+                      <a:ext cx="295316" cy="304843"/>
+                    </a:xfrm>
+                    <a:prstGeom prst="rect">
+                      <a:avLst/>
+                    </a:prstGeom>
+                  </pic:spPr>
+                </pic:pic>
+              </a:graphicData>
+            </a:graphic>
+          </wp:inline>
+        </w:drawing>
+      </w:r>
+    </w:p>
+    <w:p>
+      <w:r>
+        <w:t>Открывает или скрывает меню сниппетов.</w:t>
       </w:r>
     </w:p>
     <w:p/>
@@ -5046,6 +5421,7 @@
         <w:rPr>
           <w:lang w:val="ru-RU"/>
         </w:rPr>
+        <w:lastRenderedPageBreak/>
         <w:t>Дерево элементов</w:t>
       </w:r>
       <w:bookmarkEnd w:id="16"/>
@@ -5174,7 +5550,7 @@
                     </pic:cNvPicPr>
                   </pic:nvPicPr>
                   <pic:blipFill>
-                    <a:blip r:embed="rId19">
+                    <a:blip r:embed="rId23">
                       <a:extLst>
                         <a:ext uri="{28A0092B-C50C-407E-A947-70E740481C1C}">
                           <a14:useLocalDpi xmlns:a14="http://schemas.microsoft.com/office/drawing/2010/main" val="0"/>
@@ -5242,11 +5618,11 @@
                     </pic:cNvPicPr>
                   </pic:nvPicPr>
                   <pic:blipFill>
-                    <a:blip r:embed="rId20">
+                    <a:blip r:embed="rId24">
                       <a:extLst>
                         <a:ext uri="{BEBA8EAE-BF5A-486C-A8C5-ECC9F3942E4B}">
                           <a14:imgProps xmlns:a14="http://schemas.microsoft.com/office/drawing/2010/main">
-                            <a14:imgLayer r:embed="rId21">
+                            <a14:imgLayer r:embed="rId25">
                               <a14:imgEffect>
                                 <a14:brightnessContrast bright="-40000"/>
                               </a14:imgEffect>
@@ -5498,7 +5874,7 @@
     <w:p/>
     <w:p>
       <w:pPr>
-        <w:pStyle w:val="1"/>
+        <w:pStyle w:val="10"/>
       </w:pPr>
       <w:bookmarkStart w:id="19" w:name="_Toc189171690"/>
       <w:r>
@@ -5725,7 +6101,7 @@
                     </pic:cNvPicPr>
                   </pic:nvPicPr>
                   <pic:blipFill>
-                    <a:blip r:embed="rId22">
+                    <a:blip r:embed="rId26">
                       <a:extLst>
                         <a:ext uri="{28A0092B-C50C-407E-A947-70E740481C1C}">
                           <a14:useLocalDpi xmlns:a14="http://schemas.microsoft.com/office/drawing/2010/main" val="0"/>
@@ -5797,7 +6173,7 @@
     <w:p/>
     <w:p>
       <w:pPr>
-        <w:pStyle w:val="1"/>
+        <w:pStyle w:val="10"/>
       </w:pPr>
       <w:bookmarkStart w:id="28" w:name="_Toc189171695"/>
       <w:r>
@@ -6001,6 +6377,7 @@
         </w:numPr>
       </w:pPr>
       <w:r>
+        <w:lastRenderedPageBreak/>
         <w:t>Переключатель «Максимальная частота»: синхронизирует переключения сигналов на ножках генератора с частотой просчета схемы, что обеспечивает максимальную возможную частоту работы;</w:t>
       </w:r>
     </w:p>
@@ -6040,11 +6417,16 @@
         <w:t xml:space="preserve">Микропроцессор </w:t>
       </w:r>
       <w:r>
-        <w:t>Intel 8088</w:t>
+        <w:t>8088</w:t>
       </w:r>
       <w:bookmarkEnd w:id="35"/>
     </w:p>
     <w:p>
+      <w:pPr>
+        <w:rPr>
+          <w:lang w:val="en-US"/>
+        </w:rPr>
+      </w:pPr>
       <w:r>
         <w:t>При нажатии ПКМ открывается окно про</w:t>
       </w:r>
@@ -6053,6 +6435,31 @@
       </w:r>
       <w:r>
         <w:t>ра состояния регистров и флагов.</w:t>
+      </w:r>
+    </w:p>
+    <w:p>
+      <w:pPr>
+        <w:pStyle w:val="3"/>
+      </w:pPr>
+      <w:r>
+        <w:rPr>
+          <w:lang w:val="ru-RU"/>
+        </w:rPr>
+        <w:t xml:space="preserve">Микроконтроллер </w:t>
+      </w:r>
+      <w:r>
+        <w:t>RV32-IMA</w:t>
+      </w:r>
+    </w:p>
+    <w:p>
+      <w:r>
+        <w:t>При нажатии ПКМ открывается окно просмотра состояния регистров и флагов</w:t>
+      </w:r>
+      <w:r>
+        <w:t xml:space="preserve">, </w:t>
+      </w:r>
+      <w:r>
+        <w:t>а также просмотрщик памяти.</w:t>
       </w:r>
     </w:p>
     <w:p>
@@ -6109,6 +6516,7 @@
         <w:rPr>
           <w:lang w:val="ru-RU"/>
         </w:rPr>
+        <w:lastRenderedPageBreak/>
         <w:t>Особые элементы</w:t>
       </w:r>
       <w:bookmarkEnd w:id="37"/>
@@ -6174,7 +6582,7 @@
     <w:p/>
     <w:p>
       <w:pPr>
-        <w:pStyle w:val="1"/>
+        <w:pStyle w:val="10"/>
       </w:pPr>
       <w:bookmarkStart w:id="41" w:name="_Toc189171706"/>
       <w:r>
@@ -6221,7 +6629,32 @@
         <w:t xml:space="preserve">, </w:t>
       </w:r>
       <w:r>
-        <w:t>после чего в появившейся строке указать соответствие ножек в формате «ножка:ножка» или «ножка-ножка:ножка-ножка» для диапазона. .Поддерживаются диапазоны одинаковой длины только от меньшего индекса к большему. Соответствий может быть несколько, их следует записывать через «;» без пробелов..</w:t>
+        <w:t xml:space="preserve">после чего в появившейся строке указать соответствие ножек в формате «ножка:ножка» или «ножка-ножка:ножка-ножка» для диапазона. </w:t>
+      </w:r>
+      <w:r>
+        <w:t>. Поддерживаются</w:t>
+      </w:r>
+      <w:r>
+        <w:t xml:space="preserve"> диапазоны одинаковой длины. Соответствий может быть несколько, их следует записывать через «;» без </w:t>
+      </w:r>
+      <w:r>
+        <w:t>пробелов.</w:t>
+      </w:r>
+    </w:p>
+    <w:p>
+      <w:pPr>
+        <w:rPr>
+          <w:lang w:val="en-US"/>
+        </w:rPr>
+      </w:pPr>
+      <w:r>
+        <w:t>Примеры таких записей: 1</w:t>
+      </w:r>
+      <w:r>
+        <w:rPr>
+          <w:lang w:val="en-US"/>
+        </w:rPr>
+        <w:t>:8;1-3:4-6;1-10:10-1.</w:t>
       </w:r>
     </w:p>
     <w:p>
@@ -6259,6 +6692,7 @@
         <w:rPr>
           <w:lang w:val="ru-RU"/>
         </w:rPr>
+        <w:lastRenderedPageBreak/>
         <w:t>Удаление провода</w:t>
       </w:r>
       <w:bookmarkEnd w:id="45"/>
@@ -6332,7 +6766,7 @@
                     <pic:cNvPicPr/>
                   </pic:nvPicPr>
                   <pic:blipFill>
-                    <a:blip r:embed="rId23">
+                    <a:blip r:embed="rId27">
                       <a:extLst>
                         <a:ext uri="{28A0092B-C50C-407E-A947-70E740481C1C}">
                           <a14:useLocalDpi xmlns:a14="http://schemas.microsoft.com/office/drawing/2010/main" val="0"/>
@@ -6397,7 +6831,7 @@
     <w:p/>
     <w:p>
       <w:pPr>
-        <w:pStyle w:val="1"/>
+        <w:pStyle w:val="10"/>
       </w:pPr>
       <w:bookmarkStart w:id="50" w:name="_Toc189171712"/>
       <w:r>
@@ -6409,7 +6843,7 @@
       <w:r>
         <w:t xml:space="preserve">Для открытия окна настроек необходимо выбрать пункт «Все настройки» в </w:t>
       </w:r>
-      <w:hyperlink r:id="rId24" w:anchor="_Подменю_" w:history="1">
+      <w:hyperlink r:id="rId28" w:anchor="_Подменю_" w:history="1">
         <w:r>
           <w:rPr>
             <w:rStyle w:val="af1"/>
@@ -6468,6 +6902,7 @@
         <w:rPr>
           <w:lang w:val="ru-RU"/>
         </w:rPr>
+        <w:lastRenderedPageBreak/>
         <w:t>Общие настройки</w:t>
       </w:r>
       <w:bookmarkEnd w:id="52"/>
@@ -6476,7 +6911,7 @@
       <w:r>
         <w:t xml:space="preserve">Кроме пунктов, рассмотренных в описании </w:t>
       </w:r>
-      <w:hyperlink r:id="rId25" w:anchor="_Подменю_" w:history="1">
+      <w:hyperlink r:id="rId29" w:anchor="_Подменю_" w:history="1">
         <w:r>
           <w:rPr>
             <w:rStyle w:val="af1"/>
@@ -6701,6 +7136,7 @@
         <w:rPr>
           <w:lang w:val="ru-RU"/>
         </w:rPr>
+        <w:lastRenderedPageBreak/>
         <w:t>Частота симуляции</w:t>
       </w:r>
       <w:bookmarkEnd w:id="59"/>
@@ -6793,7 +7229,7 @@
     <w:p/>
     <w:p>
       <w:pPr>
-        <w:pStyle w:val="1"/>
+        <w:pStyle w:val="10"/>
       </w:pPr>
       <w:bookmarkStart w:id="64" w:name="_Toc189171722"/>
       <w:r>
@@ -7470,12 +7906,13 @@
     </w:p>
     <w:p>
       <w:pPr>
-        <w:pStyle w:val="1"/>
+        <w:pStyle w:val="10"/>
       </w:pPr>
       <w:bookmarkStart w:id="65" w:name="_Логический_анализатор"/>
       <w:bookmarkStart w:id="66" w:name="_Toc189171723"/>
       <w:bookmarkEnd w:id="65"/>
       <w:r>
+        <w:lastRenderedPageBreak/>
         <w:t>Логический анализатор</w:t>
       </w:r>
       <w:bookmarkEnd w:id="66"/>
@@ -7484,7 +7921,7 @@
       <w:r>
         <w:t xml:space="preserve">Логический анализатор (далее - ЛА) является окном, которое открывается по нажатию </w:t>
       </w:r>
-      <w:hyperlink r:id="rId26" w:anchor="_Кнопка_" w:history="1">
+      <w:hyperlink r:id="rId30" w:anchor="_Кнопка_" w:history="1">
         <w:r>
           <w:rPr>
             <w:rStyle w:val="af1"/>
@@ -7566,6 +8003,30 @@
       </w:pPr>
       <w:r>
         <w:t>«+», «-»: приближают/отдаляют полученные значения.</w:t>
+      </w:r>
+    </w:p>
+    <w:p>
+      <w:r>
+        <w:t xml:space="preserve">Отличительная особенность симуляции заключается в том, что быстрые сигналы отображаются </w:t>
+      </w:r>
+      <w:r>
+        <w:t>одинаково</w:t>
+      </w:r>
+      <w:r>
+        <w:t xml:space="preserve"> вне зависимости от установленной в настройках частоты симуляции.</w:t>
+      </w:r>
+    </w:p>
+    <w:p>
+      <w:pPr>
+        <w:pStyle w:val="10"/>
+      </w:pPr>
+      <w:r>
+        <w:t>Сниппеты</w:t>
+      </w:r>
+    </w:p>
+    <w:p>
+      <w:r>
+        <w:t>Сниппеты – фрагменты схемы, которые сохраняются и вставляются независимо от основной схемы.</w:t>
       </w:r>
     </w:p>
     <w:sectPr>
@@ -7581,6 +8042,123 @@
 <file path=word/numbering.xml><?xml version="1.0" encoding="utf-8"?>
 <w:numbering xmlns:wpc="http://schemas.microsoft.com/office/word/2010/wordprocessingCanvas" xmlns:cx="http://schemas.microsoft.com/office/drawing/2014/chartex" xmlns:cx1="http://schemas.microsoft.com/office/drawing/2015/9/8/chartex" xmlns:cx2="http://schemas.microsoft.com/office/drawing/2015/10/21/chartex" xmlns:cx3="http://schemas.microsoft.com/office/drawing/2016/5/9/chartex" xmlns:cx4="http://schemas.microsoft.com/office/drawing/2016/5/10/chartex" xmlns:cx5="http://schemas.microsoft.com/office/drawing/2016/5/11/chartex" xmlns:cx6="http://schemas.microsoft.com/office/drawing/2016/5/12/chartex" xmlns:cx7="http://schemas.microsoft.com/office/drawing/2016/5/13/chartex" xmlns:cx8="http://schemas.microsoft.com/office/drawing/2016/5/14/chartex" xmlns:mc="http://schemas.openxmlformats.org/markup-compatibility/2006" xmlns:aink="http://schemas.microsoft.com/office/drawing/2016/ink" xmlns:am3d="http://schemas.microsoft.com/office/drawing/2017/model3d" xmlns:o="urn:schemas-microsoft-com:office:office" xmlns:oel="http://schemas.microsoft.com/office/2019/extlst" xmlns:r="http://schemas.openxmlformats.org/officeDocument/2006/relationships" xmlns:m="http://schemas.openxmlformats.org/officeDocument/2006/math" xmlns:v="urn:schemas-microsoft-com:vml" xmlns:wp14="http://schemas.microsoft.com/office/word/2010/wordprocessingDrawing" xmlns:wp="http://schemas.openxmlformats.org/drawingml/2006/wordprocessingDrawing" xmlns:w10="urn:schemas-microsoft-com:office:word" xmlns:w="http://schemas.openxmlformats.org/wordprocessingml/2006/main" xmlns:w14="http://schemas.microsoft.com/office/word/2010/wordml" xmlns:w15="http://schemas.microsoft.com/office/word/2012/wordml" xmlns:w16cex="http://schemas.microsoft.com/office/word/2018/wordml/cex" xmlns:w16cid="http://schemas.microsoft.com/office/word/2016/wordml/cid" xmlns:w16="http://schemas.microsoft.com/office/word/2018/wordml" xmlns:w16du="http://schemas.microsoft.com/office/word/2023/wordml/word16du" xmlns:w16sdtdh="http://schemas.microsoft.com/office/word/2020/wordml/sdtdatahash" xmlns:w16sdtfl="http://schemas.microsoft.com/office/word/2024/wordml/sdtformatlock" xmlns:w16se="http://schemas.microsoft.com/office/word/2015/wordml/symex" xmlns:wpg="http://schemas.microsoft.com/office/word/2010/wordprocessingGroup" xmlns:wpi="http://schemas.microsoft.com/office/word/2010/wordprocessingInk" xmlns:wne="http://schemas.microsoft.com/office/word/2006/wordml" xmlns:wps="http://schemas.microsoft.com/office/word/2010/wordprocessingShape" mc:Ignorable="w14 w15 w16se w16cid w16 w16cex w16sdtdh w16sdtfl w16du wp14">
   <w:abstractNum w:abstractNumId="0" w15:restartNumberingAfterBreak="0">
+    <w:nsid w:val="05A5445F"/>
+    <w:multiLevelType w:val="multilevel"/>
+    <w:tmpl w:val="7BEECEF6"/>
+    <w:styleLink w:val="1"/>
+    <w:lvl w:ilvl="0">
+      <w:start w:val="1"/>
+      <w:numFmt w:val="decimal"/>
+      <w:suff w:val="space"/>
+      <w:lvlText w:val="%1."/>
+      <w:lvlJc w:val="left"/>
+      <w:pPr>
+        <w:ind w:left="432" w:hanging="432"/>
+      </w:pPr>
+      <w:rPr>
+        <w:rFonts w:hint="default"/>
+      </w:rPr>
+    </w:lvl>
+    <w:lvl w:ilvl="1">
+      <w:start w:val="1"/>
+      <w:numFmt w:val="decimal"/>
+      <w:suff w:val="space"/>
+      <w:lvlText w:val="%1.%2."/>
+      <w:lvlJc w:val="left"/>
+      <w:pPr>
+        <w:ind w:left="576" w:hanging="576"/>
+      </w:pPr>
+      <w:rPr>
+        <w:rFonts w:hint="default"/>
+      </w:rPr>
+    </w:lvl>
+    <w:lvl w:ilvl="2">
+      <w:start w:val="1"/>
+      <w:numFmt w:val="decimal"/>
+      <w:suff w:val="space"/>
+      <w:lvlText w:val="%1.%2.%3."/>
+      <w:lvlJc w:val="left"/>
+      <w:pPr>
+        <w:ind w:left="720" w:hanging="720"/>
+      </w:pPr>
+      <w:rPr>
+        <w:rFonts w:hint="default"/>
+      </w:rPr>
+    </w:lvl>
+    <w:lvl w:ilvl="3">
+      <w:start w:val="1"/>
+      <w:numFmt w:val="decimal"/>
+      <w:lvlText w:val="%1.%2.%3.%4"/>
+      <w:lvlJc w:val="left"/>
+      <w:pPr>
+        <w:ind w:left="864" w:hanging="864"/>
+      </w:pPr>
+      <w:rPr>
+        <w:rFonts w:hint="default"/>
+      </w:rPr>
+    </w:lvl>
+    <w:lvl w:ilvl="4">
+      <w:start w:val="1"/>
+      <w:numFmt w:val="decimal"/>
+      <w:lvlText w:val="%1.%2.%3.%4.%5"/>
+      <w:lvlJc w:val="left"/>
+      <w:pPr>
+        <w:ind w:left="1008" w:hanging="1008"/>
+      </w:pPr>
+      <w:rPr>
+        <w:rFonts w:hint="default"/>
+      </w:rPr>
+    </w:lvl>
+    <w:lvl w:ilvl="5">
+      <w:start w:val="1"/>
+      <w:numFmt w:val="decimal"/>
+      <w:lvlText w:val="%1.%2.%3.%4.%5.%6"/>
+      <w:lvlJc w:val="left"/>
+      <w:pPr>
+        <w:ind w:left="1152" w:hanging="1152"/>
+      </w:pPr>
+      <w:rPr>
+        <w:rFonts w:hint="default"/>
+      </w:rPr>
+    </w:lvl>
+    <w:lvl w:ilvl="6">
+      <w:start w:val="1"/>
+      <w:numFmt w:val="decimal"/>
+      <w:lvlText w:val="%1.%2.%3.%4.%5.%6.%7"/>
+      <w:lvlJc w:val="left"/>
+      <w:pPr>
+        <w:ind w:left="1296" w:hanging="1296"/>
+      </w:pPr>
+      <w:rPr>
+        <w:rFonts w:hint="default"/>
+      </w:rPr>
+    </w:lvl>
+    <w:lvl w:ilvl="7">
+      <w:start w:val="1"/>
+      <w:numFmt w:val="decimal"/>
+      <w:lvlText w:val="%1.%2.%3.%4.%5.%6.%7.%8"/>
+      <w:lvlJc w:val="left"/>
+      <w:pPr>
+        <w:ind w:left="1440" w:hanging="1440"/>
+      </w:pPr>
+      <w:rPr>
+        <w:rFonts w:hint="default"/>
+      </w:rPr>
+    </w:lvl>
+    <w:lvl w:ilvl="8">
+      <w:start w:val="1"/>
+      <w:numFmt w:val="decimal"/>
+      <w:lvlText w:val="%1.%2.%3.%4.%5.%6.%7.%8.%9"/>
+      <w:lvlJc w:val="left"/>
+      <w:pPr>
+        <w:ind w:left="1584" w:hanging="1584"/>
+      </w:pPr>
+      <w:rPr>
+        <w:rFonts w:hint="default"/>
+      </w:rPr>
+    </w:lvl>
+  </w:abstractNum>
+  <w:abstractNum w:abstractNumId="1" w15:restartNumberingAfterBreak="0">
     <w:nsid w:val="09AD68C7"/>
     <w:multiLevelType w:val="hybridMultilevel"/>
     <w:tmpl w:val="E02C9126"/>
@@ -7693,7 +8271,7 @@
       </w:rPr>
     </w:lvl>
   </w:abstractNum>
-  <w:abstractNum w:abstractNumId="1" w15:restartNumberingAfterBreak="0">
+  <w:abstractNum w:abstractNumId="2" w15:restartNumberingAfterBreak="0">
     <w:nsid w:val="0E464D18"/>
     <w:multiLevelType w:val="hybridMultilevel"/>
     <w:tmpl w:val="C9FC81AC"/>
@@ -7806,7 +8384,7 @@
       </w:rPr>
     </w:lvl>
   </w:abstractNum>
-  <w:abstractNum w:abstractNumId="2" w15:restartNumberingAfterBreak="0">
+  <w:abstractNum w:abstractNumId="3" w15:restartNumberingAfterBreak="0">
     <w:nsid w:val="123D5B5A"/>
     <w:multiLevelType w:val="hybridMultilevel"/>
     <w:tmpl w:val="86BEA44A"/>
@@ -7919,7 +8497,7 @@
       </w:rPr>
     </w:lvl>
   </w:abstractNum>
-  <w:abstractNum w:abstractNumId="3" w15:restartNumberingAfterBreak="0">
+  <w:abstractNum w:abstractNumId="4" w15:restartNumberingAfterBreak="0">
     <w:nsid w:val="1734529E"/>
     <w:multiLevelType w:val="multilevel"/>
     <w:tmpl w:val="7AD00452"/>
@@ -8032,7 +8610,7 @@
       </w:pPr>
     </w:lvl>
   </w:abstractNum>
-  <w:abstractNum w:abstractNumId="4" w15:restartNumberingAfterBreak="0">
+  <w:abstractNum w:abstractNumId="5" w15:restartNumberingAfterBreak="0">
     <w:nsid w:val="1CDE1508"/>
     <w:multiLevelType w:val="hybridMultilevel"/>
     <w:tmpl w:val="26805EE0"/>
@@ -8145,7 +8723,7 @@
       </w:rPr>
     </w:lvl>
   </w:abstractNum>
-  <w:abstractNum w:abstractNumId="5" w15:restartNumberingAfterBreak="0">
+  <w:abstractNum w:abstractNumId="6" w15:restartNumberingAfterBreak="0">
     <w:nsid w:val="227B12B5"/>
     <w:multiLevelType w:val="hybridMultilevel"/>
     <w:tmpl w:val="AD865A58"/>
@@ -8258,7 +8836,7 @@
       </w:rPr>
     </w:lvl>
   </w:abstractNum>
-  <w:abstractNum w:abstractNumId="6" w15:restartNumberingAfterBreak="0">
+  <w:abstractNum w:abstractNumId="7" w15:restartNumberingAfterBreak="0">
     <w:nsid w:val="24493096"/>
     <w:multiLevelType w:val="hybridMultilevel"/>
     <w:tmpl w:val="39FCD4CA"/>
@@ -8371,7 +8949,7 @@
       </w:rPr>
     </w:lvl>
   </w:abstractNum>
-  <w:abstractNum w:abstractNumId="7" w15:restartNumberingAfterBreak="0">
+  <w:abstractNum w:abstractNumId="8" w15:restartNumberingAfterBreak="0">
     <w:nsid w:val="2809223C"/>
     <w:multiLevelType w:val="hybridMultilevel"/>
     <w:tmpl w:val="13063990"/>
@@ -8484,7 +9062,7 @@
       </w:rPr>
     </w:lvl>
   </w:abstractNum>
-  <w:abstractNum w:abstractNumId="8" w15:restartNumberingAfterBreak="0">
+  <w:abstractNum w:abstractNumId="9" w15:restartNumberingAfterBreak="0">
     <w:nsid w:val="349C7ADB"/>
     <w:multiLevelType w:val="hybridMultilevel"/>
     <w:tmpl w:val="CF5A2C80"/>
@@ -8597,7 +9175,7 @@
       </w:rPr>
     </w:lvl>
   </w:abstractNum>
-  <w:abstractNum w:abstractNumId="9" w15:restartNumberingAfterBreak="0">
+  <w:abstractNum w:abstractNumId="10" w15:restartNumberingAfterBreak="0">
     <w:nsid w:val="44C62F8A"/>
     <w:multiLevelType w:val="hybridMultilevel"/>
     <w:tmpl w:val="170A5142"/>
@@ -8710,7 +9288,7 @@
       </w:rPr>
     </w:lvl>
   </w:abstractNum>
-  <w:abstractNum w:abstractNumId="10" w15:restartNumberingAfterBreak="0">
+  <w:abstractNum w:abstractNumId="11" w15:restartNumberingAfterBreak="0">
     <w:nsid w:val="58FF6F06"/>
     <w:multiLevelType w:val="hybridMultilevel"/>
     <w:tmpl w:val="1728D750"/>
@@ -8823,14 +9401,14 @@
       </w:rPr>
     </w:lvl>
   </w:abstractNum>
-  <w:abstractNum w:abstractNumId="11" w15:restartNumberingAfterBreak="0">
+  <w:abstractNum w:abstractNumId="12" w15:restartNumberingAfterBreak="0">
     <w:nsid w:val="5EA23622"/>
     <w:multiLevelType w:val="multilevel"/>
     <w:tmpl w:val="7BEECEF6"/>
     <w:lvl w:ilvl="0">
       <w:start w:val="1"/>
       <w:numFmt w:val="decimal"/>
-      <w:pStyle w:val="1"/>
+      <w:pStyle w:val="10"/>
       <w:suff w:val="space"/>
       <w:lvlText w:val="%1."/>
       <w:lvlJc w:val="left"/>
@@ -8942,7 +9520,7 @@
       </w:rPr>
     </w:lvl>
   </w:abstractNum>
-  <w:abstractNum w:abstractNumId="12" w15:restartNumberingAfterBreak="0">
+  <w:abstractNum w:abstractNumId="13" w15:restartNumberingAfterBreak="0">
     <w:nsid w:val="5FFB7AB1"/>
     <w:multiLevelType w:val="hybridMultilevel"/>
     <w:tmpl w:val="457E40C8"/>
@@ -9055,7 +9633,7 @@
       </w:rPr>
     </w:lvl>
   </w:abstractNum>
-  <w:abstractNum w:abstractNumId="13" w15:restartNumberingAfterBreak="0">
+  <w:abstractNum w:abstractNumId="14" w15:restartNumberingAfterBreak="0">
     <w:nsid w:val="60FB5747"/>
     <w:multiLevelType w:val="hybridMultilevel"/>
     <w:tmpl w:val="019ACF10"/>
@@ -9168,7 +9746,7 @@
       </w:rPr>
     </w:lvl>
   </w:abstractNum>
-  <w:abstractNum w:abstractNumId="14" w15:restartNumberingAfterBreak="0">
+  <w:abstractNum w:abstractNumId="15" w15:restartNumberingAfterBreak="0">
     <w:nsid w:val="6AC25C56"/>
     <w:multiLevelType w:val="multilevel"/>
     <w:tmpl w:val="67CC935A"/>
@@ -9284,7 +9862,7 @@
       </w:rPr>
     </w:lvl>
   </w:abstractNum>
-  <w:abstractNum w:abstractNumId="15" w15:restartNumberingAfterBreak="0">
+  <w:abstractNum w:abstractNumId="16" w15:restartNumberingAfterBreak="0">
     <w:nsid w:val="71A63FED"/>
     <w:multiLevelType w:val="hybridMultilevel"/>
     <w:tmpl w:val="597EC7F2"/>
@@ -9398,7 +9976,7 @@
     </w:lvl>
   </w:abstractNum>
   <w:num w:numId="1" w16cid:durableId="1561789391">
-    <w:abstractNumId w:val="14"/>
+    <w:abstractNumId w:val="15"/>
     <w:lvlOverride w:ilvl="2">
       <w:lvl w:ilvl="2">
         <w:start w:val="1"/>
@@ -9413,7 +9991,7 @@
     </w:lvlOverride>
   </w:num>
   <w:num w:numId="2" w16cid:durableId="1366297357">
-    <w:abstractNumId w:val="14"/>
+    <w:abstractNumId w:val="15"/>
     <w:lvlOverride w:ilvl="2">
       <w:lvl w:ilvl="2">
         <w:start w:val="1"/>
@@ -9428,52 +10006,55 @@
     </w:lvlOverride>
   </w:num>
   <w:num w:numId="3" w16cid:durableId="2144303576">
+    <w:abstractNumId w:val="4"/>
+  </w:num>
+  <w:num w:numId="4" w16cid:durableId="1863934843">
+    <w:abstractNumId w:val="12"/>
+  </w:num>
+  <w:num w:numId="5" w16cid:durableId="1916088111">
+    <w:abstractNumId w:val="12"/>
+  </w:num>
+  <w:num w:numId="6" w16cid:durableId="81997903">
+    <w:abstractNumId w:val="2"/>
+  </w:num>
+  <w:num w:numId="7" w16cid:durableId="1008287770">
+    <w:abstractNumId w:val="13"/>
+  </w:num>
+  <w:num w:numId="8" w16cid:durableId="88160114">
+    <w:abstractNumId w:val="14"/>
+  </w:num>
+  <w:num w:numId="9" w16cid:durableId="1320887178">
     <w:abstractNumId w:val="3"/>
   </w:num>
-  <w:num w:numId="4" w16cid:durableId="1863934843">
+  <w:num w:numId="10" w16cid:durableId="564292318">
+    <w:abstractNumId w:val="6"/>
+  </w:num>
+  <w:num w:numId="11" w16cid:durableId="1651865130">
+    <w:abstractNumId w:val="16"/>
+  </w:num>
+  <w:num w:numId="12" w16cid:durableId="856386057">
+    <w:abstractNumId w:val="5"/>
+  </w:num>
+  <w:num w:numId="13" w16cid:durableId="107165494">
     <w:abstractNumId w:val="11"/>
   </w:num>
-  <w:num w:numId="5" w16cid:durableId="1916088111">
-    <w:abstractNumId w:val="11"/>
+  <w:num w:numId="14" w16cid:durableId="1016924664">
+    <w:abstractNumId w:val="8"/>
   </w:num>
-  <w:num w:numId="6" w16cid:durableId="81997903">
+  <w:num w:numId="15" w16cid:durableId="1833905299">
+    <w:abstractNumId w:val="10"/>
+  </w:num>
+  <w:num w:numId="16" w16cid:durableId="2057699508">
+    <w:abstractNumId w:val="9"/>
+  </w:num>
+  <w:num w:numId="17" w16cid:durableId="1157307456">
     <w:abstractNumId w:val="1"/>
   </w:num>
-  <w:num w:numId="7" w16cid:durableId="1008287770">
-    <w:abstractNumId w:val="12"/>
-  </w:num>
-  <w:num w:numId="8" w16cid:durableId="88160114">
-    <w:abstractNumId w:val="13"/>
-  </w:num>
-  <w:num w:numId="9" w16cid:durableId="1320887178">
-    <w:abstractNumId w:val="2"/>
-  </w:num>
-  <w:num w:numId="10" w16cid:durableId="564292318">
-    <w:abstractNumId w:val="5"/>
-  </w:num>
-  <w:num w:numId="11" w16cid:durableId="1651865130">
-    <w:abstractNumId w:val="15"/>
-  </w:num>
-  <w:num w:numId="12" w16cid:durableId="856386057">
-    <w:abstractNumId w:val="4"/>
-  </w:num>
-  <w:num w:numId="13" w16cid:durableId="107165494">
-    <w:abstractNumId w:val="10"/>
-  </w:num>
-  <w:num w:numId="14" w16cid:durableId="1016924664">
+  <w:num w:numId="18" w16cid:durableId="189076308">
     <w:abstractNumId w:val="7"/>
   </w:num>
-  <w:num w:numId="15" w16cid:durableId="1833905299">
-    <w:abstractNumId w:val="9"/>
-  </w:num>
-  <w:num w:numId="16" w16cid:durableId="2057699508">
-    <w:abstractNumId w:val="8"/>
-  </w:num>
-  <w:num w:numId="17" w16cid:durableId="1157307456">
+  <w:num w:numId="19" w16cid:durableId="1138453126">
     <w:abstractNumId w:val="0"/>
-  </w:num>
-  <w:num w:numId="18" w16cid:durableId="189076308">
-    <w:abstractNumId w:val="6"/>
   </w:num>
 </w:numbering>
 </file>
@@ -9887,11 +10468,11 @@
       <w:sz w:val="28"/>
     </w:rPr>
   </w:style>
-  <w:style w:type="paragraph" w:styleId="1">
+  <w:style w:type="paragraph" w:styleId="10">
     <w:name w:val="heading 1"/>
     <w:basedOn w:val="a"/>
     <w:next w:val="a"/>
-    <w:link w:val="10"/>
+    <w:link w:val="11"/>
     <w:uiPriority w:val="9"/>
     <w:qFormat/>
     <w:rsid w:val="00013531"/>
@@ -10172,10 +10753,10 @@
       <w:lang w:val="en-US"/>
     </w:rPr>
   </w:style>
-  <w:style w:type="character" w:customStyle="1" w:styleId="10">
+  <w:style w:type="character" w:customStyle="1" w:styleId="11">
     <w:name w:val="Заголовок 1 Знак"/>
     <w:basedOn w:val="a0"/>
-    <w:link w:val="1"/>
+    <w:link w:val="10"/>
     <w:uiPriority w:val="9"/>
     <w:rsid w:val="00013531"/>
     <w:rPr>
@@ -10542,7 +11123,7 @@
   </w:style>
   <w:style w:type="paragraph" w:styleId="af4">
     <w:name w:val="TOC Heading"/>
-    <w:basedOn w:val="1"/>
+    <w:basedOn w:val="10"/>
     <w:next w:val="a"/>
     <w:uiPriority w:val="39"/>
     <w:unhideWhenUsed/>
@@ -10565,7 +11146,7 @@
       <w:lang w:eastAsia="ru-RU"/>
     </w:rPr>
   </w:style>
-  <w:style w:type="paragraph" w:styleId="11">
+  <w:style w:type="paragraph" w:styleId="12">
     <w:name w:val="toc 1"/>
     <w:basedOn w:val="a"/>
     <w:next w:val="a"/>
@@ -10601,6 +11182,16 @@
     <w:pPr>
       <w:spacing w:after="100"/>
       <w:ind w:left="560"/>
+    </w:pPr>
+  </w:style>
+  <w:style w:type="numbering" w:customStyle="1" w:styleId="1">
+    <w:name w:val="Текущий список1"/>
+    <w:uiPriority w:val="99"/>
+    <w:rsid w:val="00790F9A"/>
+    <w:pPr>
+      <w:numPr>
+        <w:numId w:val="19"/>
+      </w:numPr>
     </w:pPr>
   </w:style>
 </w:styles>

</xml_diff>

<commit_message>
Rebuilt binaries for windows, changed gitignore, updated docs
</commit_message>
<xml_diff>
--- a/doc/tutorial.docx
+++ b/doc/tutorial.docx
@@ -5357,6 +5357,8 @@
           <w:lang w:val="ru-RU"/>
         </w:rPr>
       </w:pPr>
+      <w:bookmarkStart w:id="16" w:name="_Меню_сниппетов"/>
+      <w:bookmarkEnd w:id="16"/>
       <w:r>
         <w:rPr>
           <w:lang w:val="ru-RU"/>
@@ -5366,6 +5368,9 @@
     </w:p>
     <w:p>
       <w:r>
+        <w:rPr>
+          <w:noProof/>
+        </w:rPr>
         <w:drawing>
           <wp:inline distT="0" distB="0" distL="0" distR="0" wp14:anchorId="3873258B" wp14:editId="347415BF">
             <wp:extent cx="295316" cy="304843"/>
@@ -5405,7 +5410,18 @@
     </w:p>
     <w:p>
       <w:r>
-        <w:t>Открывает или скрывает меню сниппетов.</w:t>
+        <w:t xml:space="preserve">Открывает или скрывает меню </w:t>
+      </w:r>
+      <w:hyperlink w:anchor="_Сниппеты" w:history="1">
+        <w:r>
+          <w:rPr>
+            <w:rStyle w:val="af1"/>
+          </w:rPr>
+          <w:t>сниппетов</w:t>
+        </w:r>
+      </w:hyperlink>
+      <w:r>
+        <w:t>.</w:t>
       </w:r>
     </w:p>
     <w:p/>
@@ -5416,7 +5432,7 @@
           <w:lang w:val="ru-RU"/>
         </w:rPr>
       </w:pPr>
-      <w:bookmarkStart w:id="16" w:name="_Toc189171688"/>
+      <w:bookmarkStart w:id="17" w:name="_Toc189171688"/>
       <w:r>
         <w:rPr>
           <w:lang w:val="ru-RU"/>
@@ -5424,7 +5440,7 @@
         <w:lastRenderedPageBreak/>
         <w:t>Дерево элементов</w:t>
       </w:r>
-      <w:bookmarkEnd w:id="16"/>
+      <w:bookmarkEnd w:id="17"/>
     </w:p>
     <w:p>
       <w:r>
@@ -5496,16 +5512,16 @@
           <w:lang w:val="ru-RU"/>
         </w:rPr>
       </w:pPr>
-      <w:bookmarkStart w:id="17" w:name="_Консоль"/>
-      <w:bookmarkStart w:id="18" w:name="_Toc189171689"/>
-      <w:bookmarkEnd w:id="17"/>
+      <w:bookmarkStart w:id="18" w:name="_Консоль"/>
+      <w:bookmarkStart w:id="19" w:name="_Toc189171689"/>
+      <w:bookmarkEnd w:id="18"/>
       <w:r>
         <w:rPr>
           <w:lang w:val="ru-RU"/>
         </w:rPr>
         <w:t>Консоль</w:t>
       </w:r>
-      <w:bookmarkEnd w:id="18"/>
+      <w:bookmarkEnd w:id="19"/>
     </w:p>
     <w:p>
       <w:r>
@@ -5876,11 +5892,11 @@
       <w:pPr>
         <w:pStyle w:val="10"/>
       </w:pPr>
-      <w:bookmarkStart w:id="19" w:name="_Toc189171690"/>
+      <w:bookmarkStart w:id="20" w:name="_Toc189171690"/>
       <w:r>
         <w:t>Режимы курсора</w:t>
       </w:r>
-      <w:bookmarkEnd w:id="19"/>
+      <w:bookmarkEnd w:id="20"/>
     </w:p>
     <w:p/>
     <w:p>
@@ -5890,16 +5906,16 @@
           <w:lang w:val="ru-RU"/>
         </w:rPr>
       </w:pPr>
-      <w:bookmarkStart w:id="20" w:name="_Обычный_режим"/>
-      <w:bookmarkStart w:id="21" w:name="_Toc189171691"/>
-      <w:bookmarkEnd w:id="20"/>
+      <w:bookmarkStart w:id="21" w:name="_Обычный_режим"/>
+      <w:bookmarkStart w:id="22" w:name="_Toc189171691"/>
+      <w:bookmarkEnd w:id="21"/>
       <w:r>
         <w:rPr>
           <w:lang w:val="ru-RU"/>
         </w:rPr>
         <w:t>Обычный режим</w:t>
       </w:r>
-      <w:bookmarkEnd w:id="21"/>
+      <w:bookmarkEnd w:id="22"/>
     </w:p>
     <w:p>
       <w:r>
@@ -5979,16 +5995,16 @@
           <w:lang w:val="ru-RU"/>
         </w:rPr>
       </w:pPr>
-      <w:bookmarkStart w:id="22" w:name="_Режим_выделения"/>
-      <w:bookmarkStart w:id="23" w:name="_Toc189171692"/>
-      <w:bookmarkEnd w:id="22"/>
+      <w:bookmarkStart w:id="23" w:name="_Режим_выделения"/>
+      <w:bookmarkStart w:id="24" w:name="_Toc189171692"/>
+      <w:bookmarkEnd w:id="23"/>
       <w:r>
         <w:rPr>
           <w:lang w:val="ru-RU"/>
         </w:rPr>
         <w:t>Режим выделения</w:t>
       </w:r>
-      <w:bookmarkEnd w:id="23"/>
+      <w:bookmarkEnd w:id="24"/>
     </w:p>
     <w:p>
       <w:r>
@@ -6026,16 +6042,16 @@
           <w:lang w:val="ru-RU"/>
         </w:rPr>
       </w:pPr>
-      <w:bookmarkStart w:id="24" w:name="_Режим_показа_таблицы"/>
-      <w:bookmarkStart w:id="25" w:name="_Toc189171693"/>
-      <w:bookmarkEnd w:id="24"/>
+      <w:bookmarkStart w:id="25" w:name="_Режим_показа_таблицы"/>
+      <w:bookmarkStart w:id="26" w:name="_Toc189171693"/>
+      <w:bookmarkEnd w:id="25"/>
       <w:r>
         <w:rPr>
           <w:lang w:val="ru-RU"/>
         </w:rPr>
         <w:t>Режим показа таблицы соединений</w:t>
       </w:r>
-      <w:bookmarkEnd w:id="25"/>
+      <w:bookmarkEnd w:id="26"/>
     </w:p>
     <w:p>
       <w:r>
@@ -6049,16 +6065,16 @@
           <w:lang w:val="ru-RU"/>
         </w:rPr>
       </w:pPr>
-      <w:bookmarkStart w:id="26" w:name="_Режим_создания_шин"/>
-      <w:bookmarkStart w:id="27" w:name="_Toc189171694"/>
-      <w:bookmarkEnd w:id="26"/>
+      <w:bookmarkStart w:id="27" w:name="_Режим_создания_шин"/>
+      <w:bookmarkStart w:id="28" w:name="_Toc189171694"/>
+      <w:bookmarkEnd w:id="27"/>
       <w:r>
         <w:rPr>
           <w:lang w:val="ru-RU"/>
         </w:rPr>
         <w:t>Режим создания шин</w:t>
       </w:r>
-      <w:bookmarkEnd w:id="27"/>
+      <w:bookmarkEnd w:id="28"/>
     </w:p>
     <w:p>
       <w:r>
@@ -6170,18 +6186,6 @@
         <w:t>.</w:t>
       </w:r>
     </w:p>
-    <w:p/>
-    <w:p>
-      <w:pPr>
-        <w:pStyle w:val="10"/>
-      </w:pPr>
-      <w:bookmarkStart w:id="28" w:name="_Toc189171695"/>
-      <w:r>
-        <w:t>Работа с элементами</w:t>
-      </w:r>
-      <w:bookmarkEnd w:id="28"/>
-    </w:p>
-    <w:p/>
     <w:p>
       <w:pPr>
         <w:pStyle w:val="2"/>
@@ -6189,14 +6193,57 @@
           <w:lang w:val="ru-RU"/>
         </w:rPr>
       </w:pPr>
-      <w:bookmarkStart w:id="29" w:name="_Toc189171696"/>
+      <w:bookmarkStart w:id="29" w:name="_Режим_размещения_сниппета"/>
+      <w:bookmarkEnd w:id="29"/>
+      <w:r>
+        <w:rPr>
+          <w:lang w:val="ru-RU"/>
+        </w:rPr>
+        <w:t>Режим размещения сниппета</w:t>
+      </w:r>
+    </w:p>
+    <w:p>
+      <w:r>
+        <w:t xml:space="preserve">В данном режиме двойное нажатие по пустому месту рабочей области размещает на нем выбранный </w:t>
+      </w:r>
+      <w:hyperlink w:anchor="_Сниппеты" w:history="1">
+        <w:r>
+          <w:rPr>
+            <w:rStyle w:val="af1"/>
+          </w:rPr>
+          <w:t>сниппет</w:t>
+        </w:r>
+      </w:hyperlink>
+      <w:r>
+        <w:t>.</w:t>
+      </w:r>
+    </w:p>
+    <w:p>
+      <w:pPr>
+        <w:pStyle w:val="10"/>
+      </w:pPr>
+      <w:bookmarkStart w:id="30" w:name="_Toc189171695"/>
+      <w:r>
+        <w:t>Работа с элементами</w:t>
+      </w:r>
+      <w:bookmarkEnd w:id="30"/>
+    </w:p>
+    <w:p/>
+    <w:p>
+      <w:pPr>
+        <w:pStyle w:val="2"/>
+        <w:rPr>
+          <w:lang w:val="ru-RU"/>
+        </w:rPr>
+      </w:pPr>
+      <w:bookmarkStart w:id="31" w:name="_Toc189171696"/>
       <w:r>
         <w:rPr>
           <w:lang w:val="ru-RU"/>
         </w:rPr>
         <w:t>Общие детали</w:t>
       </w:r>
-      <w:bookmarkEnd w:id="29"/>
+      <w:bookmarkEnd w:id="31"/>
     </w:p>
     <w:p>
       <w:r>
@@ -6268,14 +6315,14 @@
           <w:lang w:val="ru-RU"/>
         </w:rPr>
       </w:pPr>
-      <w:bookmarkStart w:id="30" w:name="_Toc189171697"/>
+      <w:bookmarkStart w:id="32" w:name="_Toc189171697"/>
       <w:r>
         <w:rPr>
           <w:lang w:val="ru-RU"/>
         </w:rPr>
         <w:t>Взаимодействие на ПКМ</w:t>
       </w:r>
-      <w:bookmarkEnd w:id="30"/>
+      <w:bookmarkEnd w:id="32"/>
     </w:p>
     <w:p>
       <w:r>
@@ -6289,14 +6336,14 @@
           <w:lang w:val="ru-RU"/>
         </w:rPr>
       </w:pPr>
-      <w:bookmarkStart w:id="31" w:name="_Toc189171698"/>
+      <w:bookmarkStart w:id="33" w:name="_Toc189171698"/>
       <w:r>
         <w:rPr>
           <w:lang w:val="ru-RU"/>
         </w:rPr>
         <w:t>Переключатель и кнопка</w:t>
       </w:r>
-      <w:bookmarkEnd w:id="31"/>
+      <w:bookmarkEnd w:id="33"/>
     </w:p>
     <w:p>
       <w:r>
@@ -6310,14 +6357,14 @@
           <w:lang w:val="ru-RU"/>
         </w:rPr>
       </w:pPr>
-      <w:bookmarkStart w:id="32" w:name="_Toc189171699"/>
+      <w:bookmarkStart w:id="34" w:name="_Toc189171699"/>
       <w:r>
         <w:rPr>
           <w:lang w:val="ru-RU"/>
         </w:rPr>
         <w:t>Метка</w:t>
       </w:r>
-      <w:bookmarkEnd w:id="32"/>
+      <w:bookmarkEnd w:id="34"/>
     </w:p>
     <w:p>
       <w:r>
@@ -6340,16 +6387,16 @@
           <w:lang w:val="ru-RU"/>
         </w:rPr>
       </w:pPr>
-      <w:bookmarkStart w:id="33" w:name="_Генератор_частоты"/>
-      <w:bookmarkStart w:id="34" w:name="_Toc189171700"/>
-      <w:bookmarkEnd w:id="33"/>
+      <w:bookmarkStart w:id="35" w:name="_Генератор_частоты"/>
+      <w:bookmarkStart w:id="36" w:name="_Toc189171700"/>
+      <w:bookmarkEnd w:id="35"/>
       <w:r>
         <w:rPr>
           <w:lang w:val="ru-RU"/>
         </w:rPr>
         <w:t>Генератор частоты</w:t>
       </w:r>
-      <w:bookmarkEnd w:id="34"/>
+      <w:bookmarkEnd w:id="36"/>
     </w:p>
     <w:p>
       <w:r>
@@ -6365,6 +6412,7 @@
         </w:numPr>
       </w:pPr>
       <w:r>
+        <w:lastRenderedPageBreak/>
         <w:t>Переключатель «Включить»: включает или отключает вывод импульсов заданной частоты на ножках генератора;</w:t>
       </w:r>
     </w:p>
@@ -6377,7 +6425,6 @@
         </w:numPr>
       </w:pPr>
       <w:r>
-        <w:lastRenderedPageBreak/>
         <w:t>Переключатель «Максимальная частота»: синхронизирует переключения сигналов на ножках генератора с частотой просчета схемы, что обеспечивает максимальную возможную частоту работы;</w:t>
       </w:r>
     </w:p>
@@ -6409,7 +6456,7 @@
       <w:pPr>
         <w:pStyle w:val="3"/>
       </w:pPr>
-      <w:bookmarkStart w:id="35" w:name="_Toc189171701"/>
+      <w:bookmarkStart w:id="37" w:name="_Toc189171701"/>
       <w:r>
         <w:rPr>
           <w:lang w:val="ru-RU"/>
@@ -6419,14 +6466,9 @@
       <w:r>
         <w:t>8088</w:t>
       </w:r>
-      <w:bookmarkEnd w:id="35"/>
-    </w:p>
-    <w:p>
-      <w:pPr>
-        <w:rPr>
-          <w:lang w:val="en-US"/>
-        </w:rPr>
-      </w:pPr>
+      <w:bookmarkEnd w:id="37"/>
+    </w:p>
+    <w:p>
       <w:r>
         <w:t>При нажатии ПКМ открывается окно про</w:t>
       </w:r>
@@ -6469,14 +6511,14 @@
           <w:lang w:val="ru-RU"/>
         </w:rPr>
       </w:pPr>
-      <w:bookmarkStart w:id="36" w:name="_Toc189171702"/>
+      <w:bookmarkStart w:id="38" w:name="_Toc189171702"/>
       <w:r>
         <w:rPr>
           <w:lang w:val="ru-RU"/>
         </w:rPr>
         <w:t>Микросхемы памяти</w:t>
       </w:r>
-      <w:bookmarkEnd w:id="36"/>
+      <w:bookmarkEnd w:id="38"/>
     </w:p>
     <w:p>
       <w:r>
@@ -6511,7 +6553,7 @@
           <w:lang w:val="ru-RU"/>
         </w:rPr>
       </w:pPr>
-      <w:bookmarkStart w:id="37" w:name="_Toc189171703"/>
+      <w:bookmarkStart w:id="39" w:name="_Toc189171703"/>
       <w:r>
         <w:rPr>
           <w:lang w:val="ru-RU"/>
@@ -6519,7 +6561,7 @@
         <w:lastRenderedPageBreak/>
         <w:t>Особые элементы</w:t>
       </w:r>
-      <w:bookmarkEnd w:id="37"/>
+      <w:bookmarkEnd w:id="39"/>
     </w:p>
     <w:p>
       <w:pPr>
@@ -6528,14 +6570,14 @@
           <w:lang w:val="ru-RU"/>
         </w:rPr>
       </w:pPr>
-      <w:bookmarkStart w:id="38" w:name="_Toc189171704"/>
+      <w:bookmarkStart w:id="40" w:name="_Toc189171704"/>
       <w:r>
         <w:rPr>
           <w:lang w:val="ru-RU"/>
         </w:rPr>
         <w:t>Резистор</w:t>
       </w:r>
-      <w:bookmarkEnd w:id="38"/>
+      <w:bookmarkEnd w:id="40"/>
     </w:p>
     <w:p>
       <w:r>
@@ -6563,16 +6605,16 @@
           <w:lang w:val="ru-RU"/>
         </w:rPr>
       </w:pPr>
-      <w:bookmarkStart w:id="39" w:name="_Кварцевый_резонатор"/>
-      <w:bookmarkStart w:id="40" w:name="_Toc189171705"/>
-      <w:bookmarkEnd w:id="39"/>
+      <w:bookmarkStart w:id="41" w:name="_Кварцевый_резонатор"/>
+      <w:bookmarkStart w:id="42" w:name="_Toc189171705"/>
+      <w:bookmarkEnd w:id="41"/>
       <w:r>
         <w:rPr>
           <w:lang w:val="ru-RU"/>
         </w:rPr>
         <w:t>Кварцевый резонатор</w:t>
       </w:r>
-      <w:bookmarkEnd w:id="40"/>
+      <w:bookmarkEnd w:id="42"/>
     </w:p>
     <w:p>
       <w:r>
@@ -6584,11 +6626,11 @@
       <w:pPr>
         <w:pStyle w:val="10"/>
       </w:pPr>
-      <w:bookmarkStart w:id="41" w:name="_Toc189171706"/>
+      <w:bookmarkStart w:id="43" w:name="_Toc189171706"/>
       <w:r>
         <w:t>Провода и просчет схемы</w:t>
       </w:r>
-      <w:bookmarkEnd w:id="41"/>
+      <w:bookmarkEnd w:id="43"/>
     </w:p>
     <w:p/>
     <w:p>
@@ -6598,14 +6640,14 @@
           <w:lang w:val="ru-RU"/>
         </w:rPr>
       </w:pPr>
-      <w:bookmarkStart w:id="42" w:name="_Toc189171707"/>
+      <w:bookmarkStart w:id="44" w:name="_Toc189171707"/>
       <w:r>
         <w:rPr>
           <w:lang w:val="ru-RU"/>
         </w:rPr>
         <w:t>Создание проводов</w:t>
       </w:r>
-      <w:bookmarkEnd w:id="42"/>
+      <w:bookmarkEnd w:id="44"/>
     </w:p>
     <w:p>
       <w:r>
@@ -6664,16 +6706,16 @@
           <w:lang w:val="ru-RU"/>
         </w:rPr>
       </w:pPr>
-      <w:bookmarkStart w:id="43" w:name="_Подключение_к_шинам"/>
-      <w:bookmarkStart w:id="44" w:name="_Toc189171708"/>
-      <w:bookmarkEnd w:id="43"/>
+      <w:bookmarkStart w:id="45" w:name="_Подключение_к_шинам"/>
+      <w:bookmarkStart w:id="46" w:name="_Toc189171708"/>
+      <w:bookmarkEnd w:id="45"/>
       <w:r>
         <w:rPr>
           <w:lang w:val="ru-RU"/>
         </w:rPr>
         <w:t>Подключение к шинам</w:t>
       </w:r>
-      <w:bookmarkEnd w:id="44"/>
+      <w:bookmarkEnd w:id="46"/>
     </w:p>
     <w:p>
       <w:r>
@@ -6687,7 +6729,7 @@
           <w:lang w:val="ru-RU"/>
         </w:rPr>
       </w:pPr>
-      <w:bookmarkStart w:id="45" w:name="_Toc189171709"/>
+      <w:bookmarkStart w:id="47" w:name="_Toc189171709"/>
       <w:r>
         <w:rPr>
           <w:lang w:val="ru-RU"/>
@@ -6695,7 +6737,7 @@
         <w:lastRenderedPageBreak/>
         <w:t>Удаление провода</w:t>
       </w:r>
-      <w:bookmarkEnd w:id="45"/>
+      <w:bookmarkEnd w:id="47"/>
     </w:p>
     <w:p>
       <w:r>
@@ -6709,16 +6751,16 @@
           <w:lang w:val="ru-RU"/>
         </w:rPr>
       </w:pPr>
-      <w:bookmarkStart w:id="46" w:name="_Просчет_схемы"/>
-      <w:bookmarkStart w:id="47" w:name="_Toc189171710"/>
-      <w:bookmarkEnd w:id="46"/>
+      <w:bookmarkStart w:id="48" w:name="_Просчет_схемы"/>
+      <w:bookmarkStart w:id="49" w:name="_Toc189171710"/>
+      <w:bookmarkEnd w:id="48"/>
       <w:r>
         <w:rPr>
           <w:lang w:val="ru-RU"/>
         </w:rPr>
         <w:t>Просчет схемы</w:t>
       </w:r>
-      <w:bookmarkEnd w:id="47"/>
+      <w:bookmarkEnd w:id="49"/>
     </w:p>
     <w:p>
       <w:r>
@@ -6798,16 +6840,16 @@
       <w:pPr>
         <w:pStyle w:val="2"/>
       </w:pPr>
-      <w:bookmarkStart w:id="48" w:name="_Короткое_замыкание"/>
-      <w:bookmarkStart w:id="49" w:name="_Toc189171711"/>
-      <w:bookmarkEnd w:id="48"/>
+      <w:bookmarkStart w:id="50" w:name="_Короткое_замыкание"/>
+      <w:bookmarkStart w:id="51" w:name="_Toc189171711"/>
+      <w:bookmarkEnd w:id="50"/>
       <w:r>
         <w:rPr>
           <w:lang w:val="ru-RU"/>
         </w:rPr>
         <w:t>Короткое замыкание</w:t>
       </w:r>
-      <w:bookmarkEnd w:id="49"/>
+      <w:bookmarkEnd w:id="51"/>
     </w:p>
     <w:p>
       <w:r>
@@ -6833,11 +6875,11 @@
       <w:pPr>
         <w:pStyle w:val="10"/>
       </w:pPr>
-      <w:bookmarkStart w:id="50" w:name="_Toc189171712"/>
+      <w:bookmarkStart w:id="52" w:name="_Toc189171712"/>
       <w:r>
         <w:t>Окно настроек</w:t>
       </w:r>
-      <w:bookmarkEnd w:id="50"/>
+      <w:bookmarkEnd w:id="52"/>
     </w:p>
     <w:p>
       <w:r>
@@ -6895,9 +6937,9 @@
           <w:lang w:val="ru-RU"/>
         </w:rPr>
       </w:pPr>
-      <w:bookmarkStart w:id="51" w:name="_Общие_настройки"/>
-      <w:bookmarkStart w:id="52" w:name="_Toc189171713"/>
-      <w:bookmarkEnd w:id="51"/>
+      <w:bookmarkStart w:id="53" w:name="_Общие_настройки"/>
+      <w:bookmarkStart w:id="54" w:name="_Toc189171713"/>
+      <w:bookmarkEnd w:id="53"/>
       <w:r>
         <w:rPr>
           <w:lang w:val="ru-RU"/>
@@ -6905,7 +6947,7 @@
         <w:lastRenderedPageBreak/>
         <w:t>Общие настройки</w:t>
       </w:r>
-      <w:bookmarkEnd w:id="52"/>
+      <w:bookmarkEnd w:id="54"/>
     </w:p>
     <w:p>
       <w:r>
@@ -6930,7 +6972,7 @@
           <w:lang w:val="ru-RU"/>
         </w:rPr>
       </w:pPr>
-      <w:bookmarkStart w:id="53" w:name="_Toc189171714"/>
+      <w:bookmarkStart w:id="55" w:name="_Toc189171714"/>
       <w:r>
         <w:rPr>
           <w:lang w:val="ru-RU"/>
@@ -6943,7 +6985,7 @@
         </w:rPr>
         <w:t xml:space="preserve"> обработки схем</w:t>
       </w:r>
-      <w:bookmarkEnd w:id="53"/>
+      <w:bookmarkEnd w:id="55"/>
     </w:p>
     <w:p>
       <w:hyperlink w:anchor="_Просчет_схемы" w:history="1">
@@ -6970,14 +7012,14 @@
           <w:lang w:val="ru-RU"/>
         </w:rPr>
       </w:pPr>
-      <w:bookmarkStart w:id="54" w:name="_Toc189171715"/>
+      <w:bookmarkStart w:id="56" w:name="_Toc189171715"/>
       <w:r>
         <w:rPr>
           <w:lang w:val="ru-RU"/>
         </w:rPr>
         <w:t>Разрешить загрузку настроек цвета из сохранения</w:t>
       </w:r>
-      <w:bookmarkEnd w:id="54"/>
+      <w:bookmarkEnd w:id="56"/>
     </w:p>
     <w:p>
       <w:r>
@@ -7055,14 +7097,14 @@
           <w:lang w:val="ru-RU"/>
         </w:rPr>
       </w:pPr>
-      <w:bookmarkStart w:id="55" w:name="_Toc189171716"/>
+      <w:bookmarkStart w:id="57" w:name="_Toc189171716"/>
       <w:r>
         <w:rPr>
           <w:lang w:val="ru-RU"/>
         </w:rPr>
         <w:t>Привязка проводов к сетке</w:t>
       </w:r>
-      <w:bookmarkEnd w:id="55"/>
+      <w:bookmarkEnd w:id="57"/>
     </w:p>
     <w:p>
       <w:r>
@@ -7076,14 +7118,14 @@
           <w:lang w:val="ru-RU"/>
         </w:rPr>
       </w:pPr>
-      <w:bookmarkStart w:id="56" w:name="_Toc189171717"/>
+      <w:bookmarkStart w:id="58" w:name="_Toc189171717"/>
       <w:r>
         <w:rPr>
           <w:lang w:val="ru-RU"/>
         </w:rPr>
         <w:t>Показывать уровни в таблице соединений</w:t>
       </w:r>
-      <w:bookmarkEnd w:id="56"/>
+      <w:bookmarkEnd w:id="58"/>
     </w:p>
     <w:p>
       <w:r>
@@ -7108,14 +7150,14 @@
           <w:lang w:val="ru-RU"/>
         </w:rPr>
       </w:pPr>
-      <w:bookmarkStart w:id="57" w:name="_Toc189171718"/>
+      <w:bookmarkStart w:id="59" w:name="_Toc189171718"/>
       <w:r>
         <w:rPr>
           <w:lang w:val="ru-RU"/>
         </w:rPr>
         <w:t>Глубина истории событий</w:t>
       </w:r>
-      <w:bookmarkEnd w:id="57"/>
+      <w:bookmarkEnd w:id="59"/>
     </w:p>
     <w:p>
       <w:r>
@@ -7129,9 +7171,9 @@
           <w:lang w:val="ru-RU"/>
         </w:rPr>
       </w:pPr>
-      <w:bookmarkStart w:id="58" w:name="_Частота_симуляции"/>
-      <w:bookmarkStart w:id="59" w:name="_Toc189171719"/>
-      <w:bookmarkEnd w:id="58"/>
+      <w:bookmarkStart w:id="60" w:name="_Частота_симуляции"/>
+      <w:bookmarkStart w:id="61" w:name="_Toc189171719"/>
+      <w:bookmarkEnd w:id="60"/>
       <w:r>
         <w:rPr>
           <w:lang w:val="ru-RU"/>
@@ -7139,7 +7181,7 @@
         <w:lastRenderedPageBreak/>
         <w:t>Частота симуляции</w:t>
       </w:r>
-      <w:bookmarkEnd w:id="59"/>
+      <w:bookmarkEnd w:id="61"/>
     </w:p>
     <w:p>
       <w:r>
@@ -7187,16 +7229,16 @@
           <w:lang w:val="ru-RU"/>
         </w:rPr>
       </w:pPr>
-      <w:bookmarkStart w:id="60" w:name="_Настройки_цвета"/>
-      <w:bookmarkStart w:id="61" w:name="_Toc189171720"/>
-      <w:bookmarkEnd w:id="60"/>
+      <w:bookmarkStart w:id="62" w:name="_Настройки_цвета"/>
+      <w:bookmarkStart w:id="63" w:name="_Toc189171720"/>
+      <w:bookmarkEnd w:id="62"/>
       <w:r>
         <w:rPr>
           <w:lang w:val="ru-RU"/>
         </w:rPr>
         <w:t>Настройки цвета</w:t>
       </w:r>
-      <w:bookmarkEnd w:id="61"/>
+      <w:bookmarkEnd w:id="63"/>
     </w:p>
     <w:p>
       <w:r>
@@ -7210,16 +7252,16 @@
           <w:lang w:val="ru-RU"/>
         </w:rPr>
       </w:pPr>
-      <w:bookmarkStart w:id="62" w:name="_Назначения_клавиш"/>
-      <w:bookmarkStart w:id="63" w:name="_Toc189171721"/>
-      <w:bookmarkEnd w:id="62"/>
+      <w:bookmarkStart w:id="64" w:name="_Назначения_клавиш"/>
+      <w:bookmarkStart w:id="65" w:name="_Toc189171721"/>
+      <w:bookmarkEnd w:id="64"/>
       <w:r>
         <w:rPr>
           <w:lang w:val="ru-RU"/>
         </w:rPr>
         <w:t>Назначения клавиш</w:t>
       </w:r>
-      <w:bookmarkEnd w:id="63"/>
+      <w:bookmarkEnd w:id="65"/>
     </w:p>
     <w:p>
       <w:r>
@@ -7231,11 +7273,11 @@
       <w:pPr>
         <w:pStyle w:val="10"/>
       </w:pPr>
-      <w:bookmarkStart w:id="64" w:name="_Toc189171722"/>
+      <w:bookmarkStart w:id="66" w:name="_Toc189171722"/>
       <w:r>
         <w:t>Стандартные назначения горячих клавиш</w:t>
       </w:r>
-      <w:bookmarkEnd w:id="64"/>
+      <w:bookmarkEnd w:id="66"/>
     </w:p>
     <w:p/>
     <w:tbl>
@@ -7908,14 +7950,14 @@
       <w:pPr>
         <w:pStyle w:val="10"/>
       </w:pPr>
-      <w:bookmarkStart w:id="65" w:name="_Логический_анализатор"/>
-      <w:bookmarkStart w:id="66" w:name="_Toc189171723"/>
-      <w:bookmarkEnd w:id="65"/>
+      <w:bookmarkStart w:id="67" w:name="_Логический_анализатор"/>
+      <w:bookmarkStart w:id="68" w:name="_Toc189171723"/>
+      <w:bookmarkEnd w:id="67"/>
       <w:r>
         <w:lastRenderedPageBreak/>
         <w:t>Логический анализатор</w:t>
       </w:r>
-      <w:bookmarkEnd w:id="66"/>
+      <w:bookmarkEnd w:id="68"/>
     </w:p>
     <w:p>
       <w:r>
@@ -8020,6 +8062,8 @@
       <w:pPr>
         <w:pStyle w:val="10"/>
       </w:pPr>
+      <w:bookmarkStart w:id="69" w:name="_Сниппеты"/>
+      <w:bookmarkEnd w:id="69"/>
       <w:r>
         <w:t>Сниппеты</w:t>
       </w:r>
@@ -8027,6 +8071,82 @@
     <w:p>
       <w:r>
         <w:t>Сниппеты – фрагменты схемы, которые сохраняются и вставляются независимо от основной схемы.</w:t>
+      </w:r>
+      <w:r>
+        <w:t xml:space="preserve"> Они позволяют переиспользовать функциональные блоки проектов в различных схемах.</w:t>
+      </w:r>
+    </w:p>
+    <w:p>
+      <w:r>
+        <w:t xml:space="preserve">Для создания сниппета необходимо </w:t>
+      </w:r>
+      <w:hyperlink w:anchor="_Меню_сниппетов" w:history="1">
+        <w:r>
+          <w:rPr>
+            <w:rStyle w:val="af1"/>
+          </w:rPr>
+          <w:t>открыть соответствующее меню</w:t>
+        </w:r>
+      </w:hyperlink>
+      <w:r>
+        <w:t xml:space="preserve">, выделить и скопировать интересующий фрагмент схемы, затем нажать на кнопку «Создать сниппет» в меню. В появившейся строке необходимо ввести им сниппета и нажать </w:t>
+      </w:r>
+      <w:r>
+        <w:rPr>
+          <w:lang w:val="en-US"/>
+        </w:rPr>
+        <w:t>Enter</w:t>
+      </w:r>
+      <w:r>
+        <w:t>.</w:t>
+      </w:r>
+      <w:r>
+        <w:t xml:space="preserve"> Новый сниппет появится в списке в меню.</w:t>
+      </w:r>
+    </w:p>
+    <w:p>
+      <w:r>
+        <w:t xml:space="preserve">При двойном нажатии ЛКМ на имя сниппета курсор перейдет в </w:t>
+      </w:r>
+      <w:hyperlink w:anchor="_Режим_размещения_сниппета" w:history="1">
+        <w:r>
+          <w:rPr>
+            <w:rStyle w:val="af1"/>
+          </w:rPr>
+          <w:t>режим размещения сниппетов</w:t>
+        </w:r>
+      </w:hyperlink>
+      <w:r>
+        <w:t>. При двойном нажании ЛКМ по пустому пространству рабочей области выбранный сниппет будет размещен на позиции курсора.</w:t>
+      </w:r>
+    </w:p>
+    <w:p>
+      <w:r>
+        <w:t xml:space="preserve">Сниппеты хранятся в виде отдельных файлов с расширением </w:t>
+      </w:r>
+      <w:r>
+        <w:t>.</w:t>
+      </w:r>
+      <w:r>
+        <w:rPr>
+          <w:lang w:val="en-US"/>
+        </w:rPr>
+        <w:t>snippet</w:t>
+      </w:r>
+      <w:r>
+        <w:t xml:space="preserve"> </w:t>
+      </w:r>
+      <w:r>
+        <w:t xml:space="preserve">в папке </w:t>
+      </w:r>
+      <w:r>
+        <w:rPr>
+          <w:lang w:val="en-US"/>
+        </w:rPr>
+        <w:t>TVBuilder</w:t>
+      </w:r>
+      <w:r>
+        <w:t xml:space="preserve"> и не привязаны к конкретному проекту.</w:t>
       </w:r>
     </w:p>
     <w:sectPr>

</xml_diff>

<commit_message>
Add link to source code
</commit_message>
<xml_diff>
--- a/doc/tutorial.docx
+++ b/doc/tutorial.docx
@@ -1,6 +1,6 @@
 
 <file path=word/document.xml><?xml version="1.0" encoding="utf-8"?>
-<w:document xmlns:wpc="http://schemas.microsoft.com/office/word/2010/wordprocessingCanvas" xmlns:cx="http://schemas.microsoft.com/office/drawing/2014/chartex" xmlns:cx1="http://schemas.microsoft.com/office/drawing/2015/9/8/chartex" xmlns:cx2="http://schemas.microsoft.com/office/drawing/2015/10/21/chartex" xmlns:cx3="http://schemas.microsoft.com/office/drawing/2016/5/9/chartex" xmlns:cx4="http://schemas.microsoft.com/office/drawing/2016/5/10/chartex" xmlns:cx5="http://schemas.microsoft.com/office/drawing/2016/5/11/chartex" xmlns:cx6="http://schemas.microsoft.com/office/drawing/2016/5/12/chartex" xmlns:cx7="http://schemas.microsoft.com/office/drawing/2016/5/13/chartex" xmlns:cx8="http://schemas.microsoft.com/office/drawing/2016/5/14/chartex" xmlns:mc="http://schemas.openxmlformats.org/markup-compatibility/2006" xmlns:aink="http://schemas.microsoft.com/office/drawing/2016/ink" xmlns:am3d="http://schemas.microsoft.com/office/drawing/2017/model3d" xmlns:o="urn:schemas-microsoft-com:office:office" xmlns:oel="http://schemas.microsoft.com/office/2019/extlst" xmlns:r="http://schemas.openxmlformats.org/officeDocument/2006/relationships" xmlns:m="http://schemas.openxmlformats.org/officeDocument/2006/math" xmlns:v="urn:schemas-microsoft-com:vml" xmlns:wp14="http://schemas.microsoft.com/office/word/2010/wordprocessingDrawing" xmlns:wp="http://schemas.openxmlformats.org/drawingml/2006/wordprocessingDrawing" xmlns:w10="urn:schemas-microsoft-com:office:word" xmlns:w="http://schemas.openxmlformats.org/wordprocessingml/2006/main" xmlns:w14="http://schemas.microsoft.com/office/word/2010/wordml" xmlns:w15="http://schemas.microsoft.com/office/word/2012/wordml" xmlns:w16cex="http://schemas.microsoft.com/office/word/2018/wordml/cex" xmlns:w16cid="http://schemas.microsoft.com/office/word/2016/wordml/cid" xmlns:w16="http://schemas.microsoft.com/office/word/2018/wordml" xmlns:w16du="http://schemas.microsoft.com/office/word/2023/wordml/word16du" xmlns:w16sdtdh="http://schemas.microsoft.com/office/word/2020/wordml/sdtdatahash" xmlns:w16sdtfl="http://schemas.microsoft.com/office/word/2024/wordml/sdtformatlock" xmlns:w16se="http://schemas.microsoft.com/office/word/2015/wordml/symex" xmlns:wpg="http://schemas.microsoft.com/office/word/2010/wordprocessingGroup" xmlns:wpi="http://schemas.microsoft.com/office/word/2010/wordprocessingInk" xmlns:wne="http://schemas.microsoft.com/office/word/2006/wordml" xmlns:wps="http://schemas.microsoft.com/office/word/2010/wordprocessingShape" mc:Ignorable="w14 w15 w16se w16cid w16 w16cex w16sdtdh w16sdtfl w16du wp14">
+<w:document xmlns:wpc="http://schemas.microsoft.com/office/word/2010/wordprocessingCanvas" xmlns:cx="http://schemas.microsoft.com/office/drawing/2014/chartex" xmlns:cx1="http://schemas.microsoft.com/office/drawing/2015/9/8/chartex" xmlns:cx2="http://schemas.microsoft.com/office/drawing/2015/10/21/chartex" xmlns:cx3="http://schemas.microsoft.com/office/drawing/2016/5/9/chartex" xmlns:cx4="http://schemas.microsoft.com/office/drawing/2016/5/10/chartex" xmlns:cx5="http://schemas.microsoft.com/office/drawing/2016/5/11/chartex" xmlns:cx6="http://schemas.microsoft.com/office/drawing/2016/5/12/chartex" xmlns:cx7="http://schemas.microsoft.com/office/drawing/2016/5/13/chartex" xmlns:cx8="http://schemas.microsoft.com/office/drawing/2016/5/14/chartex" xmlns:mc="http://schemas.openxmlformats.org/markup-compatibility/2006" xmlns:aink="http://schemas.microsoft.com/office/drawing/2016/ink" xmlns:am3d="http://schemas.microsoft.com/office/drawing/2017/model3d" xmlns:o="urn:schemas-microsoft-com:office:office" xmlns:oel="http://schemas.microsoft.com/office/2019/extlst" xmlns:r="http://schemas.openxmlformats.org/officeDocument/2006/relationships" xmlns:m="http://schemas.openxmlformats.org/officeDocument/2006/math" xmlns:v="urn:schemas-microsoft-com:vml" xmlns:wp14="http://schemas.microsoft.com/office/word/2010/wordprocessingDrawing" xmlns:wp="http://schemas.openxmlformats.org/drawingml/2006/wordprocessingDrawing" xmlns:w10="urn:schemas-microsoft-com:office:word" xmlns:w="http://schemas.openxmlformats.org/wordprocessingml/2006/main" xmlns:w14="http://schemas.microsoft.com/office/word/2010/wordml" xmlns:w15="http://schemas.microsoft.com/office/word/2012/wordml" xmlns:w16cex="http://schemas.microsoft.com/office/word/2018/wordml/cex" xmlns:w16cid="http://schemas.microsoft.com/office/word/2016/wordml/cid" xmlns:w16="http://schemas.microsoft.com/office/word/2018/wordml" xmlns:w16sdtdh="http://schemas.microsoft.com/office/word/2020/wordml/sdtdatahash" xmlns:w16se="http://schemas.microsoft.com/office/word/2015/wordml/symex" xmlns:wpg="http://schemas.microsoft.com/office/word/2010/wordprocessingGroup" xmlns:wpi="http://schemas.microsoft.com/office/word/2010/wordprocessingInk" xmlns:wne="http://schemas.microsoft.com/office/word/2006/wordml" xmlns:wps="http://schemas.microsoft.com/office/word/2010/wordprocessingShape" mc:Ignorable="w14 w15 w16se w16cid w16 w16cex w16sdtdh wp14">
   <w:body>
     <w:sdt>
       <w:sdtPr>
@@ -38,7 +38,6 @@
             <w:tabs>
               <w:tab w:val="right" w:leader="dot" w:pos="9345"/>
             </w:tabs>
-            <w:ind w:firstLine="0"/>
             <w:rPr>
               <w:rFonts w:asciiTheme="minorHAnsi" w:eastAsiaTheme="minorEastAsia" w:hAnsiTheme="minorHAnsi"/>
               <w:noProof/>
@@ -58,7 +57,7 @@
           <w:r>
             <w:fldChar w:fldCharType="separate"/>
           </w:r>
-          <w:hyperlink w:anchor="_Toc189171676" w:history="1">
+          <w:hyperlink w:anchor="_Toc208083708" w:history="1">
             <w:r>
               <w:rPr>
                 <w:rStyle w:val="af1"/>
@@ -85,7 +84,7 @@
                 <w:noProof/>
                 <w:webHidden/>
               </w:rPr>
-              <w:instrText xml:space="preserve"> PAGEREF _Toc189171676 \h </w:instrText>
+              <w:instrText xml:space="preserve"> PAGEREF _Toc208083708 \h </w:instrText>
             </w:r>
             <w:r>
               <w:rPr>
@@ -132,7 +131,7 @@
               <w14:ligatures w14:val="standardContextual"/>
             </w:rPr>
           </w:pPr>
-          <w:hyperlink w:anchor="_Toc189171677" w:history="1">
+          <w:hyperlink w:anchor="_Toc208083709" w:history="1">
             <w:r>
               <w:rPr>
                 <w:rStyle w:val="af1"/>
@@ -159,7 +158,7 @@
                 <w:noProof/>
                 <w:webHidden/>
               </w:rPr>
-              <w:instrText xml:space="preserve"> PAGEREF _Toc189171677 \h </w:instrText>
+              <w:instrText xml:space="preserve"> PAGEREF _Toc208083709 \h </w:instrText>
             </w:r>
             <w:r>
               <w:rPr>
@@ -206,7 +205,7 @@
               <w14:ligatures w14:val="standardContextual"/>
             </w:rPr>
           </w:pPr>
-          <w:hyperlink w:anchor="_Toc189171678" w:history="1">
+          <w:hyperlink w:anchor="_Toc208083710" w:history="1">
             <w:r>
               <w:rPr>
                 <w:rStyle w:val="af1"/>
@@ -233,7 +232,7 @@
                 <w:noProof/>
                 <w:webHidden/>
               </w:rPr>
-              <w:instrText xml:space="preserve"> PAGEREF _Toc189171678 \h </w:instrText>
+              <w:instrText xml:space="preserve"> PAGEREF _Toc208083710 \h </w:instrText>
             </w:r>
             <w:r>
               <w:rPr>
@@ -280,7 +279,7 @@
               <w14:ligatures w14:val="standardContextual"/>
             </w:rPr>
           </w:pPr>
-          <w:hyperlink w:anchor="_Toc189171679" w:history="1">
+          <w:hyperlink w:anchor="_Toc208083711" w:history="1">
             <w:r>
               <w:rPr>
                 <w:rStyle w:val="af1"/>
@@ -307,7 +306,7 @@
                 <w:noProof/>
                 <w:webHidden/>
               </w:rPr>
-              <w:instrText xml:space="preserve"> PAGEREF _Toc189171679 \h </w:instrText>
+              <w:instrText xml:space="preserve"> PAGEREF _Toc208083711 \h </w:instrText>
             </w:r>
             <w:r>
               <w:rPr>
@@ -327,7 +326,7 @@
                 <w:noProof/>
                 <w:webHidden/>
               </w:rPr>
-              <w:t>2</w:t>
+              <w:t>3</w:t>
             </w:r>
             <w:r>
               <w:rPr>
@@ -354,7 +353,7 @@
               <w14:ligatures w14:val="standardContextual"/>
             </w:rPr>
           </w:pPr>
-          <w:hyperlink w:anchor="_Toc189171680" w:history="1">
+          <w:hyperlink w:anchor="_Toc208083712" w:history="1">
             <w:r>
               <w:rPr>
                 <w:rStyle w:val="af1"/>
@@ -381,7 +380,7 @@
                 <w:noProof/>
                 <w:webHidden/>
               </w:rPr>
-              <w:instrText xml:space="preserve"> PAGEREF _Toc189171680 \h </w:instrText>
+              <w:instrText xml:space="preserve"> PAGEREF _Toc208083712 \h </w:instrText>
             </w:r>
             <w:r>
               <w:rPr>
@@ -428,7 +427,7 @@
               <w14:ligatures w14:val="standardContextual"/>
             </w:rPr>
           </w:pPr>
-          <w:hyperlink w:anchor="_Toc189171681" w:history="1">
+          <w:hyperlink w:anchor="_Toc208083713" w:history="1">
             <w:r>
               <w:rPr>
                 <w:rStyle w:val="af1"/>
@@ -455,7 +454,7 @@
                 <w:noProof/>
                 <w:webHidden/>
               </w:rPr>
-              <w:instrText xml:space="preserve"> PAGEREF _Toc189171681 \h </w:instrText>
+              <w:instrText xml:space="preserve"> PAGEREF _Toc208083713 \h </w:instrText>
             </w:r>
             <w:r>
               <w:rPr>
@@ -502,7 +501,7 @@
               <w14:ligatures w14:val="standardContextual"/>
             </w:rPr>
           </w:pPr>
-          <w:hyperlink w:anchor="_Toc189171682" w:history="1">
+          <w:hyperlink w:anchor="_Toc208083714" w:history="1">
             <w:r>
               <w:rPr>
                 <w:rStyle w:val="af1"/>
@@ -529,7 +528,7 @@
                 <w:noProof/>
                 <w:webHidden/>
               </w:rPr>
-              <w:instrText xml:space="preserve"> PAGEREF _Toc189171682 \h </w:instrText>
+              <w:instrText xml:space="preserve"> PAGEREF _Toc208083714 \h </w:instrText>
             </w:r>
             <w:r>
               <w:rPr>
@@ -576,7 +575,7 @@
               <w14:ligatures w14:val="standardContextual"/>
             </w:rPr>
           </w:pPr>
-          <w:hyperlink w:anchor="_Toc189171683" w:history="1">
+          <w:hyperlink w:anchor="_Toc208083715" w:history="1">
             <w:r>
               <w:rPr>
                 <w:rStyle w:val="af1"/>
@@ -603,7 +602,7 @@
                 <w:noProof/>
                 <w:webHidden/>
               </w:rPr>
-              <w:instrText xml:space="preserve"> PAGEREF _Toc189171683 \h </w:instrText>
+              <w:instrText xml:space="preserve"> PAGEREF _Toc208083715 \h </w:instrText>
             </w:r>
             <w:r>
               <w:rPr>
@@ -650,7 +649,7 @@
               <w14:ligatures w14:val="standardContextual"/>
             </w:rPr>
           </w:pPr>
-          <w:hyperlink w:anchor="_Toc189171684" w:history="1">
+          <w:hyperlink w:anchor="_Toc208083716" w:history="1">
             <w:r>
               <w:rPr>
                 <w:rStyle w:val="af1"/>
@@ -677,7 +676,7 @@
                 <w:noProof/>
                 <w:webHidden/>
               </w:rPr>
-              <w:instrText xml:space="preserve"> PAGEREF _Toc189171684 \h </w:instrText>
+              <w:instrText xml:space="preserve"> PAGEREF _Toc208083716 \h </w:instrText>
             </w:r>
             <w:r>
               <w:rPr>
@@ -724,7 +723,7 @@
               <w14:ligatures w14:val="standardContextual"/>
             </w:rPr>
           </w:pPr>
-          <w:hyperlink w:anchor="_Toc189171685" w:history="1">
+          <w:hyperlink w:anchor="_Toc208083717" w:history="1">
             <w:r>
               <w:rPr>
                 <w:rStyle w:val="af1"/>
@@ -751,7 +750,7 @@
                 <w:noProof/>
                 <w:webHidden/>
               </w:rPr>
-              <w:instrText xml:space="preserve"> PAGEREF _Toc189171685 \h </w:instrText>
+              <w:instrText xml:space="preserve"> PAGEREF _Toc208083717 \h </w:instrText>
             </w:r>
             <w:r>
               <w:rPr>
@@ -798,7 +797,7 @@
               <w14:ligatures w14:val="standardContextual"/>
             </w:rPr>
           </w:pPr>
-          <w:hyperlink w:anchor="_Toc189171686" w:history="1">
+          <w:hyperlink w:anchor="_Toc208083718" w:history="1">
             <w:r>
               <w:rPr>
                 <w:rStyle w:val="af1"/>
@@ -825,7 +824,7 @@
                 <w:noProof/>
                 <w:webHidden/>
               </w:rPr>
-              <w:instrText xml:space="preserve"> PAGEREF _Toc189171686 \h </w:instrText>
+              <w:instrText xml:space="preserve"> PAGEREF _Toc208083718 \h </w:instrText>
             </w:r>
             <w:r>
               <w:rPr>
@@ -872,13 +871,13 @@
               <w14:ligatures w14:val="standardContextual"/>
             </w:rPr>
           </w:pPr>
-          <w:hyperlink w:anchor="_Toc189171687" w:history="1">
+          <w:hyperlink w:anchor="_Toc208083719" w:history="1">
             <w:r>
               <w:rPr>
                 <w:rStyle w:val="af1"/>
                 <w:noProof/>
               </w:rPr>
-              <w:t>1.2.3. Кнопка открытия консоли</w:t>
+              <w:t>1.2.3. Кнопки отладки</w:t>
             </w:r>
             <w:r>
               <w:rPr>
@@ -899,7 +898,155 @@
                 <w:noProof/>
                 <w:webHidden/>
               </w:rPr>
-              <w:instrText xml:space="preserve"> PAGEREF _Toc189171687 \h </w:instrText>
+              <w:instrText xml:space="preserve"> PAGEREF _Toc208083719 \h </w:instrText>
+            </w:r>
+            <w:r>
+              <w:rPr>
+                <w:noProof/>
+                <w:webHidden/>
+              </w:rPr>
+            </w:r>
+            <w:r>
+              <w:rPr>
+                <w:noProof/>
+                <w:webHidden/>
+              </w:rPr>
+              <w:fldChar w:fldCharType="separate"/>
+            </w:r>
+            <w:r>
+              <w:rPr>
+                <w:noProof/>
+                <w:webHidden/>
+              </w:rPr>
+              <w:t>4</w:t>
+            </w:r>
+            <w:r>
+              <w:rPr>
+                <w:noProof/>
+                <w:webHidden/>
+              </w:rPr>
+              <w:fldChar w:fldCharType="end"/>
+            </w:r>
+          </w:hyperlink>
+        </w:p>
+        <w:p>
+          <w:pPr>
+            <w:pStyle w:val="31"/>
+            <w:tabs>
+              <w:tab w:val="right" w:leader="dot" w:pos="9345"/>
+            </w:tabs>
+            <w:rPr>
+              <w:rFonts w:asciiTheme="minorHAnsi" w:eastAsiaTheme="minorEastAsia" w:hAnsiTheme="minorHAnsi"/>
+              <w:noProof/>
+              <w:kern w:val="2"/>
+              <w:sz w:val="24"/>
+              <w:szCs w:val="24"/>
+              <w:lang w:eastAsia="ru-RU"/>
+              <w14:ligatures w14:val="standardContextual"/>
+            </w:rPr>
+          </w:pPr>
+          <w:hyperlink w:anchor="_Toc208083720" w:history="1">
+            <w:r>
+              <w:rPr>
+                <w:rStyle w:val="af1"/>
+                <w:noProof/>
+              </w:rPr>
+              <w:t>1.2.4. Кнопка открытия консоли</w:t>
+            </w:r>
+            <w:r>
+              <w:rPr>
+                <w:noProof/>
+                <w:webHidden/>
+              </w:rPr>
+              <w:tab/>
+            </w:r>
+            <w:r>
+              <w:rPr>
+                <w:noProof/>
+                <w:webHidden/>
+              </w:rPr>
+              <w:fldChar w:fldCharType="begin"/>
+            </w:r>
+            <w:r>
+              <w:rPr>
+                <w:noProof/>
+                <w:webHidden/>
+              </w:rPr>
+              <w:instrText xml:space="preserve"> PAGEREF _Toc208083720 \h </w:instrText>
+            </w:r>
+            <w:r>
+              <w:rPr>
+                <w:noProof/>
+                <w:webHidden/>
+              </w:rPr>
+            </w:r>
+            <w:r>
+              <w:rPr>
+                <w:noProof/>
+                <w:webHidden/>
+              </w:rPr>
+              <w:fldChar w:fldCharType="separate"/>
+            </w:r>
+            <w:r>
+              <w:rPr>
+                <w:noProof/>
+                <w:webHidden/>
+              </w:rPr>
+              <w:t>4</w:t>
+            </w:r>
+            <w:r>
+              <w:rPr>
+                <w:noProof/>
+                <w:webHidden/>
+              </w:rPr>
+              <w:fldChar w:fldCharType="end"/>
+            </w:r>
+          </w:hyperlink>
+        </w:p>
+        <w:p>
+          <w:pPr>
+            <w:pStyle w:val="31"/>
+            <w:tabs>
+              <w:tab w:val="right" w:leader="dot" w:pos="9345"/>
+            </w:tabs>
+            <w:rPr>
+              <w:rFonts w:asciiTheme="minorHAnsi" w:eastAsiaTheme="minorEastAsia" w:hAnsiTheme="minorHAnsi"/>
+              <w:noProof/>
+              <w:kern w:val="2"/>
+              <w:sz w:val="24"/>
+              <w:szCs w:val="24"/>
+              <w:lang w:eastAsia="ru-RU"/>
+              <w14:ligatures w14:val="standardContextual"/>
+            </w:rPr>
+          </w:pPr>
+          <w:hyperlink w:anchor="_Toc208083721" w:history="1">
+            <w:r>
+              <w:rPr>
+                <w:rStyle w:val="af1"/>
+                <w:noProof/>
+              </w:rPr>
+              <w:t>1.2.5. Меню сниппетов</w:t>
+            </w:r>
+            <w:r>
+              <w:rPr>
+                <w:noProof/>
+                <w:webHidden/>
+              </w:rPr>
+              <w:tab/>
+            </w:r>
+            <w:r>
+              <w:rPr>
+                <w:noProof/>
+                <w:webHidden/>
+              </w:rPr>
+              <w:fldChar w:fldCharType="begin"/>
+            </w:r>
+            <w:r>
+              <w:rPr>
+                <w:noProof/>
+                <w:webHidden/>
+              </w:rPr>
+              <w:instrText xml:space="preserve"> PAGEREF _Toc208083721 \h </w:instrText>
             </w:r>
             <w:r>
               <w:rPr>
@@ -946,7 +1093,7 @@
               <w14:ligatures w14:val="standardContextual"/>
             </w:rPr>
           </w:pPr>
-          <w:hyperlink w:anchor="_Toc189171688" w:history="1">
+          <w:hyperlink w:anchor="_Toc208083722" w:history="1">
             <w:r>
               <w:rPr>
                 <w:rStyle w:val="af1"/>
@@ -973,7 +1120,7 @@
                 <w:noProof/>
                 <w:webHidden/>
               </w:rPr>
-              <w:instrText xml:space="preserve"> PAGEREF _Toc189171688 \h </w:instrText>
+              <w:instrText xml:space="preserve"> PAGEREF _Toc208083722 \h </w:instrText>
             </w:r>
             <w:r>
               <w:rPr>
@@ -993,7 +1140,7 @@
                 <w:noProof/>
                 <w:webHidden/>
               </w:rPr>
-              <w:t>4</w:t>
+              <w:t>5</w:t>
             </w:r>
             <w:r>
               <w:rPr>
@@ -1020,7 +1167,7 @@
               <w14:ligatures w14:val="standardContextual"/>
             </w:rPr>
           </w:pPr>
-          <w:hyperlink w:anchor="_Toc189171689" w:history="1">
+          <w:hyperlink w:anchor="_Toc208083723" w:history="1">
             <w:r>
               <w:rPr>
                 <w:rStyle w:val="af1"/>
@@ -1047,7 +1194,7 @@
                 <w:noProof/>
                 <w:webHidden/>
               </w:rPr>
-              <w:instrText xml:space="preserve"> PAGEREF _Toc189171689 \h </w:instrText>
+              <w:instrText xml:space="preserve"> PAGEREF _Toc208083723 \h </w:instrText>
             </w:r>
             <w:r>
               <w:rPr>
@@ -1067,7 +1214,7 @@
                 <w:noProof/>
                 <w:webHidden/>
               </w:rPr>
-              <w:t>4</w:t>
+              <w:t>5</w:t>
             </w:r>
             <w:r>
               <w:rPr>
@@ -1094,7 +1241,7 @@
               <w14:ligatures w14:val="standardContextual"/>
             </w:rPr>
           </w:pPr>
-          <w:hyperlink w:anchor="_Toc189171690" w:history="1">
+          <w:hyperlink w:anchor="_Toc208083724" w:history="1">
             <w:r>
               <w:rPr>
                 <w:rStyle w:val="af1"/>
@@ -1121,7 +1268,7 @@
                 <w:noProof/>
                 <w:webHidden/>
               </w:rPr>
-              <w:instrText xml:space="preserve"> PAGEREF _Toc189171690 \h </w:instrText>
+              <w:instrText xml:space="preserve"> PAGEREF _Toc208083724 \h </w:instrText>
             </w:r>
             <w:r>
               <w:rPr>
@@ -1141,7 +1288,7 @@
                 <w:noProof/>
                 <w:webHidden/>
               </w:rPr>
-              <w:t>5</w:t>
+              <w:t>6</w:t>
             </w:r>
             <w:r>
               <w:rPr>
@@ -1168,7 +1315,7 @@
               <w14:ligatures w14:val="standardContextual"/>
             </w:rPr>
           </w:pPr>
-          <w:hyperlink w:anchor="_Toc189171691" w:history="1">
+          <w:hyperlink w:anchor="_Toc208083725" w:history="1">
             <w:r>
               <w:rPr>
                 <w:rStyle w:val="af1"/>
@@ -1195,7 +1342,7 @@
                 <w:noProof/>
                 <w:webHidden/>
               </w:rPr>
-              <w:instrText xml:space="preserve"> PAGEREF _Toc189171691 \h </w:instrText>
+              <w:instrText xml:space="preserve"> PAGEREF _Toc208083725 \h </w:instrText>
             </w:r>
             <w:r>
               <w:rPr>
@@ -1215,7 +1362,7 @@
                 <w:noProof/>
                 <w:webHidden/>
               </w:rPr>
-              <w:t>5</w:t>
+              <w:t>6</w:t>
             </w:r>
             <w:r>
               <w:rPr>
@@ -1242,7 +1389,7 @@
               <w14:ligatures w14:val="standardContextual"/>
             </w:rPr>
           </w:pPr>
-          <w:hyperlink w:anchor="_Toc189171692" w:history="1">
+          <w:hyperlink w:anchor="_Toc208083726" w:history="1">
             <w:r>
               <w:rPr>
                 <w:rStyle w:val="af1"/>
@@ -1269,7 +1416,7 @@
                 <w:noProof/>
                 <w:webHidden/>
               </w:rPr>
-              <w:instrText xml:space="preserve"> PAGEREF _Toc189171692 \h </w:instrText>
+              <w:instrText xml:space="preserve"> PAGEREF _Toc208083726 \h </w:instrText>
             </w:r>
             <w:r>
               <w:rPr>
@@ -1289,7 +1436,7 @@
                 <w:noProof/>
                 <w:webHidden/>
               </w:rPr>
-              <w:t>5</w:t>
+              <w:t>6</w:t>
             </w:r>
             <w:r>
               <w:rPr>
@@ -1316,7 +1463,7 @@
               <w14:ligatures w14:val="standardContextual"/>
             </w:rPr>
           </w:pPr>
-          <w:hyperlink w:anchor="_Toc189171693" w:history="1">
+          <w:hyperlink w:anchor="_Toc208083727" w:history="1">
             <w:r>
               <w:rPr>
                 <w:rStyle w:val="af1"/>
@@ -1343,7 +1490,7 @@
                 <w:noProof/>
                 <w:webHidden/>
               </w:rPr>
-              <w:instrText xml:space="preserve"> PAGEREF _Toc189171693 \h </w:instrText>
+              <w:instrText xml:space="preserve"> PAGEREF _Toc208083727 \h </w:instrText>
             </w:r>
             <w:r>
               <w:rPr>
@@ -1390,7 +1537,7 @@
               <w14:ligatures w14:val="standardContextual"/>
             </w:rPr>
           </w:pPr>
-          <w:hyperlink w:anchor="_Toc189171694" w:history="1">
+          <w:hyperlink w:anchor="_Toc208083728" w:history="1">
             <w:r>
               <w:rPr>
                 <w:rStyle w:val="af1"/>
@@ -1417,7 +1564,7 @@
                 <w:noProof/>
                 <w:webHidden/>
               </w:rPr>
-              <w:instrText xml:space="preserve"> PAGEREF _Toc189171694 \h </w:instrText>
+              <w:instrText xml:space="preserve"> PAGEREF _Toc208083728 \h </w:instrText>
             </w:r>
             <w:r>
               <w:rPr>
@@ -1438,6 +1585,80 @@
                 <w:webHidden/>
               </w:rPr>
               <w:t>6</w:t>
+            </w:r>
+            <w:r>
+              <w:rPr>
+                <w:noProof/>
+                <w:webHidden/>
+              </w:rPr>
+              <w:fldChar w:fldCharType="end"/>
+            </w:r>
+          </w:hyperlink>
+        </w:p>
+        <w:p>
+          <w:pPr>
+            <w:pStyle w:val="23"/>
+            <w:tabs>
+              <w:tab w:val="right" w:leader="dot" w:pos="9345"/>
+            </w:tabs>
+            <w:rPr>
+              <w:rFonts w:asciiTheme="minorHAnsi" w:eastAsiaTheme="minorEastAsia" w:hAnsiTheme="minorHAnsi"/>
+              <w:noProof/>
+              <w:kern w:val="2"/>
+              <w:sz w:val="24"/>
+              <w:szCs w:val="24"/>
+              <w:lang w:eastAsia="ru-RU"/>
+              <w14:ligatures w14:val="standardContextual"/>
+            </w:rPr>
+          </w:pPr>
+          <w:hyperlink w:anchor="_Toc208083729" w:history="1">
+            <w:r>
+              <w:rPr>
+                <w:rStyle w:val="af1"/>
+                <w:noProof/>
+              </w:rPr>
+              <w:t>2.5. Режим размещения сниппета</w:t>
+            </w:r>
+            <w:r>
+              <w:rPr>
+                <w:noProof/>
+                <w:webHidden/>
+              </w:rPr>
+              <w:tab/>
+            </w:r>
+            <w:r>
+              <w:rPr>
+                <w:noProof/>
+                <w:webHidden/>
+              </w:rPr>
+              <w:fldChar w:fldCharType="begin"/>
+            </w:r>
+            <w:r>
+              <w:rPr>
+                <w:noProof/>
+                <w:webHidden/>
+              </w:rPr>
+              <w:instrText xml:space="preserve"> PAGEREF _Toc208083729 \h </w:instrText>
+            </w:r>
+            <w:r>
+              <w:rPr>
+                <w:noProof/>
+                <w:webHidden/>
+              </w:rPr>
+            </w:r>
+            <w:r>
+              <w:rPr>
+                <w:noProof/>
+                <w:webHidden/>
+              </w:rPr>
+              <w:fldChar w:fldCharType="separate"/>
+            </w:r>
+            <w:r>
+              <w:rPr>
+                <w:noProof/>
+                <w:webHidden/>
+              </w:rPr>
+              <w:t>7</w:t>
             </w:r>
             <w:r>
               <w:rPr>
@@ -1464,7 +1685,7 @@
               <w14:ligatures w14:val="standardContextual"/>
             </w:rPr>
           </w:pPr>
-          <w:hyperlink w:anchor="_Toc189171695" w:history="1">
+          <w:hyperlink w:anchor="_Toc208083730" w:history="1">
             <w:r>
               <w:rPr>
                 <w:rStyle w:val="af1"/>
@@ -1491,7 +1712,7 @@
                 <w:noProof/>
                 <w:webHidden/>
               </w:rPr>
-              <w:instrText xml:space="preserve"> PAGEREF _Toc189171695 \h </w:instrText>
+              <w:instrText xml:space="preserve"> PAGEREF _Toc208083730 \h </w:instrText>
             </w:r>
             <w:r>
               <w:rPr>
@@ -1511,7 +1732,7 @@
                 <w:noProof/>
                 <w:webHidden/>
               </w:rPr>
-              <w:t>6</w:t>
+              <w:t>7</w:t>
             </w:r>
             <w:r>
               <w:rPr>
@@ -1538,7 +1759,7 @@
               <w14:ligatures w14:val="standardContextual"/>
             </w:rPr>
           </w:pPr>
-          <w:hyperlink w:anchor="_Toc189171696" w:history="1">
+          <w:hyperlink w:anchor="_Toc208083731" w:history="1">
             <w:r>
               <w:rPr>
                 <w:rStyle w:val="af1"/>
@@ -1565,7 +1786,7 @@
                 <w:noProof/>
                 <w:webHidden/>
               </w:rPr>
-              <w:instrText xml:space="preserve"> PAGEREF _Toc189171696 \h </w:instrText>
+              <w:instrText xml:space="preserve"> PAGEREF _Toc208083731 \h </w:instrText>
             </w:r>
             <w:r>
               <w:rPr>
@@ -1585,7 +1806,7 @@
                 <w:noProof/>
                 <w:webHidden/>
               </w:rPr>
-              <w:t>6</w:t>
+              <w:t>7</w:t>
             </w:r>
             <w:r>
               <w:rPr>
@@ -1612,7 +1833,7 @@
               <w14:ligatures w14:val="standardContextual"/>
             </w:rPr>
           </w:pPr>
-          <w:hyperlink w:anchor="_Toc189171697" w:history="1">
+          <w:hyperlink w:anchor="_Toc208083732" w:history="1">
             <w:r>
               <w:rPr>
                 <w:rStyle w:val="af1"/>
@@ -1639,7 +1860,7 @@
                 <w:noProof/>
                 <w:webHidden/>
               </w:rPr>
-              <w:instrText xml:space="preserve"> PAGEREF _Toc189171697 \h </w:instrText>
+              <w:instrText xml:space="preserve"> PAGEREF _Toc208083732 \h </w:instrText>
             </w:r>
             <w:r>
               <w:rPr>
@@ -1686,7 +1907,7 @@
               <w14:ligatures w14:val="standardContextual"/>
             </w:rPr>
           </w:pPr>
-          <w:hyperlink w:anchor="_Toc189171698" w:history="1">
+          <w:hyperlink w:anchor="_Toc208083733" w:history="1">
             <w:r>
               <w:rPr>
                 <w:rStyle w:val="af1"/>
@@ -1713,7 +1934,7 @@
                 <w:noProof/>
                 <w:webHidden/>
               </w:rPr>
-              <w:instrText xml:space="preserve"> PAGEREF _Toc189171698 \h </w:instrText>
+              <w:instrText xml:space="preserve"> PAGEREF _Toc208083733 \h </w:instrText>
             </w:r>
             <w:r>
               <w:rPr>
@@ -1760,7 +1981,7 @@
               <w14:ligatures w14:val="standardContextual"/>
             </w:rPr>
           </w:pPr>
-          <w:hyperlink w:anchor="_Toc189171699" w:history="1">
+          <w:hyperlink w:anchor="_Toc208083734" w:history="1">
             <w:r>
               <w:rPr>
                 <w:rStyle w:val="af1"/>
@@ -1787,7 +2008,7 @@
                 <w:noProof/>
                 <w:webHidden/>
               </w:rPr>
-              <w:instrText xml:space="preserve"> PAGEREF _Toc189171699 \h </w:instrText>
+              <w:instrText xml:space="preserve"> PAGEREF _Toc208083734 \h </w:instrText>
             </w:r>
             <w:r>
               <w:rPr>
@@ -1834,7 +2055,7 @@
               <w14:ligatures w14:val="standardContextual"/>
             </w:rPr>
           </w:pPr>
-          <w:hyperlink w:anchor="_Toc189171700" w:history="1">
+          <w:hyperlink w:anchor="_Toc208083735" w:history="1">
             <w:r>
               <w:rPr>
                 <w:rStyle w:val="af1"/>
@@ -1861,7 +2082,7 @@
                 <w:noProof/>
                 <w:webHidden/>
               </w:rPr>
-              <w:instrText xml:space="preserve"> PAGEREF _Toc189171700 \h </w:instrText>
+              <w:instrText xml:space="preserve"> PAGEREF _Toc208083735 \h </w:instrText>
             </w:r>
             <w:r>
               <w:rPr>
@@ -1881,7 +2102,7 @@
                 <w:noProof/>
                 <w:webHidden/>
               </w:rPr>
-              <w:t>7</w:t>
+              <w:t>8</w:t>
             </w:r>
             <w:r>
               <w:rPr>
@@ -1908,13 +2129,13 @@
               <w14:ligatures w14:val="standardContextual"/>
             </w:rPr>
           </w:pPr>
-          <w:hyperlink w:anchor="_Toc189171701" w:history="1">
+          <w:hyperlink w:anchor="_Toc208083736" w:history="1">
             <w:r>
               <w:rPr>
                 <w:rStyle w:val="af1"/>
                 <w:noProof/>
               </w:rPr>
-              <w:t>3.2.4. Микропроцессор Intel 8088</w:t>
+              <w:t>3.2.4. Микропроцессор 8088</w:t>
             </w:r>
             <w:r>
               <w:rPr>
@@ -1935,7 +2156,7 @@
                 <w:noProof/>
                 <w:webHidden/>
               </w:rPr>
-              <w:instrText xml:space="preserve"> PAGEREF _Toc189171701 \h </w:instrText>
+              <w:instrText xml:space="preserve"> PAGEREF _Toc208083736 \h </w:instrText>
             </w:r>
             <w:r>
               <w:rPr>
@@ -1955,7 +2176,7 @@
                 <w:noProof/>
                 <w:webHidden/>
               </w:rPr>
-              <w:t>7</w:t>
+              <w:t>8</w:t>
             </w:r>
             <w:r>
               <w:rPr>
@@ -1982,13 +2203,13 @@
               <w14:ligatures w14:val="standardContextual"/>
             </w:rPr>
           </w:pPr>
-          <w:hyperlink w:anchor="_Toc189171702" w:history="1">
+          <w:hyperlink w:anchor="_Toc208083737" w:history="1">
             <w:r>
               <w:rPr>
                 <w:rStyle w:val="af1"/>
                 <w:noProof/>
               </w:rPr>
-              <w:t>3.2.5. Микросхемы памяти</w:t>
+              <w:t>3.2.5. Микроконтроллер RV32-IMA</w:t>
             </w:r>
             <w:r>
               <w:rPr>
@@ -2009,7 +2230,7 @@
                 <w:noProof/>
                 <w:webHidden/>
               </w:rPr>
-              <w:instrText xml:space="preserve"> PAGEREF _Toc189171702 \h </w:instrText>
+              <w:instrText xml:space="preserve"> PAGEREF _Toc208083737 \h </w:instrText>
             </w:r>
             <w:r>
               <w:rPr>
@@ -2029,7 +2250,81 @@
                 <w:noProof/>
                 <w:webHidden/>
               </w:rPr>
-              <w:t>7</w:t>
+              <w:t>8</w:t>
+            </w:r>
+            <w:r>
+              <w:rPr>
+                <w:noProof/>
+                <w:webHidden/>
+              </w:rPr>
+              <w:fldChar w:fldCharType="end"/>
+            </w:r>
+          </w:hyperlink>
+        </w:p>
+        <w:p>
+          <w:pPr>
+            <w:pStyle w:val="31"/>
+            <w:tabs>
+              <w:tab w:val="right" w:leader="dot" w:pos="9345"/>
+            </w:tabs>
+            <w:rPr>
+              <w:rFonts w:asciiTheme="minorHAnsi" w:eastAsiaTheme="minorEastAsia" w:hAnsiTheme="minorHAnsi"/>
+              <w:noProof/>
+              <w:kern w:val="2"/>
+              <w:sz w:val="24"/>
+              <w:szCs w:val="24"/>
+              <w:lang w:eastAsia="ru-RU"/>
+              <w14:ligatures w14:val="standardContextual"/>
+            </w:rPr>
+          </w:pPr>
+          <w:hyperlink w:anchor="_Toc208083738" w:history="1">
+            <w:r>
+              <w:rPr>
+                <w:rStyle w:val="af1"/>
+                <w:noProof/>
+              </w:rPr>
+              <w:t>3.2.6. Микросхемы памяти</w:t>
+            </w:r>
+            <w:r>
+              <w:rPr>
+                <w:noProof/>
+                <w:webHidden/>
+              </w:rPr>
+              <w:tab/>
+            </w:r>
+            <w:r>
+              <w:rPr>
+                <w:noProof/>
+                <w:webHidden/>
+              </w:rPr>
+              <w:fldChar w:fldCharType="begin"/>
+            </w:r>
+            <w:r>
+              <w:rPr>
+                <w:noProof/>
+                <w:webHidden/>
+              </w:rPr>
+              <w:instrText xml:space="preserve"> PAGEREF _Toc208083738 \h </w:instrText>
+            </w:r>
+            <w:r>
+              <w:rPr>
+                <w:noProof/>
+                <w:webHidden/>
+              </w:rPr>
+            </w:r>
+            <w:r>
+              <w:rPr>
+                <w:noProof/>
+                <w:webHidden/>
+              </w:rPr>
+              <w:fldChar w:fldCharType="separate"/>
+            </w:r>
+            <w:r>
+              <w:rPr>
+                <w:noProof/>
+                <w:webHidden/>
+              </w:rPr>
+              <w:t>8</w:t>
             </w:r>
             <w:r>
               <w:rPr>
@@ -2056,7 +2351,7 @@
               <w14:ligatures w14:val="standardContextual"/>
             </w:rPr>
           </w:pPr>
-          <w:hyperlink w:anchor="_Toc189171703" w:history="1">
+          <w:hyperlink w:anchor="_Toc208083739" w:history="1">
             <w:r>
               <w:rPr>
                 <w:rStyle w:val="af1"/>
@@ -2083,7 +2378,7 @@
                 <w:noProof/>
                 <w:webHidden/>
               </w:rPr>
-              <w:instrText xml:space="preserve"> PAGEREF _Toc189171703 \h </w:instrText>
+              <w:instrText xml:space="preserve"> PAGEREF _Toc208083739 \h </w:instrText>
             </w:r>
             <w:r>
               <w:rPr>
@@ -2103,7 +2398,7 @@
                 <w:noProof/>
                 <w:webHidden/>
               </w:rPr>
-              <w:t>8</w:t>
+              <w:t>9</w:t>
             </w:r>
             <w:r>
               <w:rPr>
@@ -2130,7 +2425,7 @@
               <w14:ligatures w14:val="standardContextual"/>
             </w:rPr>
           </w:pPr>
-          <w:hyperlink w:anchor="_Toc189171704" w:history="1">
+          <w:hyperlink w:anchor="_Toc208083740" w:history="1">
             <w:r>
               <w:rPr>
                 <w:rStyle w:val="af1"/>
@@ -2157,7 +2452,7 @@
                 <w:noProof/>
                 <w:webHidden/>
               </w:rPr>
-              <w:instrText xml:space="preserve"> PAGEREF _Toc189171704 \h </w:instrText>
+              <w:instrText xml:space="preserve"> PAGEREF _Toc208083740 \h </w:instrText>
             </w:r>
             <w:r>
               <w:rPr>
@@ -2177,7 +2472,7 @@
                 <w:noProof/>
                 <w:webHidden/>
               </w:rPr>
-              <w:t>8</w:t>
+              <w:t>9</w:t>
             </w:r>
             <w:r>
               <w:rPr>
@@ -2204,7 +2499,7 @@
               <w14:ligatures w14:val="standardContextual"/>
             </w:rPr>
           </w:pPr>
-          <w:hyperlink w:anchor="_Toc189171705" w:history="1">
+          <w:hyperlink w:anchor="_Toc208083741" w:history="1">
             <w:r>
               <w:rPr>
                 <w:rStyle w:val="af1"/>
@@ -2231,7 +2526,7 @@
                 <w:noProof/>
                 <w:webHidden/>
               </w:rPr>
-              <w:instrText xml:space="preserve"> PAGEREF _Toc189171705 \h </w:instrText>
+              <w:instrText xml:space="preserve"> PAGEREF _Toc208083741 \h </w:instrText>
             </w:r>
             <w:r>
               <w:rPr>
@@ -2251,7 +2546,7 @@
                 <w:noProof/>
                 <w:webHidden/>
               </w:rPr>
-              <w:t>8</w:t>
+              <w:t>9</w:t>
             </w:r>
             <w:r>
               <w:rPr>
@@ -2278,7 +2573,7 @@
               <w14:ligatures w14:val="standardContextual"/>
             </w:rPr>
           </w:pPr>
-          <w:hyperlink w:anchor="_Toc189171706" w:history="1">
+          <w:hyperlink w:anchor="_Toc208083742" w:history="1">
             <w:r>
               <w:rPr>
                 <w:rStyle w:val="af1"/>
@@ -2305,7 +2600,7 @@
                 <w:noProof/>
                 <w:webHidden/>
               </w:rPr>
-              <w:instrText xml:space="preserve"> PAGEREF _Toc189171706 \h </w:instrText>
+              <w:instrText xml:space="preserve"> PAGEREF _Toc208083742 \h </w:instrText>
             </w:r>
             <w:r>
               <w:rPr>
@@ -2325,7 +2620,7 @@
                 <w:noProof/>
                 <w:webHidden/>
               </w:rPr>
-              <w:t>8</w:t>
+              <w:t>9</w:t>
             </w:r>
             <w:r>
               <w:rPr>
@@ -2352,7 +2647,7 @@
               <w14:ligatures w14:val="standardContextual"/>
             </w:rPr>
           </w:pPr>
-          <w:hyperlink w:anchor="_Toc189171707" w:history="1">
+          <w:hyperlink w:anchor="_Toc208083743" w:history="1">
             <w:r>
               <w:rPr>
                 <w:rStyle w:val="af1"/>
@@ -2379,7 +2674,7 @@
                 <w:noProof/>
                 <w:webHidden/>
               </w:rPr>
-              <w:instrText xml:space="preserve"> PAGEREF _Toc189171707 \h </w:instrText>
+              <w:instrText xml:space="preserve"> PAGEREF _Toc208083743 \h </w:instrText>
             </w:r>
             <w:r>
               <w:rPr>
@@ -2399,7 +2694,7 @@
                 <w:noProof/>
                 <w:webHidden/>
               </w:rPr>
-              <w:t>8</w:t>
+              <w:t>9</w:t>
             </w:r>
             <w:r>
               <w:rPr>
@@ -2426,7 +2721,7 @@
               <w14:ligatures w14:val="standardContextual"/>
             </w:rPr>
           </w:pPr>
-          <w:hyperlink w:anchor="_Toc189171708" w:history="1">
+          <w:hyperlink w:anchor="_Toc208083744" w:history="1">
             <w:r>
               <w:rPr>
                 <w:rStyle w:val="af1"/>
@@ -2453,7 +2748,7 @@
                 <w:noProof/>
                 <w:webHidden/>
               </w:rPr>
-              <w:instrText xml:space="preserve"> PAGEREF _Toc189171708 \h </w:instrText>
+              <w:instrText xml:space="preserve"> PAGEREF _Toc208083744 \h </w:instrText>
             </w:r>
             <w:r>
               <w:rPr>
@@ -2500,7 +2795,7 @@
               <w14:ligatures w14:val="standardContextual"/>
             </w:rPr>
           </w:pPr>
-          <w:hyperlink w:anchor="_Toc189171709" w:history="1">
+          <w:hyperlink w:anchor="_Toc208083745" w:history="1">
             <w:r>
               <w:rPr>
                 <w:rStyle w:val="af1"/>
@@ -2527,7 +2822,7 @@
                 <w:noProof/>
                 <w:webHidden/>
               </w:rPr>
-              <w:instrText xml:space="preserve"> PAGEREF _Toc189171709 \h </w:instrText>
+              <w:instrText xml:space="preserve"> PAGEREF _Toc208083745 \h </w:instrText>
             </w:r>
             <w:r>
               <w:rPr>
@@ -2547,7 +2842,7 @@
                 <w:noProof/>
                 <w:webHidden/>
               </w:rPr>
-              <w:t>9</w:t>
+              <w:t>10</w:t>
             </w:r>
             <w:r>
               <w:rPr>
@@ -2574,7 +2869,7 @@
               <w14:ligatures w14:val="standardContextual"/>
             </w:rPr>
           </w:pPr>
-          <w:hyperlink w:anchor="_Toc189171710" w:history="1">
+          <w:hyperlink w:anchor="_Toc208083746" w:history="1">
             <w:r>
               <w:rPr>
                 <w:rStyle w:val="af1"/>
@@ -2601,7 +2896,7 @@
                 <w:noProof/>
                 <w:webHidden/>
               </w:rPr>
-              <w:instrText xml:space="preserve"> PAGEREF _Toc189171710 \h </w:instrText>
+              <w:instrText xml:space="preserve"> PAGEREF _Toc208083746 \h </w:instrText>
             </w:r>
             <w:r>
               <w:rPr>
@@ -2621,7 +2916,7 @@
                 <w:noProof/>
                 <w:webHidden/>
               </w:rPr>
-              <w:t>9</w:t>
+              <w:t>10</w:t>
             </w:r>
             <w:r>
               <w:rPr>
@@ -2648,7 +2943,7 @@
               <w14:ligatures w14:val="standardContextual"/>
             </w:rPr>
           </w:pPr>
-          <w:hyperlink w:anchor="_Toc189171711" w:history="1">
+          <w:hyperlink w:anchor="_Toc208083747" w:history="1">
             <w:r>
               <w:rPr>
                 <w:rStyle w:val="af1"/>
@@ -2675,7 +2970,7 @@
                 <w:noProof/>
                 <w:webHidden/>
               </w:rPr>
-              <w:instrText xml:space="preserve"> PAGEREF _Toc189171711 \h </w:instrText>
+              <w:instrText xml:space="preserve"> PAGEREF _Toc208083747 \h </w:instrText>
             </w:r>
             <w:r>
               <w:rPr>
@@ -2695,7 +2990,7 @@
                 <w:noProof/>
                 <w:webHidden/>
               </w:rPr>
-              <w:t>9</w:t>
+              <w:t>10</w:t>
             </w:r>
             <w:r>
               <w:rPr>
@@ -2722,7 +3017,7 @@
               <w14:ligatures w14:val="standardContextual"/>
             </w:rPr>
           </w:pPr>
-          <w:hyperlink w:anchor="_Toc189171712" w:history="1">
+          <w:hyperlink w:anchor="_Toc208083748" w:history="1">
             <w:r>
               <w:rPr>
                 <w:rStyle w:val="af1"/>
@@ -2749,7 +3044,7 @@
                 <w:noProof/>
                 <w:webHidden/>
               </w:rPr>
-              <w:instrText xml:space="preserve"> PAGEREF _Toc189171712 \h </w:instrText>
+              <w:instrText xml:space="preserve"> PAGEREF _Toc208083748 \h </w:instrText>
             </w:r>
             <w:r>
               <w:rPr>
@@ -2769,7 +3064,7 @@
                 <w:noProof/>
                 <w:webHidden/>
               </w:rPr>
-              <w:t>10</w:t>
+              <w:t>11</w:t>
             </w:r>
             <w:r>
               <w:rPr>
@@ -2796,7 +3091,7 @@
               <w14:ligatures w14:val="standardContextual"/>
             </w:rPr>
           </w:pPr>
-          <w:hyperlink w:anchor="_Toc189171713" w:history="1">
+          <w:hyperlink w:anchor="_Toc208083749" w:history="1">
             <w:r>
               <w:rPr>
                 <w:rStyle w:val="af1"/>
@@ -2823,7 +3118,7 @@
                 <w:noProof/>
                 <w:webHidden/>
               </w:rPr>
-              <w:instrText xml:space="preserve"> PAGEREF _Toc189171713 \h </w:instrText>
+              <w:instrText xml:space="preserve"> PAGEREF _Toc208083749 \h </w:instrText>
             </w:r>
             <w:r>
               <w:rPr>
@@ -2843,7 +3138,7 @@
                 <w:noProof/>
                 <w:webHidden/>
               </w:rPr>
-              <w:t>10</w:t>
+              <w:t>11</w:t>
             </w:r>
             <w:r>
               <w:rPr>
@@ -2870,7 +3165,7 @@
               <w14:ligatures w14:val="standardContextual"/>
             </w:rPr>
           </w:pPr>
-          <w:hyperlink w:anchor="_Toc189171714" w:history="1">
+          <w:hyperlink w:anchor="_Toc208083750" w:history="1">
             <w:r>
               <w:rPr>
                 <w:rStyle w:val="af1"/>
@@ -2897,7 +3192,7 @@
                 <w:noProof/>
                 <w:webHidden/>
               </w:rPr>
-              <w:instrText xml:space="preserve"> PAGEREF _Toc189171714 \h </w:instrText>
+              <w:instrText xml:space="preserve"> PAGEREF _Toc208083750 \h </w:instrText>
             </w:r>
             <w:r>
               <w:rPr>
@@ -2917,7 +3212,7 @@
                 <w:noProof/>
                 <w:webHidden/>
               </w:rPr>
-              <w:t>10</w:t>
+              <w:t>11</w:t>
             </w:r>
             <w:r>
               <w:rPr>
@@ -2944,7 +3239,7 @@
               <w14:ligatures w14:val="standardContextual"/>
             </w:rPr>
           </w:pPr>
-          <w:hyperlink w:anchor="_Toc189171715" w:history="1">
+          <w:hyperlink w:anchor="_Toc208083751" w:history="1">
             <w:r>
               <w:rPr>
                 <w:rStyle w:val="af1"/>
@@ -2971,7 +3266,7 @@
                 <w:noProof/>
                 <w:webHidden/>
               </w:rPr>
-              <w:instrText xml:space="preserve"> PAGEREF _Toc189171715 \h </w:instrText>
+              <w:instrText xml:space="preserve"> PAGEREF _Toc208083751 \h </w:instrText>
             </w:r>
             <w:r>
               <w:rPr>
@@ -2991,7 +3286,7 @@
                 <w:noProof/>
                 <w:webHidden/>
               </w:rPr>
-              <w:t>10</w:t>
+              <w:t>11</w:t>
             </w:r>
             <w:r>
               <w:rPr>
@@ -3018,7 +3313,7 @@
               <w14:ligatures w14:val="standardContextual"/>
             </w:rPr>
           </w:pPr>
-          <w:hyperlink w:anchor="_Toc189171716" w:history="1">
+          <w:hyperlink w:anchor="_Toc208083752" w:history="1">
             <w:r>
               <w:rPr>
                 <w:rStyle w:val="af1"/>
@@ -3045,7 +3340,7 @@
                 <w:noProof/>
                 <w:webHidden/>
               </w:rPr>
-              <w:instrText xml:space="preserve"> PAGEREF _Toc189171716 \h </w:instrText>
+              <w:instrText xml:space="preserve"> PAGEREF _Toc208083752 \h </w:instrText>
             </w:r>
             <w:r>
               <w:rPr>
@@ -3065,7 +3360,7 @@
                 <w:noProof/>
                 <w:webHidden/>
               </w:rPr>
-              <w:t>10</w:t>
+              <w:t>11</w:t>
             </w:r>
             <w:r>
               <w:rPr>
@@ -3092,7 +3387,7 @@
               <w14:ligatures w14:val="standardContextual"/>
             </w:rPr>
           </w:pPr>
-          <w:hyperlink w:anchor="_Toc189171717" w:history="1">
+          <w:hyperlink w:anchor="_Toc208083753" w:history="1">
             <w:r>
               <w:rPr>
                 <w:rStyle w:val="af1"/>
@@ -3119,7 +3414,7 @@
                 <w:noProof/>
                 <w:webHidden/>
               </w:rPr>
-              <w:instrText xml:space="preserve"> PAGEREF _Toc189171717 \h </w:instrText>
+              <w:instrText xml:space="preserve"> PAGEREF _Toc208083753 \h </w:instrText>
             </w:r>
             <w:r>
               <w:rPr>
@@ -3139,7 +3434,7 @@
                 <w:noProof/>
                 <w:webHidden/>
               </w:rPr>
-              <w:t>10</w:t>
+              <w:t>11</w:t>
             </w:r>
             <w:r>
               <w:rPr>
@@ -3166,7 +3461,7 @@
               <w14:ligatures w14:val="standardContextual"/>
             </w:rPr>
           </w:pPr>
-          <w:hyperlink w:anchor="_Toc189171718" w:history="1">
+          <w:hyperlink w:anchor="_Toc208083754" w:history="1">
             <w:r>
               <w:rPr>
                 <w:rStyle w:val="af1"/>
@@ -3193,7 +3488,7 @@
                 <w:noProof/>
                 <w:webHidden/>
               </w:rPr>
-              <w:instrText xml:space="preserve"> PAGEREF _Toc189171718 \h </w:instrText>
+              <w:instrText xml:space="preserve"> PAGEREF _Toc208083754 \h </w:instrText>
             </w:r>
             <w:r>
               <w:rPr>
@@ -3213,7 +3508,7 @@
                 <w:noProof/>
                 <w:webHidden/>
               </w:rPr>
-              <w:t>11</w:t>
+              <w:t>12</w:t>
             </w:r>
             <w:r>
               <w:rPr>
@@ -3240,7 +3535,7 @@
               <w14:ligatures w14:val="standardContextual"/>
             </w:rPr>
           </w:pPr>
-          <w:hyperlink w:anchor="_Toc189171719" w:history="1">
+          <w:hyperlink w:anchor="_Toc208083755" w:history="1">
             <w:r>
               <w:rPr>
                 <w:rStyle w:val="af1"/>
@@ -3267,7 +3562,7 @@
                 <w:noProof/>
                 <w:webHidden/>
               </w:rPr>
-              <w:instrText xml:space="preserve"> PAGEREF _Toc189171719 \h </w:instrText>
+              <w:instrText xml:space="preserve"> PAGEREF _Toc208083755 \h </w:instrText>
             </w:r>
             <w:r>
               <w:rPr>
@@ -3287,7 +3582,7 @@
                 <w:noProof/>
                 <w:webHidden/>
               </w:rPr>
-              <w:t>11</w:t>
+              <w:t>12</w:t>
             </w:r>
             <w:r>
               <w:rPr>
@@ -3314,7 +3609,7 @@
               <w14:ligatures w14:val="standardContextual"/>
             </w:rPr>
           </w:pPr>
-          <w:hyperlink w:anchor="_Toc189171720" w:history="1">
+          <w:hyperlink w:anchor="_Toc208083756" w:history="1">
             <w:r>
               <w:rPr>
                 <w:rStyle w:val="af1"/>
@@ -3341,7 +3636,7 @@
                 <w:noProof/>
                 <w:webHidden/>
               </w:rPr>
-              <w:instrText xml:space="preserve"> PAGEREF _Toc189171720 \h </w:instrText>
+              <w:instrText xml:space="preserve"> PAGEREF _Toc208083756 \h </w:instrText>
             </w:r>
             <w:r>
               <w:rPr>
@@ -3361,7 +3656,7 @@
                 <w:noProof/>
                 <w:webHidden/>
               </w:rPr>
-              <w:t>11</w:t>
+              <w:t>12</w:t>
             </w:r>
             <w:r>
               <w:rPr>
@@ -3388,7 +3683,7 @@
               <w14:ligatures w14:val="standardContextual"/>
             </w:rPr>
           </w:pPr>
-          <w:hyperlink w:anchor="_Toc189171721" w:history="1">
+          <w:hyperlink w:anchor="_Toc208083757" w:history="1">
             <w:r>
               <w:rPr>
                 <w:rStyle w:val="af1"/>
@@ -3415,7 +3710,7 @@
                 <w:noProof/>
                 <w:webHidden/>
               </w:rPr>
-              <w:instrText xml:space="preserve"> PAGEREF _Toc189171721 \h </w:instrText>
+              <w:instrText xml:space="preserve"> PAGEREF _Toc208083757 \h </w:instrText>
             </w:r>
             <w:r>
               <w:rPr>
@@ -3435,7 +3730,7 @@
                 <w:noProof/>
                 <w:webHidden/>
               </w:rPr>
-              <w:t>11</w:t>
+              <w:t>12</w:t>
             </w:r>
             <w:r>
               <w:rPr>
@@ -3462,7 +3757,7 @@
               <w14:ligatures w14:val="standardContextual"/>
             </w:rPr>
           </w:pPr>
-          <w:hyperlink w:anchor="_Toc189171722" w:history="1">
+          <w:hyperlink w:anchor="_Toc208083758" w:history="1">
             <w:r>
               <w:rPr>
                 <w:rStyle w:val="af1"/>
@@ -3489,7 +3784,7 @@
                 <w:noProof/>
                 <w:webHidden/>
               </w:rPr>
-              <w:instrText xml:space="preserve"> PAGEREF _Toc189171722 \h </w:instrText>
+              <w:instrText xml:space="preserve"> PAGEREF _Toc208083758 \h </w:instrText>
             </w:r>
             <w:r>
               <w:rPr>
@@ -3509,7 +3804,7 @@
                 <w:noProof/>
                 <w:webHidden/>
               </w:rPr>
-              <w:t>11</w:t>
+              <w:t>12</w:t>
             </w:r>
             <w:r>
               <w:rPr>
@@ -3536,7 +3831,7 @@
               <w14:ligatures w14:val="standardContextual"/>
             </w:rPr>
           </w:pPr>
-          <w:hyperlink w:anchor="_Toc189171723" w:history="1">
+          <w:hyperlink w:anchor="_Toc208083759" w:history="1">
             <w:r>
               <w:rPr>
                 <w:rStyle w:val="af1"/>
@@ -3563,7 +3858,7 @@
                 <w:noProof/>
                 <w:webHidden/>
               </w:rPr>
-              <w:instrText xml:space="preserve"> PAGEREF _Toc189171723 \h </w:instrText>
+              <w:instrText xml:space="preserve"> PAGEREF _Toc208083759 \h </w:instrText>
             </w:r>
             <w:r>
               <w:rPr>
@@ -3583,7 +3878,81 @@
                 <w:noProof/>
                 <w:webHidden/>
               </w:rPr>
-              <w:t>12</w:t>
+              <w:t>13</w:t>
+            </w:r>
+            <w:r>
+              <w:rPr>
+                <w:noProof/>
+                <w:webHidden/>
+              </w:rPr>
+              <w:fldChar w:fldCharType="end"/>
+            </w:r>
+          </w:hyperlink>
+        </w:p>
+        <w:p>
+          <w:pPr>
+            <w:pStyle w:val="12"/>
+            <w:tabs>
+              <w:tab w:val="right" w:leader="dot" w:pos="9345"/>
+            </w:tabs>
+            <w:rPr>
+              <w:rFonts w:asciiTheme="minorHAnsi" w:eastAsiaTheme="minorEastAsia" w:hAnsiTheme="minorHAnsi"/>
+              <w:noProof/>
+              <w:kern w:val="2"/>
+              <w:sz w:val="24"/>
+              <w:szCs w:val="24"/>
+              <w:lang w:eastAsia="ru-RU"/>
+              <w14:ligatures w14:val="standardContextual"/>
+            </w:rPr>
+          </w:pPr>
+          <w:hyperlink w:anchor="_Toc208083760" w:history="1">
+            <w:r>
+              <w:rPr>
+                <w:rStyle w:val="af1"/>
+                <w:noProof/>
+              </w:rPr>
+              <w:t>8. Сниппеты</w:t>
+            </w:r>
+            <w:r>
+              <w:rPr>
+                <w:noProof/>
+                <w:webHidden/>
+              </w:rPr>
+              <w:tab/>
+            </w:r>
+            <w:r>
+              <w:rPr>
+                <w:noProof/>
+                <w:webHidden/>
+              </w:rPr>
+              <w:fldChar w:fldCharType="begin"/>
+            </w:r>
+            <w:r>
+              <w:rPr>
+                <w:noProof/>
+                <w:webHidden/>
+              </w:rPr>
+              <w:instrText xml:space="preserve"> PAGEREF _Toc208083760 \h </w:instrText>
+            </w:r>
+            <w:r>
+              <w:rPr>
+                <w:noProof/>
+                <w:webHidden/>
+              </w:rPr>
+            </w:r>
+            <w:r>
+              <w:rPr>
+                <w:noProof/>
+                <w:webHidden/>
+              </w:rPr>
+              <w:fldChar w:fldCharType="separate"/>
+            </w:r>
+            <w:r>
+              <w:rPr>
+                <w:noProof/>
+                <w:webHidden/>
+              </w:rPr>
+              <w:t>13</w:t>
             </w:r>
             <w:r>
               <w:rPr>
@@ -3619,7 +3988,7 @@
       <w:pPr>
         <w:pStyle w:val="10"/>
       </w:pPr>
-      <w:bookmarkStart w:id="0" w:name="_Toc189171676"/>
+      <w:bookmarkStart w:id="0" w:name="_Toc208083708"/>
       <w:r>
         <w:t>Обзор интерфейса программы</w:t>
       </w:r>
@@ -3633,7 +4002,7 @@
           <w:lang w:val="ru-RU"/>
         </w:rPr>
       </w:pPr>
-      <w:bookmarkStart w:id="1" w:name="_Toc189171677"/>
+      <w:bookmarkStart w:id="1" w:name="_Toc208083709"/>
       <w:r>
         <w:rPr>
           <w:lang w:val="ru-RU"/>
@@ -3649,7 +4018,7 @@
           <w:lang w:val="ru-RU"/>
         </w:rPr>
       </w:pPr>
-      <w:bookmarkStart w:id="2" w:name="_Toc189171678"/>
+      <w:bookmarkStart w:id="2" w:name="_Toc208083710"/>
       <w:r>
         <w:rPr>
           <w:lang w:val="ru-RU"/>
@@ -3733,11 +4102,12 @@
           <w:lang w:val="ru-RU"/>
         </w:rPr>
       </w:pPr>
-      <w:bookmarkStart w:id="3" w:name="_Toc189171679"/>
+      <w:bookmarkStart w:id="3" w:name="_Toc208083711"/>
       <w:r>
         <w:rPr>
           <w:lang w:val="ru-RU"/>
         </w:rPr>
+        <w:lastRenderedPageBreak/>
         <w:t xml:space="preserve">Подменю </w:t>
       </w:r>
       <w:r>
@@ -3800,7 +4170,6 @@
         </w:numPr>
       </w:pPr>
       <w:r>
-        <w:lastRenderedPageBreak/>
         <w:t>Отменить: отменяет последнее выполненное действие;</w:t>
       </w:r>
     </w:p>
@@ -3823,7 +4192,7 @@
           <w:lang w:val="ru-RU"/>
         </w:rPr>
       </w:pPr>
-      <w:bookmarkStart w:id="4" w:name="_Toc189171680"/>
+      <w:bookmarkStart w:id="4" w:name="_Toc208083712"/>
       <w:r>
         <w:rPr>
           <w:lang w:val="ru-RU"/>
@@ -3845,7 +4214,7 @@
         </w:rPr>
       </w:pPr>
       <w:bookmarkStart w:id="5" w:name="_Кнопка_«Открыть_логический"/>
-      <w:bookmarkStart w:id="6" w:name="_Toc189171681"/>
+      <w:bookmarkStart w:id="6" w:name="_Toc208083713"/>
       <w:bookmarkEnd w:id="5"/>
       <w:r>
         <w:rPr>
@@ -3879,7 +4248,7 @@
         </w:rPr>
       </w:pPr>
       <w:bookmarkStart w:id="7" w:name="_Подменю_«Настройки»"/>
-      <w:bookmarkStart w:id="8" w:name="_Toc189171682"/>
+      <w:bookmarkStart w:id="8" w:name="_Toc208083714"/>
       <w:bookmarkEnd w:id="7"/>
       <w:r>
         <w:rPr>
@@ -4013,7 +4382,7 @@
           <w:lang w:val="ru-RU"/>
         </w:rPr>
       </w:pPr>
-      <w:bookmarkStart w:id="9" w:name="_Toc189171683"/>
+      <w:bookmarkStart w:id="9" w:name="_Toc208083715"/>
       <w:r>
         <w:rPr>
           <w:lang w:val="ru-RU"/>
@@ -4035,7 +4404,7 @@
           <w:lang w:val="ru-RU"/>
         </w:rPr>
       </w:pPr>
-      <w:bookmarkStart w:id="10" w:name="_Toc189171684"/>
+      <w:bookmarkStart w:id="10" w:name="_Toc208083716"/>
       <w:r>
         <w:rPr>
           <w:lang w:val="ru-RU"/>
@@ -4051,7 +4420,7 @@
           <w:lang w:val="ru-RU"/>
         </w:rPr>
       </w:pPr>
-      <w:bookmarkStart w:id="11" w:name="_Toc189171685"/>
+      <w:bookmarkStart w:id="11" w:name="_Toc208083717"/>
       <w:r>
         <w:rPr>
           <w:lang w:val="ru-RU"/>
@@ -4133,6 +4502,7 @@
               <w:rPr>
                 <w:noProof/>
               </w:rPr>
+              <w:lastRenderedPageBreak/>
               <w:drawing>
                 <wp:inline distT="0" distB="0" distL="0" distR="0" wp14:anchorId="10B3CFC0" wp14:editId="45E13916">
                   <wp:extent cx="320040" cy="320040"/>
@@ -4373,7 +4743,6 @@
               <w:rPr>
                 <w:noProof/>
               </w:rPr>
-              <w:lastRenderedPageBreak/>
               <w:drawing>
                 <wp:inline distT="0" distB="0" distL="0" distR="0" wp14:anchorId="7EB6887B" wp14:editId="40EF8F85">
                   <wp:extent cx="320040" cy="320040"/>
@@ -4625,7 +4994,7 @@
         </w:rPr>
       </w:pPr>
       <w:bookmarkStart w:id="12" w:name="_Кнопки_переключения_режимов"/>
-      <w:bookmarkStart w:id="13" w:name="_Toc189171686"/>
+      <w:bookmarkStart w:id="13" w:name="_Toc208083718"/>
       <w:bookmarkEnd w:id="12"/>
       <w:r>
         <w:rPr>
@@ -4995,12 +5364,14 @@
           <w:lang w:val="ru-RU"/>
         </w:rPr>
       </w:pPr>
+      <w:bookmarkStart w:id="14" w:name="_Toc208083719"/>
       <w:r>
         <w:rPr>
           <w:lang w:val="ru-RU"/>
         </w:rPr>
         <w:t>Кнопки отладки</w:t>
       </w:r>
+      <w:bookmarkEnd w:id="14"/>
     </w:p>
     <w:tbl>
       <w:tblPr>
@@ -5280,16 +5651,16 @@
           <w:lang w:val="ru-RU"/>
         </w:rPr>
       </w:pPr>
-      <w:bookmarkStart w:id="14" w:name="_Кнопка_открытия_консоли"/>
-      <w:bookmarkStart w:id="15" w:name="_Toc189171687"/>
-      <w:bookmarkEnd w:id="14"/>
+      <w:bookmarkStart w:id="15" w:name="_Кнопка_открытия_консоли"/>
+      <w:bookmarkStart w:id="16" w:name="_Toc208083720"/>
+      <w:bookmarkEnd w:id="15"/>
       <w:r>
         <w:rPr>
           <w:lang w:val="ru-RU"/>
         </w:rPr>
         <w:t>Кнопка открытия консоли</w:t>
       </w:r>
-      <w:bookmarkEnd w:id="15"/>
+      <w:bookmarkEnd w:id="16"/>
     </w:p>
     <w:p>
       <w:r>
@@ -5357,14 +5728,24 @@
           <w:lang w:val="ru-RU"/>
         </w:rPr>
       </w:pPr>
-      <w:bookmarkStart w:id="16" w:name="_Меню_сниппетов"/>
-      <w:bookmarkEnd w:id="16"/>
+      <w:bookmarkStart w:id="17" w:name="_Меню_сниппетов"/>
+      <w:bookmarkStart w:id="18" w:name="_Toc208083721"/>
+      <w:bookmarkEnd w:id="17"/>
       <w:r>
         <w:rPr>
           <w:lang w:val="ru-RU"/>
         </w:rPr>
-        <w:t>Меню сниппетов</w:t>
-      </w:r>
+        <w:t xml:space="preserve">Меню </w:t>
+      </w:r>
+      <w:proofErr w:type="spellStart"/>
+      <w:r>
+        <w:rPr>
+          <w:lang w:val="ru-RU"/>
+        </w:rPr>
+        <w:t>сниппетов</w:t>
+      </w:r>
+      <w:bookmarkEnd w:id="18"/>
+      <w:proofErr w:type="spellEnd"/>
     </w:p>
     <w:p>
       <w:r>
@@ -5413,12 +5794,14 @@
         <w:t xml:space="preserve">Открывает или скрывает меню </w:t>
       </w:r>
       <w:hyperlink w:anchor="_Сниппеты" w:history="1">
+        <w:proofErr w:type="spellStart"/>
         <w:r>
           <w:rPr>
             <w:rStyle w:val="af1"/>
           </w:rPr>
           <w:t>сниппетов</w:t>
         </w:r>
+        <w:proofErr w:type="spellEnd"/>
       </w:hyperlink>
       <w:r>
         <w:t>.</w:t>
@@ -5432,15 +5815,14 @@
           <w:lang w:val="ru-RU"/>
         </w:rPr>
       </w:pPr>
-      <w:bookmarkStart w:id="17" w:name="_Toc189171688"/>
+      <w:bookmarkStart w:id="19" w:name="_Toc208083722"/>
       <w:r>
         <w:rPr>
           <w:lang w:val="ru-RU"/>
         </w:rPr>
-        <w:lastRenderedPageBreak/>
         <w:t>Дерево элементов</w:t>
       </w:r>
-      <w:bookmarkEnd w:id="17"/>
+      <w:bookmarkEnd w:id="19"/>
     </w:p>
     <w:p>
       <w:r>
@@ -5512,16 +5894,16 @@
           <w:lang w:val="ru-RU"/>
         </w:rPr>
       </w:pPr>
-      <w:bookmarkStart w:id="18" w:name="_Консоль"/>
-      <w:bookmarkStart w:id="19" w:name="_Toc189171689"/>
-      <w:bookmarkEnd w:id="18"/>
+      <w:bookmarkStart w:id="20" w:name="_Консоль"/>
+      <w:bookmarkStart w:id="21" w:name="_Toc208083723"/>
+      <w:bookmarkEnd w:id="20"/>
       <w:r>
         <w:rPr>
           <w:lang w:val="ru-RU"/>
         </w:rPr>
         <w:t>Консоль</w:t>
       </w:r>
-      <w:bookmarkEnd w:id="19"/>
+      <w:bookmarkEnd w:id="21"/>
     </w:p>
     <w:p>
       <w:r>
@@ -5873,6 +6255,7 @@
     </w:p>
     <w:p>
       <w:r>
+        <w:lastRenderedPageBreak/>
         <w:t xml:space="preserve">При скрытой консоли количество непрочитанных сообщений отображается рядом с </w:t>
       </w:r>
       <w:hyperlink w:anchor="_Кнопка_открытия_консоли" w:history="1">
@@ -5892,11 +6275,11 @@
       <w:pPr>
         <w:pStyle w:val="10"/>
       </w:pPr>
-      <w:bookmarkStart w:id="20" w:name="_Toc189171690"/>
+      <w:bookmarkStart w:id="22" w:name="_Toc208083724"/>
       <w:r>
         <w:t>Режимы курсора</w:t>
       </w:r>
-      <w:bookmarkEnd w:id="20"/>
+      <w:bookmarkEnd w:id="22"/>
     </w:p>
     <w:p/>
     <w:p>
@@ -5906,16 +6289,16 @@
           <w:lang w:val="ru-RU"/>
         </w:rPr>
       </w:pPr>
-      <w:bookmarkStart w:id="21" w:name="_Обычный_режим"/>
-      <w:bookmarkStart w:id="22" w:name="_Toc189171691"/>
-      <w:bookmarkEnd w:id="21"/>
+      <w:bookmarkStart w:id="23" w:name="_Обычный_режим"/>
+      <w:bookmarkStart w:id="24" w:name="_Toc208083725"/>
+      <w:bookmarkEnd w:id="23"/>
       <w:r>
         <w:rPr>
           <w:lang w:val="ru-RU"/>
         </w:rPr>
         <w:t>Обычный режим</w:t>
       </w:r>
-      <w:bookmarkEnd w:id="22"/>
+      <w:bookmarkEnd w:id="24"/>
     </w:p>
     <w:p>
       <w:r>
@@ -5995,16 +6378,16 @@
           <w:lang w:val="ru-RU"/>
         </w:rPr>
       </w:pPr>
-      <w:bookmarkStart w:id="23" w:name="_Режим_выделения"/>
-      <w:bookmarkStart w:id="24" w:name="_Toc189171692"/>
-      <w:bookmarkEnd w:id="23"/>
+      <w:bookmarkStart w:id="25" w:name="_Режим_выделения"/>
+      <w:bookmarkStart w:id="26" w:name="_Toc208083726"/>
+      <w:bookmarkEnd w:id="25"/>
       <w:r>
         <w:rPr>
           <w:lang w:val="ru-RU"/>
         </w:rPr>
         <w:t>Режим выделения</w:t>
       </w:r>
-      <w:bookmarkEnd w:id="24"/>
+      <w:bookmarkEnd w:id="26"/>
     </w:p>
     <w:p>
       <w:r>
@@ -6042,16 +6425,16 @@
           <w:lang w:val="ru-RU"/>
         </w:rPr>
       </w:pPr>
-      <w:bookmarkStart w:id="25" w:name="_Режим_показа_таблицы"/>
-      <w:bookmarkStart w:id="26" w:name="_Toc189171693"/>
-      <w:bookmarkEnd w:id="25"/>
+      <w:bookmarkStart w:id="27" w:name="_Режим_показа_таблицы"/>
+      <w:bookmarkStart w:id="28" w:name="_Toc208083727"/>
+      <w:bookmarkEnd w:id="27"/>
       <w:r>
         <w:rPr>
           <w:lang w:val="ru-RU"/>
         </w:rPr>
         <w:t>Режим показа таблицы соединений</w:t>
       </w:r>
-      <w:bookmarkEnd w:id="26"/>
+      <w:bookmarkEnd w:id="28"/>
     </w:p>
     <w:p>
       <w:r>
@@ -6065,23 +6448,27 @@
           <w:lang w:val="ru-RU"/>
         </w:rPr>
       </w:pPr>
-      <w:bookmarkStart w:id="27" w:name="_Режим_создания_шин"/>
-      <w:bookmarkStart w:id="28" w:name="_Toc189171694"/>
-      <w:bookmarkEnd w:id="27"/>
+      <w:bookmarkStart w:id="29" w:name="_Режим_создания_шин"/>
+      <w:bookmarkStart w:id="30" w:name="_Toc208083728"/>
+      <w:bookmarkEnd w:id="29"/>
       <w:r>
         <w:rPr>
           <w:lang w:val="ru-RU"/>
         </w:rPr>
         <w:t>Режим создания шин</w:t>
       </w:r>
-      <w:bookmarkEnd w:id="28"/>
+      <w:bookmarkEnd w:id="30"/>
     </w:p>
     <w:p>
       <w:r>
         <w:t xml:space="preserve">В данном режиме нажатие ЛКМ по пустому месту рабочей области </w:t>
       </w:r>
       <w:r>
-        <w:t xml:space="preserve">начинает создание шины. Последующие нажатия ЛКМ позволяют задавать дополнительные точки, через которые проходит данная шина. Завершение создания данной шины для перехода к следующей осуществляется либо нажатием клавиши </w:t>
+        <w:t xml:space="preserve">начинает создание шины. Последующие нажатия ЛКМ позволяют задавать </w:t>
+      </w:r>
+      <w:r>
+        <w:lastRenderedPageBreak/>
+        <w:t xml:space="preserve">дополнительные точки, через которые проходит данная шина. Завершение создания данной шины для перехода к следующей осуществляется либо нажатием клавиши </w:t>
       </w:r>
       <w:r>
         <w:rPr>
@@ -6193,26 +6580,38 @@
           <w:lang w:val="ru-RU"/>
         </w:rPr>
       </w:pPr>
-      <w:bookmarkStart w:id="29" w:name="_Режим_размещения_сниппета"/>
-      <w:bookmarkEnd w:id="29"/>
+      <w:bookmarkStart w:id="31" w:name="_Режим_размещения_сниппета"/>
+      <w:bookmarkStart w:id="32" w:name="_Toc208083729"/>
+      <w:bookmarkEnd w:id="31"/>
       <w:r>
         <w:rPr>
           <w:lang w:val="ru-RU"/>
         </w:rPr>
-        <w:t>Режим размещения сниппета</w:t>
-      </w:r>
+        <w:t xml:space="preserve">Режим размещения </w:t>
+      </w:r>
+      <w:proofErr w:type="spellStart"/>
+      <w:r>
+        <w:rPr>
+          <w:lang w:val="ru-RU"/>
+        </w:rPr>
+        <w:t>сниппета</w:t>
+      </w:r>
+      <w:bookmarkEnd w:id="32"/>
+      <w:proofErr w:type="spellEnd"/>
     </w:p>
     <w:p>
       <w:r>
         <w:t xml:space="preserve">В данном режиме двойное нажатие по пустому месту рабочей области размещает на нем выбранный </w:t>
       </w:r>
       <w:hyperlink w:anchor="_Сниппеты" w:history="1">
+        <w:proofErr w:type="spellStart"/>
         <w:r>
           <w:rPr>
             <w:rStyle w:val="af1"/>
           </w:rPr>
           <w:t>сниппет</w:t>
         </w:r>
+        <w:proofErr w:type="spellEnd"/>
       </w:hyperlink>
       <w:r>
         <w:t>.</w:t>
@@ -6222,11 +6621,11 @@
       <w:pPr>
         <w:pStyle w:val="10"/>
       </w:pPr>
-      <w:bookmarkStart w:id="30" w:name="_Toc189171695"/>
+      <w:bookmarkStart w:id="33" w:name="_Toc208083730"/>
       <w:r>
         <w:t>Работа с элементами</w:t>
       </w:r>
-      <w:bookmarkEnd w:id="30"/>
+      <w:bookmarkEnd w:id="33"/>
     </w:p>
     <w:p/>
     <w:p>
@@ -6236,14 +6635,14 @@
           <w:lang w:val="ru-RU"/>
         </w:rPr>
       </w:pPr>
-      <w:bookmarkStart w:id="31" w:name="_Toc189171696"/>
+      <w:bookmarkStart w:id="34" w:name="_Toc208083731"/>
       <w:r>
         <w:rPr>
           <w:lang w:val="ru-RU"/>
         </w:rPr>
         <w:t>Общие детали</w:t>
       </w:r>
-      <w:bookmarkEnd w:id="31"/>
+      <w:bookmarkEnd w:id="34"/>
     </w:p>
     <w:p>
       <w:r>
@@ -6315,14 +6714,14 @@
           <w:lang w:val="ru-RU"/>
         </w:rPr>
       </w:pPr>
-      <w:bookmarkStart w:id="32" w:name="_Toc189171697"/>
+      <w:bookmarkStart w:id="35" w:name="_Toc208083732"/>
       <w:r>
         <w:rPr>
           <w:lang w:val="ru-RU"/>
         </w:rPr>
         <w:t>Взаимодействие на ПКМ</w:t>
       </w:r>
-      <w:bookmarkEnd w:id="32"/>
+      <w:bookmarkEnd w:id="35"/>
     </w:p>
     <w:p>
       <w:r>
@@ -6336,14 +6735,14 @@
           <w:lang w:val="ru-RU"/>
         </w:rPr>
       </w:pPr>
-      <w:bookmarkStart w:id="33" w:name="_Toc189171698"/>
+      <w:bookmarkStart w:id="36" w:name="_Toc208083733"/>
       <w:r>
         <w:rPr>
           <w:lang w:val="ru-RU"/>
         </w:rPr>
         <w:t>Переключатель и кнопка</w:t>
       </w:r>
-      <w:bookmarkEnd w:id="33"/>
+      <w:bookmarkEnd w:id="36"/>
     </w:p>
     <w:p>
       <w:r>
@@ -6357,14 +6756,14 @@
           <w:lang w:val="ru-RU"/>
         </w:rPr>
       </w:pPr>
-      <w:bookmarkStart w:id="34" w:name="_Toc189171699"/>
+      <w:bookmarkStart w:id="37" w:name="_Toc208083734"/>
       <w:r>
         <w:rPr>
           <w:lang w:val="ru-RU"/>
         </w:rPr>
         <w:t>Метка</w:t>
       </w:r>
-      <w:bookmarkEnd w:id="34"/>
+      <w:bookmarkEnd w:id="37"/>
     </w:p>
     <w:p>
       <w:r>
@@ -6387,16 +6786,17 @@
           <w:lang w:val="ru-RU"/>
         </w:rPr>
       </w:pPr>
-      <w:bookmarkStart w:id="35" w:name="_Генератор_частоты"/>
-      <w:bookmarkStart w:id="36" w:name="_Toc189171700"/>
-      <w:bookmarkEnd w:id="35"/>
+      <w:bookmarkStart w:id="38" w:name="_Генератор_частоты"/>
+      <w:bookmarkStart w:id="39" w:name="_Toc208083735"/>
+      <w:bookmarkEnd w:id="38"/>
       <w:r>
         <w:rPr>
           <w:lang w:val="ru-RU"/>
         </w:rPr>
+        <w:lastRenderedPageBreak/>
         <w:t>Генератор частоты</w:t>
       </w:r>
-      <w:bookmarkEnd w:id="36"/>
+      <w:bookmarkEnd w:id="39"/>
     </w:p>
     <w:p>
       <w:r>
@@ -6412,7 +6812,6 @@
         </w:numPr>
       </w:pPr>
       <w:r>
-        <w:lastRenderedPageBreak/>
         <w:t>Переключатель «Включить»: включает или отключает вывод импульсов заданной частоты на ножках генератора;</w:t>
       </w:r>
     </w:p>
@@ -6456,7 +6855,7 @@
       <w:pPr>
         <w:pStyle w:val="3"/>
       </w:pPr>
-      <w:bookmarkStart w:id="37" w:name="_Toc189171701"/>
+      <w:bookmarkStart w:id="40" w:name="_Toc208083736"/>
       <w:r>
         <w:rPr>
           <w:lang w:val="ru-RU"/>
@@ -6466,7 +6865,7 @@
       <w:r>
         <w:t>8088</w:t>
       </w:r>
-      <w:bookmarkEnd w:id="37"/>
+      <w:bookmarkEnd w:id="40"/>
     </w:p>
     <w:p>
       <w:r>
@@ -6483,6 +6882,7 @@
       <w:pPr>
         <w:pStyle w:val="3"/>
       </w:pPr>
+      <w:bookmarkStart w:id="41" w:name="_Toc208083737"/>
       <w:r>
         <w:rPr>
           <w:lang w:val="ru-RU"/>
@@ -6492,6 +6892,7 @@
       <w:r>
         <w:t>RV32-IMA</w:t>
       </w:r>
+      <w:bookmarkEnd w:id="41"/>
     </w:p>
     <w:p>
       <w:r>
@@ -6501,7 +6902,15 @@
         <w:t xml:space="preserve">, </w:t>
       </w:r>
       <w:r>
-        <w:t>а также просмотрщик памяти.</w:t>
+        <w:t xml:space="preserve">а также </w:t>
+      </w:r>
+      <w:proofErr w:type="spellStart"/>
+      <w:r>
+        <w:t>просмотрщик</w:t>
+      </w:r>
+      <w:proofErr w:type="spellEnd"/>
+      <w:r>
+        <w:t xml:space="preserve"> памяти.</w:t>
       </w:r>
     </w:p>
     <w:p>
@@ -6511,14 +6920,14 @@
           <w:lang w:val="ru-RU"/>
         </w:rPr>
       </w:pPr>
-      <w:bookmarkStart w:id="38" w:name="_Toc189171702"/>
+      <w:bookmarkStart w:id="42" w:name="_Toc208083738"/>
       <w:r>
         <w:rPr>
           <w:lang w:val="ru-RU"/>
         </w:rPr>
         <w:t>Микросхемы памяти</w:t>
       </w:r>
-      <w:bookmarkEnd w:id="38"/>
+      <w:bookmarkEnd w:id="42"/>
     </w:p>
     <w:p>
       <w:r>
@@ -6553,15 +6962,14 @@
           <w:lang w:val="ru-RU"/>
         </w:rPr>
       </w:pPr>
-      <w:bookmarkStart w:id="39" w:name="_Toc189171703"/>
+      <w:bookmarkStart w:id="43" w:name="_Toc208083739"/>
       <w:r>
         <w:rPr>
           <w:lang w:val="ru-RU"/>
         </w:rPr>
-        <w:lastRenderedPageBreak/>
         <w:t>Особые элементы</w:t>
       </w:r>
-      <w:bookmarkEnd w:id="39"/>
+      <w:bookmarkEnd w:id="43"/>
     </w:p>
     <w:p>
       <w:pPr>
@@ -6570,14 +6978,14 @@
           <w:lang w:val="ru-RU"/>
         </w:rPr>
       </w:pPr>
-      <w:bookmarkStart w:id="40" w:name="_Toc189171704"/>
+      <w:bookmarkStart w:id="44" w:name="_Toc208083740"/>
       <w:r>
         <w:rPr>
           <w:lang w:val="ru-RU"/>
         </w:rPr>
         <w:t>Резистор</w:t>
       </w:r>
-      <w:bookmarkEnd w:id="40"/>
+      <w:bookmarkEnd w:id="44"/>
     </w:p>
     <w:p>
       <w:r>
@@ -6605,16 +7013,16 @@
           <w:lang w:val="ru-RU"/>
         </w:rPr>
       </w:pPr>
-      <w:bookmarkStart w:id="41" w:name="_Кварцевый_резонатор"/>
-      <w:bookmarkStart w:id="42" w:name="_Toc189171705"/>
-      <w:bookmarkEnd w:id="41"/>
+      <w:bookmarkStart w:id="45" w:name="_Кварцевый_резонатор"/>
+      <w:bookmarkStart w:id="46" w:name="_Toc208083741"/>
+      <w:bookmarkEnd w:id="45"/>
       <w:r>
         <w:rPr>
           <w:lang w:val="ru-RU"/>
         </w:rPr>
         <w:t>Кварцевый резонатор</w:t>
       </w:r>
-      <w:bookmarkEnd w:id="42"/>
+      <w:bookmarkEnd w:id="46"/>
     </w:p>
     <w:p>
       <w:r>
@@ -6626,11 +7034,11 @@
       <w:pPr>
         <w:pStyle w:val="10"/>
       </w:pPr>
-      <w:bookmarkStart w:id="43" w:name="_Toc189171706"/>
+      <w:bookmarkStart w:id="47" w:name="_Toc208083742"/>
       <w:r>
         <w:t>Провода и просчет схемы</w:t>
       </w:r>
-      <w:bookmarkEnd w:id="43"/>
+      <w:bookmarkEnd w:id="47"/>
     </w:p>
     <w:p/>
     <w:p>
@@ -6640,14 +7048,14 @@
           <w:lang w:val="ru-RU"/>
         </w:rPr>
       </w:pPr>
-      <w:bookmarkStart w:id="44" w:name="_Toc189171707"/>
+      <w:bookmarkStart w:id="48" w:name="_Toc208083743"/>
       <w:r>
         <w:rPr>
           <w:lang w:val="ru-RU"/>
         </w:rPr>
         <w:t>Создание проводов</w:t>
       </w:r>
-      <w:bookmarkEnd w:id="44"/>
+      <w:bookmarkEnd w:id="48"/>
     </w:p>
     <w:p>
       <w:r>
@@ -6671,7 +7079,25 @@
         <w:t xml:space="preserve">, </w:t>
       </w:r>
       <w:r>
-        <w:t xml:space="preserve">после чего в появившейся строке указать соответствие ножек в формате «ножка:ножка» или «ножка-ножка:ножка-ножка» для диапазона. </w:t>
+        <w:t>после чего в появившейся строке указать соответствие ножек в формате «</w:t>
+      </w:r>
+      <w:proofErr w:type="spellStart"/>
+      <w:proofErr w:type="gramStart"/>
+      <w:r>
+        <w:t>ножка:ножка</w:t>
+      </w:r>
+      <w:proofErr w:type="spellEnd"/>
+      <w:proofErr w:type="gramEnd"/>
+      <w:r>
+        <w:t>» или «</w:t>
+      </w:r>
+      <w:proofErr w:type="spellStart"/>
+      <w:r>
+        <w:t>ножка-ножка:ножка-ножка</w:t>
+      </w:r>
+      <w:proofErr w:type="spellEnd"/>
+      <w:r>
+        <w:t xml:space="preserve">» для диапазона. </w:t>
       </w:r>
       <w:r>
         <w:t>. Поддерживаются</w:t>
@@ -6706,20 +7132,24 @@
           <w:lang w:val="ru-RU"/>
         </w:rPr>
       </w:pPr>
-      <w:bookmarkStart w:id="45" w:name="_Подключение_к_шинам"/>
-      <w:bookmarkStart w:id="46" w:name="_Toc189171708"/>
-      <w:bookmarkEnd w:id="45"/>
+      <w:bookmarkStart w:id="49" w:name="_Подключение_к_шинам"/>
+      <w:bookmarkStart w:id="50" w:name="_Toc208083744"/>
+      <w:bookmarkEnd w:id="49"/>
       <w:r>
         <w:rPr>
           <w:lang w:val="ru-RU"/>
         </w:rPr>
         <w:t>Подключение к шинам</w:t>
       </w:r>
-      <w:bookmarkEnd w:id="46"/>
-    </w:p>
-    <w:p>
-      <w:r>
-        <w:t>Для подключения провода к шине необходимо вместо второй ножки нажать ПКМ на произвольную точку шины. При этом появится строка ввода номера провода в шине. Автоматически соединены ножки шины с одинаковыми номерами.</w:t>
+      <w:bookmarkEnd w:id="50"/>
+    </w:p>
+    <w:p>
+      <w:r>
+        <w:t xml:space="preserve">Для подключения провода к шине необходимо вместо второй ножки нажать ПКМ на произвольную точку шины. При этом появится строка ввода </w:t>
+      </w:r>
+      <w:r>
+        <w:lastRenderedPageBreak/>
+        <w:t>номера провода в шине. Автоматически соединены ножки шины с одинаковыми номерами.</w:t>
       </w:r>
     </w:p>
     <w:p>
@@ -6729,15 +7159,14 @@
           <w:lang w:val="ru-RU"/>
         </w:rPr>
       </w:pPr>
-      <w:bookmarkStart w:id="47" w:name="_Toc189171709"/>
+      <w:bookmarkStart w:id="51" w:name="_Toc208083745"/>
       <w:r>
         <w:rPr>
           <w:lang w:val="ru-RU"/>
         </w:rPr>
-        <w:lastRenderedPageBreak/>
         <w:t>Удаление провода</w:t>
       </w:r>
-      <w:bookmarkEnd w:id="47"/>
+      <w:bookmarkEnd w:id="51"/>
     </w:p>
     <w:p>
       <w:r>
@@ -6751,16 +7180,16 @@
           <w:lang w:val="ru-RU"/>
         </w:rPr>
       </w:pPr>
-      <w:bookmarkStart w:id="48" w:name="_Просчет_схемы"/>
-      <w:bookmarkStart w:id="49" w:name="_Toc189171710"/>
-      <w:bookmarkEnd w:id="48"/>
+      <w:bookmarkStart w:id="52" w:name="_Просчет_схемы"/>
+      <w:bookmarkStart w:id="53" w:name="_Toc208083746"/>
+      <w:bookmarkEnd w:id="52"/>
       <w:r>
         <w:rPr>
           <w:lang w:val="ru-RU"/>
         </w:rPr>
         <w:t>Просчет схемы</w:t>
       </w:r>
-      <w:bookmarkEnd w:id="49"/>
+      <w:bookmarkEnd w:id="53"/>
     </w:p>
     <w:p>
       <w:r>
@@ -6840,16 +7269,16 @@
       <w:pPr>
         <w:pStyle w:val="2"/>
       </w:pPr>
-      <w:bookmarkStart w:id="50" w:name="_Короткое_замыкание"/>
-      <w:bookmarkStart w:id="51" w:name="_Toc189171711"/>
-      <w:bookmarkEnd w:id="50"/>
+      <w:bookmarkStart w:id="54" w:name="_Короткое_замыкание"/>
+      <w:bookmarkStart w:id="55" w:name="_Toc208083747"/>
+      <w:bookmarkEnd w:id="54"/>
       <w:r>
         <w:rPr>
           <w:lang w:val="ru-RU"/>
         </w:rPr>
         <w:t>Короткое замыкание</w:t>
       </w:r>
-      <w:bookmarkEnd w:id="51"/>
+      <w:bookmarkEnd w:id="55"/>
     </w:p>
     <w:p>
       <w:r>
@@ -6875,11 +7304,12 @@
       <w:pPr>
         <w:pStyle w:val="10"/>
       </w:pPr>
-      <w:bookmarkStart w:id="52" w:name="_Toc189171712"/>
-      <w:r>
+      <w:bookmarkStart w:id="56" w:name="_Toc208083748"/>
+      <w:r>
+        <w:lastRenderedPageBreak/>
         <w:t>Окно настроек</w:t>
       </w:r>
-      <w:bookmarkEnd w:id="52"/>
+      <w:bookmarkEnd w:id="56"/>
     </w:p>
     <w:p>
       <w:r>
@@ -6937,17 +7367,16 @@
           <w:lang w:val="ru-RU"/>
         </w:rPr>
       </w:pPr>
-      <w:bookmarkStart w:id="53" w:name="_Общие_настройки"/>
-      <w:bookmarkStart w:id="54" w:name="_Toc189171713"/>
-      <w:bookmarkEnd w:id="53"/>
+      <w:bookmarkStart w:id="57" w:name="_Общие_настройки"/>
+      <w:bookmarkStart w:id="58" w:name="_Toc208083749"/>
+      <w:bookmarkEnd w:id="57"/>
       <w:r>
         <w:rPr>
           <w:lang w:val="ru-RU"/>
         </w:rPr>
-        <w:lastRenderedPageBreak/>
         <w:t>Общие настройки</w:t>
       </w:r>
-      <w:bookmarkEnd w:id="54"/>
+      <w:bookmarkEnd w:id="58"/>
     </w:p>
     <w:p>
       <w:r>
@@ -6972,7 +7401,7 @@
           <w:lang w:val="ru-RU"/>
         </w:rPr>
       </w:pPr>
-      <w:bookmarkStart w:id="55" w:name="_Toc189171714"/>
+      <w:bookmarkStart w:id="59" w:name="_Toc208083750"/>
       <w:r>
         <w:rPr>
           <w:lang w:val="ru-RU"/>
@@ -6985,7 +7414,7 @@
         </w:rPr>
         <w:t xml:space="preserve"> обработки схем</w:t>
       </w:r>
-      <w:bookmarkEnd w:id="55"/>
+      <w:bookmarkEnd w:id="59"/>
     </w:p>
     <w:p>
       <w:hyperlink w:anchor="_Просчет_схемы" w:history="1">
@@ -7012,14 +7441,14 @@
           <w:lang w:val="ru-RU"/>
         </w:rPr>
       </w:pPr>
-      <w:bookmarkStart w:id="56" w:name="_Toc189171715"/>
+      <w:bookmarkStart w:id="60" w:name="_Toc208083751"/>
       <w:r>
         <w:rPr>
           <w:lang w:val="ru-RU"/>
         </w:rPr>
         <w:t>Разрешить загрузку настроек цвета из сохранения</w:t>
       </w:r>
-      <w:bookmarkEnd w:id="56"/>
+      <w:bookmarkEnd w:id="60"/>
     </w:p>
     <w:p>
       <w:r>
@@ -7097,14 +7526,14 @@
           <w:lang w:val="ru-RU"/>
         </w:rPr>
       </w:pPr>
-      <w:bookmarkStart w:id="57" w:name="_Toc189171716"/>
+      <w:bookmarkStart w:id="61" w:name="_Toc208083752"/>
       <w:r>
         <w:rPr>
           <w:lang w:val="ru-RU"/>
         </w:rPr>
         <w:t>Привязка проводов к сетке</w:t>
       </w:r>
-      <w:bookmarkEnd w:id="57"/>
+      <w:bookmarkEnd w:id="61"/>
     </w:p>
     <w:p>
       <w:r>
@@ -7118,14 +7547,14 @@
           <w:lang w:val="ru-RU"/>
         </w:rPr>
       </w:pPr>
-      <w:bookmarkStart w:id="58" w:name="_Toc189171717"/>
+      <w:bookmarkStart w:id="62" w:name="_Toc208083753"/>
       <w:r>
         <w:rPr>
           <w:lang w:val="ru-RU"/>
         </w:rPr>
         <w:t>Показывать уровни в таблице соединений</w:t>
       </w:r>
-      <w:bookmarkEnd w:id="58"/>
+      <w:bookmarkEnd w:id="62"/>
     </w:p>
     <w:p>
       <w:r>
@@ -7150,14 +7579,15 @@
           <w:lang w:val="ru-RU"/>
         </w:rPr>
       </w:pPr>
-      <w:bookmarkStart w:id="59" w:name="_Toc189171718"/>
+      <w:bookmarkStart w:id="63" w:name="_Toc208083754"/>
       <w:r>
         <w:rPr>
           <w:lang w:val="ru-RU"/>
         </w:rPr>
+        <w:lastRenderedPageBreak/>
         <w:t>Глубина истории событий</w:t>
       </w:r>
-      <w:bookmarkEnd w:id="59"/>
+      <w:bookmarkEnd w:id="63"/>
     </w:p>
     <w:p>
       <w:r>
@@ -7171,17 +7601,16 @@
           <w:lang w:val="ru-RU"/>
         </w:rPr>
       </w:pPr>
-      <w:bookmarkStart w:id="60" w:name="_Частота_симуляции"/>
-      <w:bookmarkStart w:id="61" w:name="_Toc189171719"/>
-      <w:bookmarkEnd w:id="60"/>
+      <w:bookmarkStart w:id="64" w:name="_Частота_симуляции"/>
+      <w:bookmarkStart w:id="65" w:name="_Toc208083755"/>
+      <w:bookmarkEnd w:id="64"/>
       <w:r>
         <w:rPr>
           <w:lang w:val="ru-RU"/>
         </w:rPr>
-        <w:lastRenderedPageBreak/>
         <w:t>Частота симуляции</w:t>
       </w:r>
-      <w:bookmarkEnd w:id="61"/>
+      <w:bookmarkEnd w:id="65"/>
     </w:p>
     <w:p>
       <w:r>
@@ -7229,16 +7658,16 @@
           <w:lang w:val="ru-RU"/>
         </w:rPr>
       </w:pPr>
-      <w:bookmarkStart w:id="62" w:name="_Настройки_цвета"/>
-      <w:bookmarkStart w:id="63" w:name="_Toc189171720"/>
-      <w:bookmarkEnd w:id="62"/>
+      <w:bookmarkStart w:id="66" w:name="_Настройки_цвета"/>
+      <w:bookmarkStart w:id="67" w:name="_Toc208083756"/>
+      <w:bookmarkEnd w:id="66"/>
       <w:r>
         <w:rPr>
           <w:lang w:val="ru-RU"/>
         </w:rPr>
         <w:t>Настройки цвета</w:t>
       </w:r>
-      <w:bookmarkEnd w:id="63"/>
+      <w:bookmarkEnd w:id="67"/>
     </w:p>
     <w:p>
       <w:r>
@@ -7252,16 +7681,16 @@
           <w:lang w:val="ru-RU"/>
         </w:rPr>
       </w:pPr>
-      <w:bookmarkStart w:id="64" w:name="_Назначения_клавиш"/>
-      <w:bookmarkStart w:id="65" w:name="_Toc189171721"/>
-      <w:bookmarkEnd w:id="64"/>
+      <w:bookmarkStart w:id="68" w:name="_Назначения_клавиш"/>
+      <w:bookmarkStart w:id="69" w:name="_Toc208083757"/>
+      <w:bookmarkEnd w:id="68"/>
       <w:r>
         <w:rPr>
           <w:lang w:val="ru-RU"/>
         </w:rPr>
         <w:t>Назначения клавиш</w:t>
       </w:r>
-      <w:bookmarkEnd w:id="65"/>
+      <w:bookmarkEnd w:id="69"/>
     </w:p>
     <w:p>
       <w:r>
@@ -7273,11 +7702,11 @@
       <w:pPr>
         <w:pStyle w:val="10"/>
       </w:pPr>
-      <w:bookmarkStart w:id="66" w:name="_Toc189171722"/>
+      <w:bookmarkStart w:id="70" w:name="_Toc208083758"/>
       <w:r>
         <w:t>Стандартные назначения горячих клавиш</w:t>
       </w:r>
-      <w:bookmarkEnd w:id="66"/>
+      <w:bookmarkEnd w:id="70"/>
     </w:p>
     <w:p/>
     <w:tbl>
@@ -7364,8 +7793,13 @@
               <w:ind w:firstLine="0"/>
               <w:jc w:val="left"/>
             </w:pPr>
-            <w:r>
-              <w:t>=(+)/-, Колесико мыши</w:t>
+            <w:proofErr w:type="gramStart"/>
+            <w:r>
+              <w:t>=(</w:t>
+            </w:r>
+            <w:proofErr w:type="gramEnd"/>
+            <w:r>
+              <w:t>+)/-, Колесико мыши</w:t>
             </w:r>
           </w:p>
         </w:tc>
@@ -7505,12 +7939,14 @@
                 <w:lang w:val="en-US"/>
               </w:rPr>
             </w:pPr>
+            <w:proofErr w:type="spellStart"/>
             <w:r>
               <w:rPr>
                 <w:lang w:val="en-US"/>
               </w:rPr>
               <w:t>Ctrl+S</w:t>
             </w:r>
+            <w:proofErr w:type="spellEnd"/>
           </w:p>
         </w:tc>
       </w:tr>
@@ -7543,12 +7979,14 @@
                 <w:lang w:val="en-US"/>
               </w:rPr>
             </w:pPr>
+            <w:proofErr w:type="spellStart"/>
             <w:r>
               <w:rPr>
                 <w:lang w:val="en-US"/>
               </w:rPr>
               <w:t>Ctrl+L</w:t>
             </w:r>
+            <w:proofErr w:type="spellEnd"/>
           </w:p>
         </w:tc>
       </w:tr>
@@ -7581,12 +8019,14 @@
                 <w:lang w:val="en-US"/>
               </w:rPr>
             </w:pPr>
+            <w:proofErr w:type="spellStart"/>
             <w:r>
               <w:rPr>
                 <w:lang w:val="en-US"/>
               </w:rPr>
               <w:t>Ctrl+Z</w:t>
             </w:r>
+            <w:proofErr w:type="spellEnd"/>
           </w:p>
         </w:tc>
       </w:tr>
@@ -7619,12 +8059,14 @@
                 <w:lang w:val="en-US"/>
               </w:rPr>
             </w:pPr>
+            <w:proofErr w:type="spellStart"/>
             <w:r>
               <w:rPr>
                 <w:lang w:val="en-US"/>
               </w:rPr>
               <w:t>Ctrl+Y</w:t>
             </w:r>
+            <w:proofErr w:type="spellEnd"/>
           </w:p>
         </w:tc>
       </w:tr>
@@ -7657,12 +8099,14 @@
                 <w:lang w:val="en-US"/>
               </w:rPr>
             </w:pPr>
+            <w:proofErr w:type="spellStart"/>
             <w:r>
               <w:rPr>
                 <w:lang w:val="en-US"/>
               </w:rPr>
               <w:t>Ctrl+E</w:t>
             </w:r>
+            <w:proofErr w:type="spellEnd"/>
           </w:p>
         </w:tc>
       </w:tr>
@@ -7912,6 +8356,7 @@
               </w:rPr>
             </w:pPr>
             <w:r>
+              <w:lastRenderedPageBreak/>
               <w:t>Режим создания шин</w:t>
             </w:r>
           </w:p>
@@ -7950,14 +8395,13 @@
       <w:pPr>
         <w:pStyle w:val="10"/>
       </w:pPr>
-      <w:bookmarkStart w:id="67" w:name="_Логический_анализатор"/>
-      <w:bookmarkStart w:id="68" w:name="_Toc189171723"/>
-      <w:bookmarkEnd w:id="67"/>
-      <w:r>
-        <w:lastRenderedPageBreak/>
+      <w:bookmarkStart w:id="71" w:name="_Логический_анализатор"/>
+      <w:bookmarkStart w:id="72" w:name="_Toc208083759"/>
+      <w:bookmarkEnd w:id="71"/>
+      <w:r>
         <w:t>Логический анализатор</w:t>
       </w:r>
-      <w:bookmarkEnd w:id="68"/>
+      <w:bookmarkEnd w:id="72"/>
     </w:p>
     <w:p>
       <w:r>
@@ -8062,23 +8506,46 @@
       <w:pPr>
         <w:pStyle w:val="10"/>
       </w:pPr>
-      <w:bookmarkStart w:id="69" w:name="_Сниппеты"/>
-      <w:bookmarkEnd w:id="69"/>
+      <w:bookmarkStart w:id="73" w:name="_Сниппеты"/>
+      <w:bookmarkStart w:id="74" w:name="_Toc208083760"/>
+      <w:bookmarkEnd w:id="73"/>
       <w:r>
         <w:t>Сниппеты</w:t>
       </w:r>
-    </w:p>
-    <w:p>
-      <w:r>
-        <w:t>Сниппеты – фрагменты схемы, которые сохраняются и вставляются независимо от основной схемы.</w:t>
-      </w:r>
-      <w:r>
-        <w:t xml:space="preserve"> Они позволяют переиспользовать функциональные блоки проектов в различных схемах.</w:t>
-      </w:r>
-    </w:p>
-    <w:p>
-      <w:r>
-        <w:t xml:space="preserve">Для создания сниппета необходимо </w:t>
+      <w:bookmarkEnd w:id="74"/>
+    </w:p>
+    <w:p>
+      <w:proofErr w:type="spellStart"/>
+      <w:r>
+        <w:t>Сниппеты</w:t>
+      </w:r>
+      <w:proofErr w:type="spellEnd"/>
+      <w:r>
+        <w:t xml:space="preserve"> – фрагменты схемы, которые сохраняются и вставляются независимо от основной схемы.</w:t>
+      </w:r>
+      <w:r>
+        <w:t xml:space="preserve"> Они позволяют </w:t>
+      </w:r>
+      <w:proofErr w:type="spellStart"/>
+      <w:r>
+        <w:t>переиспользовать</w:t>
+      </w:r>
+      <w:proofErr w:type="spellEnd"/>
+      <w:r>
+        <w:t xml:space="preserve"> функциональные блоки проектов в различных схемах.</w:t>
+      </w:r>
+    </w:p>
+    <w:p>
+      <w:r>
+        <w:t xml:space="preserve">Для создания </w:t>
+      </w:r>
+      <w:proofErr w:type="spellStart"/>
+      <w:r>
+        <w:t>сниппета</w:t>
+      </w:r>
+      <w:proofErr w:type="spellEnd"/>
+      <w:r>
+        <w:t xml:space="preserve"> необходимо </w:t>
       </w:r>
       <w:hyperlink w:anchor="_Меню_сниппетов" w:history="1">
         <w:r>
@@ -8089,7 +8556,23 @@
         </w:r>
       </w:hyperlink>
       <w:r>
-        <w:t xml:space="preserve">, выделить и скопировать интересующий фрагмент схемы, затем нажать на кнопку «Создать сниппет» в меню. В появившейся строке необходимо ввести им сниппета и нажать </w:t>
+        <w:t xml:space="preserve">, выделить и скопировать интересующий фрагмент схемы, затем нажать на кнопку «Создать </w:t>
+      </w:r>
+      <w:proofErr w:type="spellStart"/>
+      <w:r>
+        <w:t>сниппет</w:t>
+      </w:r>
+      <w:proofErr w:type="spellEnd"/>
+      <w:r>
+        <w:t xml:space="preserve">» в меню. В появившейся строке необходимо ввести им </w:t>
+      </w:r>
+      <w:proofErr w:type="spellStart"/>
+      <w:r>
+        <w:t>сниппета</w:t>
+      </w:r>
+      <w:proofErr w:type="spellEnd"/>
+      <w:r>
+        <w:t xml:space="preserve"> и нажать </w:t>
       </w:r>
       <w:r>
         <w:rPr>
@@ -8101,28 +8584,78 @@
         <w:t>.</w:t>
       </w:r>
       <w:r>
-        <w:t xml:space="preserve"> Новый сниппет появится в списке в меню.</w:t>
-      </w:r>
-    </w:p>
-    <w:p>
-      <w:r>
-        <w:t xml:space="preserve">При двойном нажатии ЛКМ на имя сниппета курсор перейдет в </w:t>
+        <w:t xml:space="preserve"> Новый </w:t>
+      </w:r>
+      <w:proofErr w:type="spellStart"/>
+      <w:r>
+        <w:t>сниппет</w:t>
+      </w:r>
+      <w:proofErr w:type="spellEnd"/>
+      <w:r>
+        <w:t xml:space="preserve"> появится в списке в меню.</w:t>
+      </w:r>
+    </w:p>
+    <w:p>
+      <w:r>
+        <w:t xml:space="preserve">При двойном нажатии ЛКМ на имя </w:t>
+      </w:r>
+      <w:proofErr w:type="spellStart"/>
+      <w:r>
+        <w:t>сниппета</w:t>
+      </w:r>
+      <w:proofErr w:type="spellEnd"/>
+      <w:r>
+        <w:t xml:space="preserve"> курсор перейдет в </w:t>
       </w:r>
       <w:hyperlink w:anchor="_Режим_размещения_сниппета" w:history="1">
         <w:r>
           <w:rPr>
             <w:rStyle w:val="af1"/>
           </w:rPr>
-          <w:t>режим размещения сниппетов</w:t>
+          <w:t xml:space="preserve">режим размещения </w:t>
         </w:r>
+        <w:proofErr w:type="spellStart"/>
+        <w:r>
+          <w:rPr>
+            <w:rStyle w:val="af1"/>
+          </w:rPr>
+          <w:t>сниппетов</w:t>
+        </w:r>
+        <w:proofErr w:type="spellEnd"/>
       </w:hyperlink>
       <w:r>
-        <w:t>. При двойном нажании ЛКМ по пустому пространству рабочей области выбранный сниппет будет размещен на позиции курсора.</w:t>
-      </w:r>
-    </w:p>
-    <w:p>
-      <w:r>
-        <w:t xml:space="preserve">Сниппеты хранятся в виде отдельных файлов с расширением </w:t>
+        <w:t xml:space="preserve">. При двойном </w:t>
+      </w:r>
+      <w:proofErr w:type="spellStart"/>
+      <w:r>
+        <w:t>нажании</w:t>
+      </w:r>
+      <w:proofErr w:type="spellEnd"/>
+      <w:r>
+        <w:t xml:space="preserve"> ЛКМ по пустому пространству рабочей области выбранный </w:t>
+      </w:r>
+      <w:proofErr w:type="spellStart"/>
+      <w:r>
+        <w:t>сниппет</w:t>
+      </w:r>
+      <w:proofErr w:type="spellEnd"/>
+      <w:r>
+        <w:t xml:space="preserve"> будет размещен на позиции курсора.</w:t>
+      </w:r>
+    </w:p>
+    <w:p>
+      <w:proofErr w:type="spellStart"/>
+      <w:r>
+        <w:lastRenderedPageBreak/>
+        <w:t>Сниппеты</w:t>
+      </w:r>
+      <w:proofErr w:type="spellEnd"/>
+      <w:r>
+        <w:t xml:space="preserve"> хранятся в виде отдельных файлов с </w:t>
+      </w:r>
+      <w:proofErr w:type="gramStart"/>
+      <w:r>
+        <w:t xml:space="preserve">расширением </w:t>
       </w:r>
       <w:r>
         <w:t>.</w:t>
@@ -8133,18 +8666,21 @@
         </w:rPr>
         <w:t>snippet</w:t>
       </w:r>
+      <w:proofErr w:type="gramEnd"/>
       <w:r>
         <w:t xml:space="preserve"> </w:t>
       </w:r>
       <w:r>
         <w:t xml:space="preserve">в папке </w:t>
       </w:r>
+      <w:proofErr w:type="spellStart"/>
       <w:r>
         <w:rPr>
           <w:lang w:val="en-US"/>
         </w:rPr>
         <w:t>TVBuilder</w:t>
       </w:r>
+      <w:proofErr w:type="spellEnd"/>
       <w:r>
         <w:t xml:space="preserve"> и не привязаны к конкретному проекту.</w:t>
       </w:r>
@@ -8160,7 +8696,7 @@
 </file>
 
 <file path=word/numbering.xml><?xml version="1.0" encoding="utf-8"?>
-<w:numbering xmlns:wpc="http://schemas.microsoft.com/office/word/2010/wordprocessingCanvas" xmlns:cx="http://schemas.microsoft.com/office/drawing/2014/chartex" xmlns:cx1="http://schemas.microsoft.com/office/drawing/2015/9/8/chartex" xmlns:cx2="http://schemas.microsoft.com/office/drawing/2015/10/21/chartex" xmlns:cx3="http://schemas.microsoft.com/office/drawing/2016/5/9/chartex" xmlns:cx4="http://schemas.microsoft.com/office/drawing/2016/5/10/chartex" xmlns:cx5="http://schemas.microsoft.com/office/drawing/2016/5/11/chartex" xmlns:cx6="http://schemas.microsoft.com/office/drawing/2016/5/12/chartex" xmlns:cx7="http://schemas.microsoft.com/office/drawing/2016/5/13/chartex" xmlns:cx8="http://schemas.microsoft.com/office/drawing/2016/5/14/chartex" xmlns:mc="http://schemas.openxmlformats.org/markup-compatibility/2006" xmlns:aink="http://schemas.microsoft.com/office/drawing/2016/ink" xmlns:am3d="http://schemas.microsoft.com/office/drawing/2017/model3d" xmlns:o="urn:schemas-microsoft-com:office:office" xmlns:oel="http://schemas.microsoft.com/office/2019/extlst" xmlns:r="http://schemas.openxmlformats.org/officeDocument/2006/relationships" xmlns:m="http://schemas.openxmlformats.org/officeDocument/2006/math" xmlns:v="urn:schemas-microsoft-com:vml" xmlns:wp14="http://schemas.microsoft.com/office/word/2010/wordprocessingDrawing" xmlns:wp="http://schemas.openxmlformats.org/drawingml/2006/wordprocessingDrawing" xmlns:w10="urn:schemas-microsoft-com:office:word" xmlns:w="http://schemas.openxmlformats.org/wordprocessingml/2006/main" xmlns:w14="http://schemas.microsoft.com/office/word/2010/wordml" xmlns:w15="http://schemas.microsoft.com/office/word/2012/wordml" xmlns:w16cex="http://schemas.microsoft.com/office/word/2018/wordml/cex" xmlns:w16cid="http://schemas.microsoft.com/office/word/2016/wordml/cid" xmlns:w16="http://schemas.microsoft.com/office/word/2018/wordml" xmlns:w16du="http://schemas.microsoft.com/office/word/2023/wordml/word16du" xmlns:w16sdtdh="http://schemas.microsoft.com/office/word/2020/wordml/sdtdatahash" xmlns:w16sdtfl="http://schemas.microsoft.com/office/word/2024/wordml/sdtformatlock" xmlns:w16se="http://schemas.microsoft.com/office/word/2015/wordml/symex" xmlns:wpg="http://schemas.microsoft.com/office/word/2010/wordprocessingGroup" xmlns:wpi="http://schemas.microsoft.com/office/word/2010/wordprocessingInk" xmlns:wne="http://schemas.microsoft.com/office/word/2006/wordml" xmlns:wps="http://schemas.microsoft.com/office/word/2010/wordprocessingShape" mc:Ignorable="w14 w15 w16se w16cid w16 w16cex w16sdtdh w16sdtfl w16du wp14">
+<w:numbering xmlns:wpc="http://schemas.microsoft.com/office/word/2010/wordprocessingCanvas" xmlns:cx="http://schemas.microsoft.com/office/drawing/2014/chartex" xmlns:cx1="http://schemas.microsoft.com/office/drawing/2015/9/8/chartex" xmlns:cx2="http://schemas.microsoft.com/office/drawing/2015/10/21/chartex" xmlns:cx3="http://schemas.microsoft.com/office/drawing/2016/5/9/chartex" xmlns:cx4="http://schemas.microsoft.com/office/drawing/2016/5/10/chartex" xmlns:cx5="http://schemas.microsoft.com/office/drawing/2016/5/11/chartex" xmlns:cx6="http://schemas.microsoft.com/office/drawing/2016/5/12/chartex" xmlns:cx7="http://schemas.microsoft.com/office/drawing/2016/5/13/chartex" xmlns:cx8="http://schemas.microsoft.com/office/drawing/2016/5/14/chartex" xmlns:mc="http://schemas.openxmlformats.org/markup-compatibility/2006" xmlns:aink="http://schemas.microsoft.com/office/drawing/2016/ink" xmlns:am3d="http://schemas.microsoft.com/office/drawing/2017/model3d" xmlns:o="urn:schemas-microsoft-com:office:office" xmlns:oel="http://schemas.microsoft.com/office/2019/extlst" xmlns:r="http://schemas.openxmlformats.org/officeDocument/2006/relationships" xmlns:m="http://schemas.openxmlformats.org/officeDocument/2006/math" xmlns:v="urn:schemas-microsoft-com:vml" xmlns:wp14="http://schemas.microsoft.com/office/word/2010/wordprocessingDrawing" xmlns:wp="http://schemas.openxmlformats.org/drawingml/2006/wordprocessingDrawing" xmlns:w10="urn:schemas-microsoft-com:office:word" xmlns:w="http://schemas.openxmlformats.org/wordprocessingml/2006/main" xmlns:w14="http://schemas.microsoft.com/office/word/2010/wordml" xmlns:w15="http://schemas.microsoft.com/office/word/2012/wordml" xmlns:w16cex="http://schemas.microsoft.com/office/word/2018/wordml/cex" xmlns:w16cid="http://schemas.microsoft.com/office/word/2016/wordml/cid" xmlns:w16="http://schemas.microsoft.com/office/word/2018/wordml" xmlns:w16sdtdh="http://schemas.microsoft.com/office/word/2020/wordml/sdtdatahash" xmlns:w16se="http://schemas.microsoft.com/office/word/2015/wordml/symex" xmlns:wpg="http://schemas.microsoft.com/office/word/2010/wordprocessingGroup" xmlns:wpi="http://schemas.microsoft.com/office/word/2010/wordprocessingInk" xmlns:wne="http://schemas.microsoft.com/office/word/2006/wordml" xmlns:wps="http://schemas.microsoft.com/office/word/2010/wordprocessingShape" mc:Ignorable="w14 w15 w16se w16cid w16 w16cex w16sdtdh wp14">
   <w:abstractNum w:abstractNumId="0" w15:restartNumberingAfterBreak="0">
     <w:nsid w:val="05A5445F"/>
     <w:multiLevelType w:val="multilevel"/>
@@ -10180,7 +10716,7 @@
 </file>
 
 <file path=word/styles.xml><?xml version="1.0" encoding="utf-8"?>
-<w:styles xmlns:mc="http://schemas.openxmlformats.org/markup-compatibility/2006" xmlns:r="http://schemas.openxmlformats.org/officeDocument/2006/relationships" xmlns:w="http://schemas.openxmlformats.org/wordprocessingml/2006/main" xmlns:w14="http://schemas.microsoft.com/office/word/2010/wordml" xmlns:w15="http://schemas.microsoft.com/office/word/2012/wordml" xmlns:w16cex="http://schemas.microsoft.com/office/word/2018/wordml/cex" xmlns:w16cid="http://schemas.microsoft.com/office/word/2016/wordml/cid" xmlns:w16="http://schemas.microsoft.com/office/word/2018/wordml" xmlns:w16du="http://schemas.microsoft.com/office/word/2023/wordml/word16du" xmlns:w16sdtdh="http://schemas.microsoft.com/office/word/2020/wordml/sdtdatahash" xmlns:w16sdtfl="http://schemas.microsoft.com/office/word/2024/wordml/sdtformatlock" xmlns:w16se="http://schemas.microsoft.com/office/word/2015/wordml/symex" mc:Ignorable="w14 w15 w16se w16cid w16 w16cex w16sdtdh w16sdtfl w16du">
+<w:styles xmlns:mc="http://schemas.openxmlformats.org/markup-compatibility/2006" xmlns:r="http://schemas.openxmlformats.org/officeDocument/2006/relationships" xmlns:w="http://schemas.openxmlformats.org/wordprocessingml/2006/main" xmlns:w14="http://schemas.microsoft.com/office/word/2010/wordml" xmlns:w15="http://schemas.microsoft.com/office/word/2012/wordml" xmlns:w16cex="http://schemas.microsoft.com/office/word/2018/wordml/cex" xmlns:w16cid="http://schemas.microsoft.com/office/word/2016/wordml/cid" xmlns:w16="http://schemas.microsoft.com/office/word/2018/wordml" xmlns:w16sdtdh="http://schemas.microsoft.com/office/word/2020/wordml/sdtdatahash" xmlns:w16se="http://schemas.microsoft.com/office/word/2015/wordml/symex" mc:Ignorable="w14 w15 w16se w16cid w16 w16cex w16sdtdh">
   <w:docDefaults>
     <w:rPrDefault>
       <w:rPr>

</xml_diff>

<commit_message>
Add link to source code (#52)
Co-authored-by: andre <andrew@gogoberidze.ru>
</commit_message>
<xml_diff>
--- a/doc/tutorial.docx
+++ b/doc/tutorial.docx
@@ -1,6 +1,6 @@
 
 <file path=word/document.xml><?xml version="1.0" encoding="utf-8"?>
-<w:document xmlns:wpc="http://schemas.microsoft.com/office/word/2010/wordprocessingCanvas" xmlns:cx="http://schemas.microsoft.com/office/drawing/2014/chartex" xmlns:cx1="http://schemas.microsoft.com/office/drawing/2015/9/8/chartex" xmlns:cx2="http://schemas.microsoft.com/office/drawing/2015/10/21/chartex" xmlns:cx3="http://schemas.microsoft.com/office/drawing/2016/5/9/chartex" xmlns:cx4="http://schemas.microsoft.com/office/drawing/2016/5/10/chartex" xmlns:cx5="http://schemas.microsoft.com/office/drawing/2016/5/11/chartex" xmlns:cx6="http://schemas.microsoft.com/office/drawing/2016/5/12/chartex" xmlns:cx7="http://schemas.microsoft.com/office/drawing/2016/5/13/chartex" xmlns:cx8="http://schemas.microsoft.com/office/drawing/2016/5/14/chartex" xmlns:mc="http://schemas.openxmlformats.org/markup-compatibility/2006" xmlns:aink="http://schemas.microsoft.com/office/drawing/2016/ink" xmlns:am3d="http://schemas.microsoft.com/office/drawing/2017/model3d" xmlns:o="urn:schemas-microsoft-com:office:office" xmlns:oel="http://schemas.microsoft.com/office/2019/extlst" xmlns:r="http://schemas.openxmlformats.org/officeDocument/2006/relationships" xmlns:m="http://schemas.openxmlformats.org/officeDocument/2006/math" xmlns:v="urn:schemas-microsoft-com:vml" xmlns:wp14="http://schemas.microsoft.com/office/word/2010/wordprocessingDrawing" xmlns:wp="http://schemas.openxmlformats.org/drawingml/2006/wordprocessingDrawing" xmlns:w10="urn:schemas-microsoft-com:office:word" xmlns:w="http://schemas.openxmlformats.org/wordprocessingml/2006/main" xmlns:w14="http://schemas.microsoft.com/office/word/2010/wordml" xmlns:w15="http://schemas.microsoft.com/office/word/2012/wordml" xmlns:w16cex="http://schemas.microsoft.com/office/word/2018/wordml/cex" xmlns:w16cid="http://schemas.microsoft.com/office/word/2016/wordml/cid" xmlns:w16="http://schemas.microsoft.com/office/word/2018/wordml" xmlns:w16du="http://schemas.microsoft.com/office/word/2023/wordml/word16du" xmlns:w16sdtdh="http://schemas.microsoft.com/office/word/2020/wordml/sdtdatahash" xmlns:w16sdtfl="http://schemas.microsoft.com/office/word/2024/wordml/sdtformatlock" xmlns:w16se="http://schemas.microsoft.com/office/word/2015/wordml/symex" xmlns:wpg="http://schemas.microsoft.com/office/word/2010/wordprocessingGroup" xmlns:wpi="http://schemas.microsoft.com/office/word/2010/wordprocessingInk" xmlns:wne="http://schemas.microsoft.com/office/word/2006/wordml" xmlns:wps="http://schemas.microsoft.com/office/word/2010/wordprocessingShape" mc:Ignorable="w14 w15 w16se w16cid w16 w16cex w16sdtdh w16sdtfl w16du wp14">
+<w:document xmlns:wpc="http://schemas.microsoft.com/office/word/2010/wordprocessingCanvas" xmlns:cx="http://schemas.microsoft.com/office/drawing/2014/chartex" xmlns:cx1="http://schemas.microsoft.com/office/drawing/2015/9/8/chartex" xmlns:cx2="http://schemas.microsoft.com/office/drawing/2015/10/21/chartex" xmlns:cx3="http://schemas.microsoft.com/office/drawing/2016/5/9/chartex" xmlns:cx4="http://schemas.microsoft.com/office/drawing/2016/5/10/chartex" xmlns:cx5="http://schemas.microsoft.com/office/drawing/2016/5/11/chartex" xmlns:cx6="http://schemas.microsoft.com/office/drawing/2016/5/12/chartex" xmlns:cx7="http://schemas.microsoft.com/office/drawing/2016/5/13/chartex" xmlns:cx8="http://schemas.microsoft.com/office/drawing/2016/5/14/chartex" xmlns:mc="http://schemas.openxmlformats.org/markup-compatibility/2006" xmlns:aink="http://schemas.microsoft.com/office/drawing/2016/ink" xmlns:am3d="http://schemas.microsoft.com/office/drawing/2017/model3d" xmlns:o="urn:schemas-microsoft-com:office:office" xmlns:oel="http://schemas.microsoft.com/office/2019/extlst" xmlns:r="http://schemas.openxmlformats.org/officeDocument/2006/relationships" xmlns:m="http://schemas.openxmlformats.org/officeDocument/2006/math" xmlns:v="urn:schemas-microsoft-com:vml" xmlns:wp14="http://schemas.microsoft.com/office/word/2010/wordprocessingDrawing" xmlns:wp="http://schemas.openxmlformats.org/drawingml/2006/wordprocessingDrawing" xmlns:w10="urn:schemas-microsoft-com:office:word" xmlns:w="http://schemas.openxmlformats.org/wordprocessingml/2006/main" xmlns:w14="http://schemas.microsoft.com/office/word/2010/wordml" xmlns:w15="http://schemas.microsoft.com/office/word/2012/wordml" xmlns:w16cex="http://schemas.microsoft.com/office/word/2018/wordml/cex" xmlns:w16cid="http://schemas.microsoft.com/office/word/2016/wordml/cid" xmlns:w16="http://schemas.microsoft.com/office/word/2018/wordml" xmlns:w16sdtdh="http://schemas.microsoft.com/office/word/2020/wordml/sdtdatahash" xmlns:w16se="http://schemas.microsoft.com/office/word/2015/wordml/symex" xmlns:wpg="http://schemas.microsoft.com/office/word/2010/wordprocessingGroup" xmlns:wpi="http://schemas.microsoft.com/office/word/2010/wordprocessingInk" xmlns:wne="http://schemas.microsoft.com/office/word/2006/wordml" xmlns:wps="http://schemas.microsoft.com/office/word/2010/wordprocessingShape" mc:Ignorable="w14 w15 w16se w16cid w16 w16cex w16sdtdh wp14">
   <w:body>
     <w:sdt>
       <w:sdtPr>
@@ -38,7 +38,6 @@
             <w:tabs>
               <w:tab w:val="right" w:leader="dot" w:pos="9345"/>
             </w:tabs>
-            <w:ind w:firstLine="0"/>
             <w:rPr>
               <w:rFonts w:asciiTheme="minorHAnsi" w:eastAsiaTheme="minorEastAsia" w:hAnsiTheme="minorHAnsi"/>
               <w:noProof/>
@@ -58,7 +57,7 @@
           <w:r>
             <w:fldChar w:fldCharType="separate"/>
           </w:r>
-          <w:hyperlink w:anchor="_Toc189171676" w:history="1">
+          <w:hyperlink w:anchor="_Toc208083708" w:history="1">
             <w:r>
               <w:rPr>
                 <w:rStyle w:val="af1"/>
@@ -85,7 +84,7 @@
                 <w:noProof/>
                 <w:webHidden/>
               </w:rPr>
-              <w:instrText xml:space="preserve"> PAGEREF _Toc189171676 \h </w:instrText>
+              <w:instrText xml:space="preserve"> PAGEREF _Toc208083708 \h </w:instrText>
             </w:r>
             <w:r>
               <w:rPr>
@@ -132,7 +131,7 @@
               <w14:ligatures w14:val="standardContextual"/>
             </w:rPr>
           </w:pPr>
-          <w:hyperlink w:anchor="_Toc189171677" w:history="1">
+          <w:hyperlink w:anchor="_Toc208083709" w:history="1">
             <w:r>
               <w:rPr>
                 <w:rStyle w:val="af1"/>
@@ -159,7 +158,7 @@
                 <w:noProof/>
                 <w:webHidden/>
               </w:rPr>
-              <w:instrText xml:space="preserve"> PAGEREF _Toc189171677 \h </w:instrText>
+              <w:instrText xml:space="preserve"> PAGEREF _Toc208083709 \h </w:instrText>
             </w:r>
             <w:r>
               <w:rPr>
@@ -206,7 +205,7 @@
               <w14:ligatures w14:val="standardContextual"/>
             </w:rPr>
           </w:pPr>
-          <w:hyperlink w:anchor="_Toc189171678" w:history="1">
+          <w:hyperlink w:anchor="_Toc208083710" w:history="1">
             <w:r>
               <w:rPr>
                 <w:rStyle w:val="af1"/>
@@ -233,7 +232,7 @@
                 <w:noProof/>
                 <w:webHidden/>
               </w:rPr>
-              <w:instrText xml:space="preserve"> PAGEREF _Toc189171678 \h </w:instrText>
+              <w:instrText xml:space="preserve"> PAGEREF _Toc208083710 \h </w:instrText>
             </w:r>
             <w:r>
               <w:rPr>
@@ -280,7 +279,7 @@
               <w14:ligatures w14:val="standardContextual"/>
             </w:rPr>
           </w:pPr>
-          <w:hyperlink w:anchor="_Toc189171679" w:history="1">
+          <w:hyperlink w:anchor="_Toc208083711" w:history="1">
             <w:r>
               <w:rPr>
                 <w:rStyle w:val="af1"/>
@@ -307,7 +306,7 @@
                 <w:noProof/>
                 <w:webHidden/>
               </w:rPr>
-              <w:instrText xml:space="preserve"> PAGEREF _Toc189171679 \h </w:instrText>
+              <w:instrText xml:space="preserve"> PAGEREF _Toc208083711 \h </w:instrText>
             </w:r>
             <w:r>
               <w:rPr>
@@ -327,7 +326,7 @@
                 <w:noProof/>
                 <w:webHidden/>
               </w:rPr>
-              <w:t>2</w:t>
+              <w:t>3</w:t>
             </w:r>
             <w:r>
               <w:rPr>
@@ -354,7 +353,7 @@
               <w14:ligatures w14:val="standardContextual"/>
             </w:rPr>
           </w:pPr>
-          <w:hyperlink w:anchor="_Toc189171680" w:history="1">
+          <w:hyperlink w:anchor="_Toc208083712" w:history="1">
             <w:r>
               <w:rPr>
                 <w:rStyle w:val="af1"/>
@@ -381,7 +380,7 @@
                 <w:noProof/>
                 <w:webHidden/>
               </w:rPr>
-              <w:instrText xml:space="preserve"> PAGEREF _Toc189171680 \h </w:instrText>
+              <w:instrText xml:space="preserve"> PAGEREF _Toc208083712 \h </w:instrText>
             </w:r>
             <w:r>
               <w:rPr>
@@ -428,7 +427,7 @@
               <w14:ligatures w14:val="standardContextual"/>
             </w:rPr>
           </w:pPr>
-          <w:hyperlink w:anchor="_Toc189171681" w:history="1">
+          <w:hyperlink w:anchor="_Toc208083713" w:history="1">
             <w:r>
               <w:rPr>
                 <w:rStyle w:val="af1"/>
@@ -455,7 +454,7 @@
                 <w:noProof/>
                 <w:webHidden/>
               </w:rPr>
-              <w:instrText xml:space="preserve"> PAGEREF _Toc189171681 \h </w:instrText>
+              <w:instrText xml:space="preserve"> PAGEREF _Toc208083713 \h </w:instrText>
             </w:r>
             <w:r>
               <w:rPr>
@@ -502,7 +501,7 @@
               <w14:ligatures w14:val="standardContextual"/>
             </w:rPr>
           </w:pPr>
-          <w:hyperlink w:anchor="_Toc189171682" w:history="1">
+          <w:hyperlink w:anchor="_Toc208083714" w:history="1">
             <w:r>
               <w:rPr>
                 <w:rStyle w:val="af1"/>
@@ -529,7 +528,7 @@
                 <w:noProof/>
                 <w:webHidden/>
               </w:rPr>
-              <w:instrText xml:space="preserve"> PAGEREF _Toc189171682 \h </w:instrText>
+              <w:instrText xml:space="preserve"> PAGEREF _Toc208083714 \h </w:instrText>
             </w:r>
             <w:r>
               <w:rPr>
@@ -576,7 +575,7 @@
               <w14:ligatures w14:val="standardContextual"/>
             </w:rPr>
           </w:pPr>
-          <w:hyperlink w:anchor="_Toc189171683" w:history="1">
+          <w:hyperlink w:anchor="_Toc208083715" w:history="1">
             <w:r>
               <w:rPr>
                 <w:rStyle w:val="af1"/>
@@ -603,7 +602,7 @@
                 <w:noProof/>
                 <w:webHidden/>
               </w:rPr>
-              <w:instrText xml:space="preserve"> PAGEREF _Toc189171683 \h </w:instrText>
+              <w:instrText xml:space="preserve"> PAGEREF _Toc208083715 \h </w:instrText>
             </w:r>
             <w:r>
               <w:rPr>
@@ -650,7 +649,7 @@
               <w14:ligatures w14:val="standardContextual"/>
             </w:rPr>
           </w:pPr>
-          <w:hyperlink w:anchor="_Toc189171684" w:history="1">
+          <w:hyperlink w:anchor="_Toc208083716" w:history="1">
             <w:r>
               <w:rPr>
                 <w:rStyle w:val="af1"/>
@@ -677,7 +676,7 @@
                 <w:noProof/>
                 <w:webHidden/>
               </w:rPr>
-              <w:instrText xml:space="preserve"> PAGEREF _Toc189171684 \h </w:instrText>
+              <w:instrText xml:space="preserve"> PAGEREF _Toc208083716 \h </w:instrText>
             </w:r>
             <w:r>
               <w:rPr>
@@ -724,7 +723,7 @@
               <w14:ligatures w14:val="standardContextual"/>
             </w:rPr>
           </w:pPr>
-          <w:hyperlink w:anchor="_Toc189171685" w:history="1">
+          <w:hyperlink w:anchor="_Toc208083717" w:history="1">
             <w:r>
               <w:rPr>
                 <w:rStyle w:val="af1"/>
@@ -751,7 +750,7 @@
                 <w:noProof/>
                 <w:webHidden/>
               </w:rPr>
-              <w:instrText xml:space="preserve"> PAGEREF _Toc189171685 \h </w:instrText>
+              <w:instrText xml:space="preserve"> PAGEREF _Toc208083717 \h </w:instrText>
             </w:r>
             <w:r>
               <w:rPr>
@@ -798,7 +797,7 @@
               <w14:ligatures w14:val="standardContextual"/>
             </w:rPr>
           </w:pPr>
-          <w:hyperlink w:anchor="_Toc189171686" w:history="1">
+          <w:hyperlink w:anchor="_Toc208083718" w:history="1">
             <w:r>
               <w:rPr>
                 <w:rStyle w:val="af1"/>
@@ -825,7 +824,7 @@
                 <w:noProof/>
                 <w:webHidden/>
               </w:rPr>
-              <w:instrText xml:space="preserve"> PAGEREF _Toc189171686 \h </w:instrText>
+              <w:instrText xml:space="preserve"> PAGEREF _Toc208083718 \h </w:instrText>
             </w:r>
             <w:r>
               <w:rPr>
@@ -872,13 +871,13 @@
               <w14:ligatures w14:val="standardContextual"/>
             </w:rPr>
           </w:pPr>
-          <w:hyperlink w:anchor="_Toc189171687" w:history="1">
+          <w:hyperlink w:anchor="_Toc208083719" w:history="1">
             <w:r>
               <w:rPr>
                 <w:rStyle w:val="af1"/>
                 <w:noProof/>
               </w:rPr>
-              <w:t>1.2.3. Кнопка открытия консоли</w:t>
+              <w:t>1.2.3. Кнопки отладки</w:t>
             </w:r>
             <w:r>
               <w:rPr>
@@ -899,7 +898,155 @@
                 <w:noProof/>
                 <w:webHidden/>
               </w:rPr>
-              <w:instrText xml:space="preserve"> PAGEREF _Toc189171687 \h </w:instrText>
+              <w:instrText xml:space="preserve"> PAGEREF _Toc208083719 \h </w:instrText>
+            </w:r>
+            <w:r>
+              <w:rPr>
+                <w:noProof/>
+                <w:webHidden/>
+              </w:rPr>
+            </w:r>
+            <w:r>
+              <w:rPr>
+                <w:noProof/>
+                <w:webHidden/>
+              </w:rPr>
+              <w:fldChar w:fldCharType="separate"/>
+            </w:r>
+            <w:r>
+              <w:rPr>
+                <w:noProof/>
+                <w:webHidden/>
+              </w:rPr>
+              <w:t>4</w:t>
+            </w:r>
+            <w:r>
+              <w:rPr>
+                <w:noProof/>
+                <w:webHidden/>
+              </w:rPr>
+              <w:fldChar w:fldCharType="end"/>
+            </w:r>
+          </w:hyperlink>
+        </w:p>
+        <w:p>
+          <w:pPr>
+            <w:pStyle w:val="31"/>
+            <w:tabs>
+              <w:tab w:val="right" w:leader="dot" w:pos="9345"/>
+            </w:tabs>
+            <w:rPr>
+              <w:rFonts w:asciiTheme="minorHAnsi" w:eastAsiaTheme="minorEastAsia" w:hAnsiTheme="minorHAnsi"/>
+              <w:noProof/>
+              <w:kern w:val="2"/>
+              <w:sz w:val="24"/>
+              <w:szCs w:val="24"/>
+              <w:lang w:eastAsia="ru-RU"/>
+              <w14:ligatures w14:val="standardContextual"/>
+            </w:rPr>
+          </w:pPr>
+          <w:hyperlink w:anchor="_Toc208083720" w:history="1">
+            <w:r>
+              <w:rPr>
+                <w:rStyle w:val="af1"/>
+                <w:noProof/>
+              </w:rPr>
+              <w:t>1.2.4. Кнопка открытия консоли</w:t>
+            </w:r>
+            <w:r>
+              <w:rPr>
+                <w:noProof/>
+                <w:webHidden/>
+              </w:rPr>
+              <w:tab/>
+            </w:r>
+            <w:r>
+              <w:rPr>
+                <w:noProof/>
+                <w:webHidden/>
+              </w:rPr>
+              <w:fldChar w:fldCharType="begin"/>
+            </w:r>
+            <w:r>
+              <w:rPr>
+                <w:noProof/>
+                <w:webHidden/>
+              </w:rPr>
+              <w:instrText xml:space="preserve"> PAGEREF _Toc208083720 \h </w:instrText>
+            </w:r>
+            <w:r>
+              <w:rPr>
+                <w:noProof/>
+                <w:webHidden/>
+              </w:rPr>
+            </w:r>
+            <w:r>
+              <w:rPr>
+                <w:noProof/>
+                <w:webHidden/>
+              </w:rPr>
+              <w:fldChar w:fldCharType="separate"/>
+            </w:r>
+            <w:r>
+              <w:rPr>
+                <w:noProof/>
+                <w:webHidden/>
+              </w:rPr>
+              <w:t>4</w:t>
+            </w:r>
+            <w:r>
+              <w:rPr>
+                <w:noProof/>
+                <w:webHidden/>
+              </w:rPr>
+              <w:fldChar w:fldCharType="end"/>
+            </w:r>
+          </w:hyperlink>
+        </w:p>
+        <w:p>
+          <w:pPr>
+            <w:pStyle w:val="31"/>
+            <w:tabs>
+              <w:tab w:val="right" w:leader="dot" w:pos="9345"/>
+            </w:tabs>
+            <w:rPr>
+              <w:rFonts w:asciiTheme="minorHAnsi" w:eastAsiaTheme="minorEastAsia" w:hAnsiTheme="minorHAnsi"/>
+              <w:noProof/>
+              <w:kern w:val="2"/>
+              <w:sz w:val="24"/>
+              <w:szCs w:val="24"/>
+              <w:lang w:eastAsia="ru-RU"/>
+              <w14:ligatures w14:val="standardContextual"/>
+            </w:rPr>
+          </w:pPr>
+          <w:hyperlink w:anchor="_Toc208083721" w:history="1">
+            <w:r>
+              <w:rPr>
+                <w:rStyle w:val="af1"/>
+                <w:noProof/>
+              </w:rPr>
+              <w:t>1.2.5. Меню сниппетов</w:t>
+            </w:r>
+            <w:r>
+              <w:rPr>
+                <w:noProof/>
+                <w:webHidden/>
+              </w:rPr>
+              <w:tab/>
+            </w:r>
+            <w:r>
+              <w:rPr>
+                <w:noProof/>
+                <w:webHidden/>
+              </w:rPr>
+              <w:fldChar w:fldCharType="begin"/>
+            </w:r>
+            <w:r>
+              <w:rPr>
+                <w:noProof/>
+                <w:webHidden/>
+              </w:rPr>
+              <w:instrText xml:space="preserve"> PAGEREF _Toc208083721 \h </w:instrText>
             </w:r>
             <w:r>
               <w:rPr>
@@ -946,7 +1093,7 @@
               <w14:ligatures w14:val="standardContextual"/>
             </w:rPr>
           </w:pPr>
-          <w:hyperlink w:anchor="_Toc189171688" w:history="1">
+          <w:hyperlink w:anchor="_Toc208083722" w:history="1">
             <w:r>
               <w:rPr>
                 <w:rStyle w:val="af1"/>
@@ -973,7 +1120,7 @@
                 <w:noProof/>
                 <w:webHidden/>
               </w:rPr>
-              <w:instrText xml:space="preserve"> PAGEREF _Toc189171688 \h </w:instrText>
+              <w:instrText xml:space="preserve"> PAGEREF _Toc208083722 \h </w:instrText>
             </w:r>
             <w:r>
               <w:rPr>
@@ -993,7 +1140,7 @@
                 <w:noProof/>
                 <w:webHidden/>
               </w:rPr>
-              <w:t>4</w:t>
+              <w:t>5</w:t>
             </w:r>
             <w:r>
               <w:rPr>
@@ -1020,7 +1167,7 @@
               <w14:ligatures w14:val="standardContextual"/>
             </w:rPr>
           </w:pPr>
-          <w:hyperlink w:anchor="_Toc189171689" w:history="1">
+          <w:hyperlink w:anchor="_Toc208083723" w:history="1">
             <w:r>
               <w:rPr>
                 <w:rStyle w:val="af1"/>
@@ -1047,7 +1194,7 @@
                 <w:noProof/>
                 <w:webHidden/>
               </w:rPr>
-              <w:instrText xml:space="preserve"> PAGEREF _Toc189171689 \h </w:instrText>
+              <w:instrText xml:space="preserve"> PAGEREF _Toc208083723 \h </w:instrText>
             </w:r>
             <w:r>
               <w:rPr>
@@ -1067,7 +1214,7 @@
                 <w:noProof/>
                 <w:webHidden/>
               </w:rPr>
-              <w:t>4</w:t>
+              <w:t>5</w:t>
             </w:r>
             <w:r>
               <w:rPr>
@@ -1094,7 +1241,7 @@
               <w14:ligatures w14:val="standardContextual"/>
             </w:rPr>
           </w:pPr>
-          <w:hyperlink w:anchor="_Toc189171690" w:history="1">
+          <w:hyperlink w:anchor="_Toc208083724" w:history="1">
             <w:r>
               <w:rPr>
                 <w:rStyle w:val="af1"/>
@@ -1121,7 +1268,7 @@
                 <w:noProof/>
                 <w:webHidden/>
               </w:rPr>
-              <w:instrText xml:space="preserve"> PAGEREF _Toc189171690 \h </w:instrText>
+              <w:instrText xml:space="preserve"> PAGEREF _Toc208083724 \h </w:instrText>
             </w:r>
             <w:r>
               <w:rPr>
@@ -1141,7 +1288,7 @@
                 <w:noProof/>
                 <w:webHidden/>
               </w:rPr>
-              <w:t>5</w:t>
+              <w:t>6</w:t>
             </w:r>
             <w:r>
               <w:rPr>
@@ -1168,7 +1315,7 @@
               <w14:ligatures w14:val="standardContextual"/>
             </w:rPr>
           </w:pPr>
-          <w:hyperlink w:anchor="_Toc189171691" w:history="1">
+          <w:hyperlink w:anchor="_Toc208083725" w:history="1">
             <w:r>
               <w:rPr>
                 <w:rStyle w:val="af1"/>
@@ -1195,7 +1342,7 @@
                 <w:noProof/>
                 <w:webHidden/>
               </w:rPr>
-              <w:instrText xml:space="preserve"> PAGEREF _Toc189171691 \h </w:instrText>
+              <w:instrText xml:space="preserve"> PAGEREF _Toc208083725 \h </w:instrText>
             </w:r>
             <w:r>
               <w:rPr>
@@ -1215,7 +1362,7 @@
                 <w:noProof/>
                 <w:webHidden/>
               </w:rPr>
-              <w:t>5</w:t>
+              <w:t>6</w:t>
             </w:r>
             <w:r>
               <w:rPr>
@@ -1242,7 +1389,7 @@
               <w14:ligatures w14:val="standardContextual"/>
             </w:rPr>
           </w:pPr>
-          <w:hyperlink w:anchor="_Toc189171692" w:history="1">
+          <w:hyperlink w:anchor="_Toc208083726" w:history="1">
             <w:r>
               <w:rPr>
                 <w:rStyle w:val="af1"/>
@@ -1269,7 +1416,7 @@
                 <w:noProof/>
                 <w:webHidden/>
               </w:rPr>
-              <w:instrText xml:space="preserve"> PAGEREF _Toc189171692 \h </w:instrText>
+              <w:instrText xml:space="preserve"> PAGEREF _Toc208083726 \h </w:instrText>
             </w:r>
             <w:r>
               <w:rPr>
@@ -1289,7 +1436,7 @@
                 <w:noProof/>
                 <w:webHidden/>
               </w:rPr>
-              <w:t>5</w:t>
+              <w:t>6</w:t>
             </w:r>
             <w:r>
               <w:rPr>
@@ -1316,7 +1463,7 @@
               <w14:ligatures w14:val="standardContextual"/>
             </w:rPr>
           </w:pPr>
-          <w:hyperlink w:anchor="_Toc189171693" w:history="1">
+          <w:hyperlink w:anchor="_Toc208083727" w:history="1">
             <w:r>
               <w:rPr>
                 <w:rStyle w:val="af1"/>
@@ -1343,7 +1490,7 @@
                 <w:noProof/>
                 <w:webHidden/>
               </w:rPr>
-              <w:instrText xml:space="preserve"> PAGEREF _Toc189171693 \h </w:instrText>
+              <w:instrText xml:space="preserve"> PAGEREF _Toc208083727 \h </w:instrText>
             </w:r>
             <w:r>
               <w:rPr>
@@ -1390,7 +1537,7 @@
               <w14:ligatures w14:val="standardContextual"/>
             </w:rPr>
           </w:pPr>
-          <w:hyperlink w:anchor="_Toc189171694" w:history="1">
+          <w:hyperlink w:anchor="_Toc208083728" w:history="1">
             <w:r>
               <w:rPr>
                 <w:rStyle w:val="af1"/>
@@ -1417,7 +1564,7 @@
                 <w:noProof/>
                 <w:webHidden/>
               </w:rPr>
-              <w:instrText xml:space="preserve"> PAGEREF _Toc189171694 \h </w:instrText>
+              <w:instrText xml:space="preserve"> PAGEREF _Toc208083728 \h </w:instrText>
             </w:r>
             <w:r>
               <w:rPr>
@@ -1438,6 +1585,80 @@
                 <w:webHidden/>
               </w:rPr>
               <w:t>6</w:t>
+            </w:r>
+            <w:r>
+              <w:rPr>
+                <w:noProof/>
+                <w:webHidden/>
+              </w:rPr>
+              <w:fldChar w:fldCharType="end"/>
+            </w:r>
+          </w:hyperlink>
+        </w:p>
+        <w:p>
+          <w:pPr>
+            <w:pStyle w:val="23"/>
+            <w:tabs>
+              <w:tab w:val="right" w:leader="dot" w:pos="9345"/>
+            </w:tabs>
+            <w:rPr>
+              <w:rFonts w:asciiTheme="minorHAnsi" w:eastAsiaTheme="minorEastAsia" w:hAnsiTheme="minorHAnsi"/>
+              <w:noProof/>
+              <w:kern w:val="2"/>
+              <w:sz w:val="24"/>
+              <w:szCs w:val="24"/>
+              <w:lang w:eastAsia="ru-RU"/>
+              <w14:ligatures w14:val="standardContextual"/>
+            </w:rPr>
+          </w:pPr>
+          <w:hyperlink w:anchor="_Toc208083729" w:history="1">
+            <w:r>
+              <w:rPr>
+                <w:rStyle w:val="af1"/>
+                <w:noProof/>
+              </w:rPr>
+              <w:t>2.5. Режим размещения сниппета</w:t>
+            </w:r>
+            <w:r>
+              <w:rPr>
+                <w:noProof/>
+                <w:webHidden/>
+              </w:rPr>
+              <w:tab/>
+            </w:r>
+            <w:r>
+              <w:rPr>
+                <w:noProof/>
+                <w:webHidden/>
+              </w:rPr>
+              <w:fldChar w:fldCharType="begin"/>
+            </w:r>
+            <w:r>
+              <w:rPr>
+                <w:noProof/>
+                <w:webHidden/>
+              </w:rPr>
+              <w:instrText xml:space="preserve"> PAGEREF _Toc208083729 \h </w:instrText>
+            </w:r>
+            <w:r>
+              <w:rPr>
+                <w:noProof/>
+                <w:webHidden/>
+              </w:rPr>
+            </w:r>
+            <w:r>
+              <w:rPr>
+                <w:noProof/>
+                <w:webHidden/>
+              </w:rPr>
+              <w:fldChar w:fldCharType="separate"/>
+            </w:r>
+            <w:r>
+              <w:rPr>
+                <w:noProof/>
+                <w:webHidden/>
+              </w:rPr>
+              <w:t>7</w:t>
             </w:r>
             <w:r>
               <w:rPr>
@@ -1464,7 +1685,7 @@
               <w14:ligatures w14:val="standardContextual"/>
             </w:rPr>
           </w:pPr>
-          <w:hyperlink w:anchor="_Toc189171695" w:history="1">
+          <w:hyperlink w:anchor="_Toc208083730" w:history="1">
             <w:r>
               <w:rPr>
                 <w:rStyle w:val="af1"/>
@@ -1491,7 +1712,7 @@
                 <w:noProof/>
                 <w:webHidden/>
               </w:rPr>
-              <w:instrText xml:space="preserve"> PAGEREF _Toc189171695 \h </w:instrText>
+              <w:instrText xml:space="preserve"> PAGEREF _Toc208083730 \h </w:instrText>
             </w:r>
             <w:r>
               <w:rPr>
@@ -1511,7 +1732,7 @@
                 <w:noProof/>
                 <w:webHidden/>
               </w:rPr>
-              <w:t>6</w:t>
+              <w:t>7</w:t>
             </w:r>
             <w:r>
               <w:rPr>
@@ -1538,7 +1759,7 @@
               <w14:ligatures w14:val="standardContextual"/>
             </w:rPr>
           </w:pPr>
-          <w:hyperlink w:anchor="_Toc189171696" w:history="1">
+          <w:hyperlink w:anchor="_Toc208083731" w:history="1">
             <w:r>
               <w:rPr>
                 <w:rStyle w:val="af1"/>
@@ -1565,7 +1786,7 @@
                 <w:noProof/>
                 <w:webHidden/>
               </w:rPr>
-              <w:instrText xml:space="preserve"> PAGEREF _Toc189171696 \h </w:instrText>
+              <w:instrText xml:space="preserve"> PAGEREF _Toc208083731 \h </w:instrText>
             </w:r>
             <w:r>
               <w:rPr>
@@ -1585,7 +1806,7 @@
                 <w:noProof/>
                 <w:webHidden/>
               </w:rPr>
-              <w:t>6</w:t>
+              <w:t>7</w:t>
             </w:r>
             <w:r>
               <w:rPr>
@@ -1612,7 +1833,7 @@
               <w14:ligatures w14:val="standardContextual"/>
             </w:rPr>
           </w:pPr>
-          <w:hyperlink w:anchor="_Toc189171697" w:history="1">
+          <w:hyperlink w:anchor="_Toc208083732" w:history="1">
             <w:r>
               <w:rPr>
                 <w:rStyle w:val="af1"/>
@@ -1639,7 +1860,7 @@
                 <w:noProof/>
                 <w:webHidden/>
               </w:rPr>
-              <w:instrText xml:space="preserve"> PAGEREF _Toc189171697 \h </w:instrText>
+              <w:instrText xml:space="preserve"> PAGEREF _Toc208083732 \h </w:instrText>
             </w:r>
             <w:r>
               <w:rPr>
@@ -1686,7 +1907,7 @@
               <w14:ligatures w14:val="standardContextual"/>
             </w:rPr>
           </w:pPr>
-          <w:hyperlink w:anchor="_Toc189171698" w:history="1">
+          <w:hyperlink w:anchor="_Toc208083733" w:history="1">
             <w:r>
               <w:rPr>
                 <w:rStyle w:val="af1"/>
@@ -1713,7 +1934,7 @@
                 <w:noProof/>
                 <w:webHidden/>
               </w:rPr>
-              <w:instrText xml:space="preserve"> PAGEREF _Toc189171698 \h </w:instrText>
+              <w:instrText xml:space="preserve"> PAGEREF _Toc208083733 \h </w:instrText>
             </w:r>
             <w:r>
               <w:rPr>
@@ -1760,7 +1981,7 @@
               <w14:ligatures w14:val="standardContextual"/>
             </w:rPr>
           </w:pPr>
-          <w:hyperlink w:anchor="_Toc189171699" w:history="1">
+          <w:hyperlink w:anchor="_Toc208083734" w:history="1">
             <w:r>
               <w:rPr>
                 <w:rStyle w:val="af1"/>
@@ -1787,7 +2008,7 @@
                 <w:noProof/>
                 <w:webHidden/>
               </w:rPr>
-              <w:instrText xml:space="preserve"> PAGEREF _Toc189171699 \h </w:instrText>
+              <w:instrText xml:space="preserve"> PAGEREF _Toc208083734 \h </w:instrText>
             </w:r>
             <w:r>
               <w:rPr>
@@ -1834,7 +2055,7 @@
               <w14:ligatures w14:val="standardContextual"/>
             </w:rPr>
           </w:pPr>
-          <w:hyperlink w:anchor="_Toc189171700" w:history="1">
+          <w:hyperlink w:anchor="_Toc208083735" w:history="1">
             <w:r>
               <w:rPr>
                 <w:rStyle w:val="af1"/>
@@ -1861,7 +2082,7 @@
                 <w:noProof/>
                 <w:webHidden/>
               </w:rPr>
-              <w:instrText xml:space="preserve"> PAGEREF _Toc189171700 \h </w:instrText>
+              <w:instrText xml:space="preserve"> PAGEREF _Toc208083735 \h </w:instrText>
             </w:r>
             <w:r>
               <w:rPr>
@@ -1881,7 +2102,7 @@
                 <w:noProof/>
                 <w:webHidden/>
               </w:rPr>
-              <w:t>7</w:t>
+              <w:t>8</w:t>
             </w:r>
             <w:r>
               <w:rPr>
@@ -1908,13 +2129,13 @@
               <w14:ligatures w14:val="standardContextual"/>
             </w:rPr>
           </w:pPr>
-          <w:hyperlink w:anchor="_Toc189171701" w:history="1">
+          <w:hyperlink w:anchor="_Toc208083736" w:history="1">
             <w:r>
               <w:rPr>
                 <w:rStyle w:val="af1"/>
                 <w:noProof/>
               </w:rPr>
-              <w:t>3.2.4. Микропроцессор Intel 8088</w:t>
+              <w:t>3.2.4. Микропроцессор 8088</w:t>
             </w:r>
             <w:r>
               <w:rPr>
@@ -1935,7 +2156,7 @@
                 <w:noProof/>
                 <w:webHidden/>
               </w:rPr>
-              <w:instrText xml:space="preserve"> PAGEREF _Toc189171701 \h </w:instrText>
+              <w:instrText xml:space="preserve"> PAGEREF _Toc208083736 \h </w:instrText>
             </w:r>
             <w:r>
               <w:rPr>
@@ -1955,7 +2176,7 @@
                 <w:noProof/>
                 <w:webHidden/>
               </w:rPr>
-              <w:t>7</w:t>
+              <w:t>8</w:t>
             </w:r>
             <w:r>
               <w:rPr>
@@ -1982,13 +2203,13 @@
               <w14:ligatures w14:val="standardContextual"/>
             </w:rPr>
           </w:pPr>
-          <w:hyperlink w:anchor="_Toc189171702" w:history="1">
+          <w:hyperlink w:anchor="_Toc208083737" w:history="1">
             <w:r>
               <w:rPr>
                 <w:rStyle w:val="af1"/>
                 <w:noProof/>
               </w:rPr>
-              <w:t>3.2.5. Микросхемы памяти</w:t>
+              <w:t>3.2.5. Микроконтроллер RV32-IMA</w:t>
             </w:r>
             <w:r>
               <w:rPr>
@@ -2009,7 +2230,7 @@
                 <w:noProof/>
                 <w:webHidden/>
               </w:rPr>
-              <w:instrText xml:space="preserve"> PAGEREF _Toc189171702 \h </w:instrText>
+              <w:instrText xml:space="preserve"> PAGEREF _Toc208083737 \h </w:instrText>
             </w:r>
             <w:r>
               <w:rPr>
@@ -2029,7 +2250,81 @@
                 <w:noProof/>
                 <w:webHidden/>
               </w:rPr>
-              <w:t>7</w:t>
+              <w:t>8</w:t>
+            </w:r>
+            <w:r>
+              <w:rPr>
+                <w:noProof/>
+                <w:webHidden/>
+              </w:rPr>
+              <w:fldChar w:fldCharType="end"/>
+            </w:r>
+          </w:hyperlink>
+        </w:p>
+        <w:p>
+          <w:pPr>
+            <w:pStyle w:val="31"/>
+            <w:tabs>
+              <w:tab w:val="right" w:leader="dot" w:pos="9345"/>
+            </w:tabs>
+            <w:rPr>
+              <w:rFonts w:asciiTheme="minorHAnsi" w:eastAsiaTheme="minorEastAsia" w:hAnsiTheme="minorHAnsi"/>
+              <w:noProof/>
+              <w:kern w:val="2"/>
+              <w:sz w:val="24"/>
+              <w:szCs w:val="24"/>
+              <w:lang w:eastAsia="ru-RU"/>
+              <w14:ligatures w14:val="standardContextual"/>
+            </w:rPr>
+          </w:pPr>
+          <w:hyperlink w:anchor="_Toc208083738" w:history="1">
+            <w:r>
+              <w:rPr>
+                <w:rStyle w:val="af1"/>
+                <w:noProof/>
+              </w:rPr>
+              <w:t>3.2.6. Микросхемы памяти</w:t>
+            </w:r>
+            <w:r>
+              <w:rPr>
+                <w:noProof/>
+                <w:webHidden/>
+              </w:rPr>
+              <w:tab/>
+            </w:r>
+            <w:r>
+              <w:rPr>
+                <w:noProof/>
+                <w:webHidden/>
+              </w:rPr>
+              <w:fldChar w:fldCharType="begin"/>
+            </w:r>
+            <w:r>
+              <w:rPr>
+                <w:noProof/>
+                <w:webHidden/>
+              </w:rPr>
+              <w:instrText xml:space="preserve"> PAGEREF _Toc208083738 \h </w:instrText>
+            </w:r>
+            <w:r>
+              <w:rPr>
+                <w:noProof/>
+                <w:webHidden/>
+              </w:rPr>
+            </w:r>
+            <w:r>
+              <w:rPr>
+                <w:noProof/>
+                <w:webHidden/>
+              </w:rPr>
+              <w:fldChar w:fldCharType="separate"/>
+            </w:r>
+            <w:r>
+              <w:rPr>
+                <w:noProof/>
+                <w:webHidden/>
+              </w:rPr>
+              <w:t>8</w:t>
             </w:r>
             <w:r>
               <w:rPr>
@@ -2056,7 +2351,7 @@
               <w14:ligatures w14:val="standardContextual"/>
             </w:rPr>
           </w:pPr>
-          <w:hyperlink w:anchor="_Toc189171703" w:history="1">
+          <w:hyperlink w:anchor="_Toc208083739" w:history="1">
             <w:r>
               <w:rPr>
                 <w:rStyle w:val="af1"/>
@@ -2083,7 +2378,7 @@
                 <w:noProof/>
                 <w:webHidden/>
               </w:rPr>
-              <w:instrText xml:space="preserve"> PAGEREF _Toc189171703 \h </w:instrText>
+              <w:instrText xml:space="preserve"> PAGEREF _Toc208083739 \h </w:instrText>
             </w:r>
             <w:r>
               <w:rPr>
@@ -2103,7 +2398,7 @@
                 <w:noProof/>
                 <w:webHidden/>
               </w:rPr>
-              <w:t>8</w:t>
+              <w:t>9</w:t>
             </w:r>
             <w:r>
               <w:rPr>
@@ -2130,7 +2425,7 @@
               <w14:ligatures w14:val="standardContextual"/>
             </w:rPr>
           </w:pPr>
-          <w:hyperlink w:anchor="_Toc189171704" w:history="1">
+          <w:hyperlink w:anchor="_Toc208083740" w:history="1">
             <w:r>
               <w:rPr>
                 <w:rStyle w:val="af1"/>
@@ -2157,7 +2452,7 @@
                 <w:noProof/>
                 <w:webHidden/>
               </w:rPr>
-              <w:instrText xml:space="preserve"> PAGEREF _Toc189171704 \h </w:instrText>
+              <w:instrText xml:space="preserve"> PAGEREF _Toc208083740 \h </w:instrText>
             </w:r>
             <w:r>
               <w:rPr>
@@ -2177,7 +2472,7 @@
                 <w:noProof/>
                 <w:webHidden/>
               </w:rPr>
-              <w:t>8</w:t>
+              <w:t>9</w:t>
             </w:r>
             <w:r>
               <w:rPr>
@@ -2204,7 +2499,7 @@
               <w14:ligatures w14:val="standardContextual"/>
             </w:rPr>
           </w:pPr>
-          <w:hyperlink w:anchor="_Toc189171705" w:history="1">
+          <w:hyperlink w:anchor="_Toc208083741" w:history="1">
             <w:r>
               <w:rPr>
                 <w:rStyle w:val="af1"/>
@@ -2231,7 +2526,7 @@
                 <w:noProof/>
                 <w:webHidden/>
               </w:rPr>
-              <w:instrText xml:space="preserve"> PAGEREF _Toc189171705 \h </w:instrText>
+              <w:instrText xml:space="preserve"> PAGEREF _Toc208083741 \h </w:instrText>
             </w:r>
             <w:r>
               <w:rPr>
@@ -2251,7 +2546,7 @@
                 <w:noProof/>
                 <w:webHidden/>
               </w:rPr>
-              <w:t>8</w:t>
+              <w:t>9</w:t>
             </w:r>
             <w:r>
               <w:rPr>
@@ -2278,7 +2573,7 @@
               <w14:ligatures w14:val="standardContextual"/>
             </w:rPr>
           </w:pPr>
-          <w:hyperlink w:anchor="_Toc189171706" w:history="1">
+          <w:hyperlink w:anchor="_Toc208083742" w:history="1">
             <w:r>
               <w:rPr>
                 <w:rStyle w:val="af1"/>
@@ -2305,7 +2600,7 @@
                 <w:noProof/>
                 <w:webHidden/>
               </w:rPr>
-              <w:instrText xml:space="preserve"> PAGEREF _Toc189171706 \h </w:instrText>
+              <w:instrText xml:space="preserve"> PAGEREF _Toc208083742 \h </w:instrText>
             </w:r>
             <w:r>
               <w:rPr>
@@ -2325,7 +2620,7 @@
                 <w:noProof/>
                 <w:webHidden/>
               </w:rPr>
-              <w:t>8</w:t>
+              <w:t>9</w:t>
             </w:r>
             <w:r>
               <w:rPr>
@@ -2352,7 +2647,7 @@
               <w14:ligatures w14:val="standardContextual"/>
             </w:rPr>
           </w:pPr>
-          <w:hyperlink w:anchor="_Toc189171707" w:history="1">
+          <w:hyperlink w:anchor="_Toc208083743" w:history="1">
             <w:r>
               <w:rPr>
                 <w:rStyle w:val="af1"/>
@@ -2379,7 +2674,7 @@
                 <w:noProof/>
                 <w:webHidden/>
               </w:rPr>
-              <w:instrText xml:space="preserve"> PAGEREF _Toc189171707 \h </w:instrText>
+              <w:instrText xml:space="preserve"> PAGEREF _Toc208083743 \h </w:instrText>
             </w:r>
             <w:r>
               <w:rPr>
@@ -2399,7 +2694,7 @@
                 <w:noProof/>
                 <w:webHidden/>
               </w:rPr>
-              <w:t>8</w:t>
+              <w:t>9</w:t>
             </w:r>
             <w:r>
               <w:rPr>
@@ -2426,7 +2721,7 @@
               <w14:ligatures w14:val="standardContextual"/>
             </w:rPr>
           </w:pPr>
-          <w:hyperlink w:anchor="_Toc189171708" w:history="1">
+          <w:hyperlink w:anchor="_Toc208083744" w:history="1">
             <w:r>
               <w:rPr>
                 <w:rStyle w:val="af1"/>
@@ -2453,7 +2748,7 @@
                 <w:noProof/>
                 <w:webHidden/>
               </w:rPr>
-              <w:instrText xml:space="preserve"> PAGEREF _Toc189171708 \h </w:instrText>
+              <w:instrText xml:space="preserve"> PAGEREF _Toc208083744 \h </w:instrText>
             </w:r>
             <w:r>
               <w:rPr>
@@ -2500,7 +2795,7 @@
               <w14:ligatures w14:val="standardContextual"/>
             </w:rPr>
           </w:pPr>
-          <w:hyperlink w:anchor="_Toc189171709" w:history="1">
+          <w:hyperlink w:anchor="_Toc208083745" w:history="1">
             <w:r>
               <w:rPr>
                 <w:rStyle w:val="af1"/>
@@ -2527,7 +2822,7 @@
                 <w:noProof/>
                 <w:webHidden/>
               </w:rPr>
-              <w:instrText xml:space="preserve"> PAGEREF _Toc189171709 \h </w:instrText>
+              <w:instrText xml:space="preserve"> PAGEREF _Toc208083745 \h </w:instrText>
             </w:r>
             <w:r>
               <w:rPr>
@@ -2547,7 +2842,7 @@
                 <w:noProof/>
                 <w:webHidden/>
               </w:rPr>
-              <w:t>9</w:t>
+              <w:t>10</w:t>
             </w:r>
             <w:r>
               <w:rPr>
@@ -2574,7 +2869,7 @@
               <w14:ligatures w14:val="standardContextual"/>
             </w:rPr>
           </w:pPr>
-          <w:hyperlink w:anchor="_Toc189171710" w:history="1">
+          <w:hyperlink w:anchor="_Toc208083746" w:history="1">
             <w:r>
               <w:rPr>
                 <w:rStyle w:val="af1"/>
@@ -2601,7 +2896,7 @@
                 <w:noProof/>
                 <w:webHidden/>
               </w:rPr>
-              <w:instrText xml:space="preserve"> PAGEREF _Toc189171710 \h </w:instrText>
+              <w:instrText xml:space="preserve"> PAGEREF _Toc208083746 \h </w:instrText>
             </w:r>
             <w:r>
               <w:rPr>
@@ -2621,7 +2916,7 @@
                 <w:noProof/>
                 <w:webHidden/>
               </w:rPr>
-              <w:t>9</w:t>
+              <w:t>10</w:t>
             </w:r>
             <w:r>
               <w:rPr>
@@ -2648,7 +2943,7 @@
               <w14:ligatures w14:val="standardContextual"/>
             </w:rPr>
           </w:pPr>
-          <w:hyperlink w:anchor="_Toc189171711" w:history="1">
+          <w:hyperlink w:anchor="_Toc208083747" w:history="1">
             <w:r>
               <w:rPr>
                 <w:rStyle w:val="af1"/>
@@ -2675,7 +2970,7 @@
                 <w:noProof/>
                 <w:webHidden/>
               </w:rPr>
-              <w:instrText xml:space="preserve"> PAGEREF _Toc189171711 \h </w:instrText>
+              <w:instrText xml:space="preserve"> PAGEREF _Toc208083747 \h </w:instrText>
             </w:r>
             <w:r>
               <w:rPr>
@@ -2695,7 +2990,7 @@
                 <w:noProof/>
                 <w:webHidden/>
               </w:rPr>
-              <w:t>9</w:t>
+              <w:t>10</w:t>
             </w:r>
             <w:r>
               <w:rPr>
@@ -2722,7 +3017,7 @@
               <w14:ligatures w14:val="standardContextual"/>
             </w:rPr>
           </w:pPr>
-          <w:hyperlink w:anchor="_Toc189171712" w:history="1">
+          <w:hyperlink w:anchor="_Toc208083748" w:history="1">
             <w:r>
               <w:rPr>
                 <w:rStyle w:val="af1"/>
@@ -2749,7 +3044,7 @@
                 <w:noProof/>
                 <w:webHidden/>
               </w:rPr>
-              <w:instrText xml:space="preserve"> PAGEREF _Toc189171712 \h </w:instrText>
+              <w:instrText xml:space="preserve"> PAGEREF _Toc208083748 \h </w:instrText>
             </w:r>
             <w:r>
               <w:rPr>
@@ -2769,7 +3064,7 @@
                 <w:noProof/>
                 <w:webHidden/>
               </w:rPr>
-              <w:t>10</w:t>
+              <w:t>11</w:t>
             </w:r>
             <w:r>
               <w:rPr>
@@ -2796,7 +3091,7 @@
               <w14:ligatures w14:val="standardContextual"/>
             </w:rPr>
           </w:pPr>
-          <w:hyperlink w:anchor="_Toc189171713" w:history="1">
+          <w:hyperlink w:anchor="_Toc208083749" w:history="1">
             <w:r>
               <w:rPr>
                 <w:rStyle w:val="af1"/>
@@ -2823,7 +3118,7 @@
                 <w:noProof/>
                 <w:webHidden/>
               </w:rPr>
-              <w:instrText xml:space="preserve"> PAGEREF _Toc189171713 \h </w:instrText>
+              <w:instrText xml:space="preserve"> PAGEREF _Toc208083749 \h </w:instrText>
             </w:r>
             <w:r>
               <w:rPr>
@@ -2843,7 +3138,7 @@
                 <w:noProof/>
                 <w:webHidden/>
               </w:rPr>
-              <w:t>10</w:t>
+              <w:t>11</w:t>
             </w:r>
             <w:r>
               <w:rPr>
@@ -2870,7 +3165,7 @@
               <w14:ligatures w14:val="standardContextual"/>
             </w:rPr>
           </w:pPr>
-          <w:hyperlink w:anchor="_Toc189171714" w:history="1">
+          <w:hyperlink w:anchor="_Toc208083750" w:history="1">
             <w:r>
               <w:rPr>
                 <w:rStyle w:val="af1"/>
@@ -2897,7 +3192,7 @@
                 <w:noProof/>
                 <w:webHidden/>
               </w:rPr>
-              <w:instrText xml:space="preserve"> PAGEREF _Toc189171714 \h </w:instrText>
+              <w:instrText xml:space="preserve"> PAGEREF _Toc208083750 \h </w:instrText>
             </w:r>
             <w:r>
               <w:rPr>
@@ -2917,7 +3212,7 @@
                 <w:noProof/>
                 <w:webHidden/>
               </w:rPr>
-              <w:t>10</w:t>
+              <w:t>11</w:t>
             </w:r>
             <w:r>
               <w:rPr>
@@ -2944,7 +3239,7 @@
               <w14:ligatures w14:val="standardContextual"/>
             </w:rPr>
           </w:pPr>
-          <w:hyperlink w:anchor="_Toc189171715" w:history="1">
+          <w:hyperlink w:anchor="_Toc208083751" w:history="1">
             <w:r>
               <w:rPr>
                 <w:rStyle w:val="af1"/>
@@ -2971,7 +3266,7 @@
                 <w:noProof/>
                 <w:webHidden/>
               </w:rPr>
-              <w:instrText xml:space="preserve"> PAGEREF _Toc189171715 \h </w:instrText>
+              <w:instrText xml:space="preserve"> PAGEREF _Toc208083751 \h </w:instrText>
             </w:r>
             <w:r>
               <w:rPr>
@@ -2991,7 +3286,7 @@
                 <w:noProof/>
                 <w:webHidden/>
               </w:rPr>
-              <w:t>10</w:t>
+              <w:t>11</w:t>
             </w:r>
             <w:r>
               <w:rPr>
@@ -3018,7 +3313,7 @@
               <w14:ligatures w14:val="standardContextual"/>
             </w:rPr>
           </w:pPr>
-          <w:hyperlink w:anchor="_Toc189171716" w:history="1">
+          <w:hyperlink w:anchor="_Toc208083752" w:history="1">
             <w:r>
               <w:rPr>
                 <w:rStyle w:val="af1"/>
@@ -3045,7 +3340,7 @@
                 <w:noProof/>
                 <w:webHidden/>
               </w:rPr>
-              <w:instrText xml:space="preserve"> PAGEREF _Toc189171716 \h </w:instrText>
+              <w:instrText xml:space="preserve"> PAGEREF _Toc208083752 \h </w:instrText>
             </w:r>
             <w:r>
               <w:rPr>
@@ -3065,7 +3360,7 @@
                 <w:noProof/>
                 <w:webHidden/>
               </w:rPr>
-              <w:t>10</w:t>
+              <w:t>11</w:t>
             </w:r>
             <w:r>
               <w:rPr>
@@ -3092,7 +3387,7 @@
               <w14:ligatures w14:val="standardContextual"/>
             </w:rPr>
           </w:pPr>
-          <w:hyperlink w:anchor="_Toc189171717" w:history="1">
+          <w:hyperlink w:anchor="_Toc208083753" w:history="1">
             <w:r>
               <w:rPr>
                 <w:rStyle w:val="af1"/>
@@ -3119,7 +3414,7 @@
                 <w:noProof/>
                 <w:webHidden/>
               </w:rPr>
-              <w:instrText xml:space="preserve"> PAGEREF _Toc189171717 \h </w:instrText>
+              <w:instrText xml:space="preserve"> PAGEREF _Toc208083753 \h </w:instrText>
             </w:r>
             <w:r>
               <w:rPr>
@@ -3139,7 +3434,7 @@
                 <w:noProof/>
                 <w:webHidden/>
               </w:rPr>
-              <w:t>10</w:t>
+              <w:t>11</w:t>
             </w:r>
             <w:r>
               <w:rPr>
@@ -3166,7 +3461,7 @@
               <w14:ligatures w14:val="standardContextual"/>
             </w:rPr>
           </w:pPr>
-          <w:hyperlink w:anchor="_Toc189171718" w:history="1">
+          <w:hyperlink w:anchor="_Toc208083754" w:history="1">
             <w:r>
               <w:rPr>
                 <w:rStyle w:val="af1"/>
@@ -3193,7 +3488,7 @@
                 <w:noProof/>
                 <w:webHidden/>
               </w:rPr>
-              <w:instrText xml:space="preserve"> PAGEREF _Toc189171718 \h </w:instrText>
+              <w:instrText xml:space="preserve"> PAGEREF _Toc208083754 \h </w:instrText>
             </w:r>
             <w:r>
               <w:rPr>
@@ -3213,7 +3508,7 @@
                 <w:noProof/>
                 <w:webHidden/>
               </w:rPr>
-              <w:t>11</w:t>
+              <w:t>12</w:t>
             </w:r>
             <w:r>
               <w:rPr>
@@ -3240,7 +3535,7 @@
               <w14:ligatures w14:val="standardContextual"/>
             </w:rPr>
           </w:pPr>
-          <w:hyperlink w:anchor="_Toc189171719" w:history="1">
+          <w:hyperlink w:anchor="_Toc208083755" w:history="1">
             <w:r>
               <w:rPr>
                 <w:rStyle w:val="af1"/>
@@ -3267,7 +3562,7 @@
                 <w:noProof/>
                 <w:webHidden/>
               </w:rPr>
-              <w:instrText xml:space="preserve"> PAGEREF _Toc189171719 \h </w:instrText>
+              <w:instrText xml:space="preserve"> PAGEREF _Toc208083755 \h </w:instrText>
             </w:r>
             <w:r>
               <w:rPr>
@@ -3287,7 +3582,7 @@
                 <w:noProof/>
                 <w:webHidden/>
               </w:rPr>
-              <w:t>11</w:t>
+              <w:t>12</w:t>
             </w:r>
             <w:r>
               <w:rPr>
@@ -3314,7 +3609,7 @@
               <w14:ligatures w14:val="standardContextual"/>
             </w:rPr>
           </w:pPr>
-          <w:hyperlink w:anchor="_Toc189171720" w:history="1">
+          <w:hyperlink w:anchor="_Toc208083756" w:history="1">
             <w:r>
               <w:rPr>
                 <w:rStyle w:val="af1"/>
@@ -3341,7 +3636,7 @@
                 <w:noProof/>
                 <w:webHidden/>
               </w:rPr>
-              <w:instrText xml:space="preserve"> PAGEREF _Toc189171720 \h </w:instrText>
+              <w:instrText xml:space="preserve"> PAGEREF _Toc208083756 \h </w:instrText>
             </w:r>
             <w:r>
               <w:rPr>
@@ -3361,7 +3656,7 @@
                 <w:noProof/>
                 <w:webHidden/>
               </w:rPr>
-              <w:t>11</w:t>
+              <w:t>12</w:t>
             </w:r>
             <w:r>
               <w:rPr>
@@ -3388,7 +3683,7 @@
               <w14:ligatures w14:val="standardContextual"/>
             </w:rPr>
           </w:pPr>
-          <w:hyperlink w:anchor="_Toc189171721" w:history="1">
+          <w:hyperlink w:anchor="_Toc208083757" w:history="1">
             <w:r>
               <w:rPr>
                 <w:rStyle w:val="af1"/>
@@ -3415,7 +3710,7 @@
                 <w:noProof/>
                 <w:webHidden/>
               </w:rPr>
-              <w:instrText xml:space="preserve"> PAGEREF _Toc189171721 \h </w:instrText>
+              <w:instrText xml:space="preserve"> PAGEREF _Toc208083757 \h </w:instrText>
             </w:r>
             <w:r>
               <w:rPr>
@@ -3435,7 +3730,7 @@
                 <w:noProof/>
                 <w:webHidden/>
               </w:rPr>
-              <w:t>11</w:t>
+              <w:t>12</w:t>
             </w:r>
             <w:r>
               <w:rPr>
@@ -3462,7 +3757,7 @@
               <w14:ligatures w14:val="standardContextual"/>
             </w:rPr>
           </w:pPr>
-          <w:hyperlink w:anchor="_Toc189171722" w:history="1">
+          <w:hyperlink w:anchor="_Toc208083758" w:history="1">
             <w:r>
               <w:rPr>
                 <w:rStyle w:val="af1"/>
@@ -3489,7 +3784,7 @@
                 <w:noProof/>
                 <w:webHidden/>
               </w:rPr>
-              <w:instrText xml:space="preserve"> PAGEREF _Toc189171722 \h </w:instrText>
+              <w:instrText xml:space="preserve"> PAGEREF _Toc208083758 \h </w:instrText>
             </w:r>
             <w:r>
               <w:rPr>
@@ -3509,7 +3804,7 @@
                 <w:noProof/>
                 <w:webHidden/>
               </w:rPr>
-              <w:t>11</w:t>
+              <w:t>12</w:t>
             </w:r>
             <w:r>
               <w:rPr>
@@ -3536,7 +3831,7 @@
               <w14:ligatures w14:val="standardContextual"/>
             </w:rPr>
           </w:pPr>
-          <w:hyperlink w:anchor="_Toc189171723" w:history="1">
+          <w:hyperlink w:anchor="_Toc208083759" w:history="1">
             <w:r>
               <w:rPr>
                 <w:rStyle w:val="af1"/>
@@ -3563,7 +3858,7 @@
                 <w:noProof/>
                 <w:webHidden/>
               </w:rPr>
-              <w:instrText xml:space="preserve"> PAGEREF _Toc189171723 \h </w:instrText>
+              <w:instrText xml:space="preserve"> PAGEREF _Toc208083759 \h </w:instrText>
             </w:r>
             <w:r>
               <w:rPr>
@@ -3583,7 +3878,81 @@
                 <w:noProof/>
                 <w:webHidden/>
               </w:rPr>
-              <w:t>12</w:t>
+              <w:t>13</w:t>
+            </w:r>
+            <w:r>
+              <w:rPr>
+                <w:noProof/>
+                <w:webHidden/>
+              </w:rPr>
+              <w:fldChar w:fldCharType="end"/>
+            </w:r>
+          </w:hyperlink>
+        </w:p>
+        <w:p>
+          <w:pPr>
+            <w:pStyle w:val="12"/>
+            <w:tabs>
+              <w:tab w:val="right" w:leader="dot" w:pos="9345"/>
+            </w:tabs>
+            <w:rPr>
+              <w:rFonts w:asciiTheme="minorHAnsi" w:eastAsiaTheme="minorEastAsia" w:hAnsiTheme="minorHAnsi"/>
+              <w:noProof/>
+              <w:kern w:val="2"/>
+              <w:sz w:val="24"/>
+              <w:szCs w:val="24"/>
+              <w:lang w:eastAsia="ru-RU"/>
+              <w14:ligatures w14:val="standardContextual"/>
+            </w:rPr>
+          </w:pPr>
+          <w:hyperlink w:anchor="_Toc208083760" w:history="1">
+            <w:r>
+              <w:rPr>
+                <w:rStyle w:val="af1"/>
+                <w:noProof/>
+              </w:rPr>
+              <w:t>8. Сниппеты</w:t>
+            </w:r>
+            <w:r>
+              <w:rPr>
+                <w:noProof/>
+                <w:webHidden/>
+              </w:rPr>
+              <w:tab/>
+            </w:r>
+            <w:r>
+              <w:rPr>
+                <w:noProof/>
+                <w:webHidden/>
+              </w:rPr>
+              <w:fldChar w:fldCharType="begin"/>
+            </w:r>
+            <w:r>
+              <w:rPr>
+                <w:noProof/>
+                <w:webHidden/>
+              </w:rPr>
+              <w:instrText xml:space="preserve"> PAGEREF _Toc208083760 \h </w:instrText>
+            </w:r>
+            <w:r>
+              <w:rPr>
+                <w:noProof/>
+                <w:webHidden/>
+              </w:rPr>
+            </w:r>
+            <w:r>
+              <w:rPr>
+                <w:noProof/>
+                <w:webHidden/>
+              </w:rPr>
+              <w:fldChar w:fldCharType="separate"/>
+            </w:r>
+            <w:r>
+              <w:rPr>
+                <w:noProof/>
+                <w:webHidden/>
+              </w:rPr>
+              <w:t>13</w:t>
             </w:r>
             <w:r>
               <w:rPr>
@@ -3619,7 +3988,7 @@
       <w:pPr>
         <w:pStyle w:val="10"/>
       </w:pPr>
-      <w:bookmarkStart w:id="0" w:name="_Toc189171676"/>
+      <w:bookmarkStart w:id="0" w:name="_Toc208083708"/>
       <w:r>
         <w:t>Обзор интерфейса программы</w:t>
       </w:r>
@@ -3633,7 +4002,7 @@
           <w:lang w:val="ru-RU"/>
         </w:rPr>
       </w:pPr>
-      <w:bookmarkStart w:id="1" w:name="_Toc189171677"/>
+      <w:bookmarkStart w:id="1" w:name="_Toc208083709"/>
       <w:r>
         <w:rPr>
           <w:lang w:val="ru-RU"/>
@@ -3649,7 +4018,7 @@
           <w:lang w:val="ru-RU"/>
         </w:rPr>
       </w:pPr>
-      <w:bookmarkStart w:id="2" w:name="_Toc189171678"/>
+      <w:bookmarkStart w:id="2" w:name="_Toc208083710"/>
       <w:r>
         <w:rPr>
           <w:lang w:val="ru-RU"/>
@@ -3733,11 +4102,12 @@
           <w:lang w:val="ru-RU"/>
         </w:rPr>
       </w:pPr>
-      <w:bookmarkStart w:id="3" w:name="_Toc189171679"/>
+      <w:bookmarkStart w:id="3" w:name="_Toc208083711"/>
       <w:r>
         <w:rPr>
           <w:lang w:val="ru-RU"/>
         </w:rPr>
+        <w:lastRenderedPageBreak/>
         <w:t xml:space="preserve">Подменю </w:t>
       </w:r>
       <w:r>
@@ -3800,7 +4170,6 @@
         </w:numPr>
       </w:pPr>
       <w:r>
-        <w:lastRenderedPageBreak/>
         <w:t>Отменить: отменяет последнее выполненное действие;</w:t>
       </w:r>
     </w:p>
@@ -3823,7 +4192,7 @@
           <w:lang w:val="ru-RU"/>
         </w:rPr>
       </w:pPr>
-      <w:bookmarkStart w:id="4" w:name="_Toc189171680"/>
+      <w:bookmarkStart w:id="4" w:name="_Toc208083712"/>
       <w:r>
         <w:rPr>
           <w:lang w:val="ru-RU"/>
@@ -3845,7 +4214,7 @@
         </w:rPr>
       </w:pPr>
       <w:bookmarkStart w:id="5" w:name="_Кнопка_«Открыть_логический"/>
-      <w:bookmarkStart w:id="6" w:name="_Toc189171681"/>
+      <w:bookmarkStart w:id="6" w:name="_Toc208083713"/>
       <w:bookmarkEnd w:id="5"/>
       <w:r>
         <w:rPr>
@@ -3879,7 +4248,7 @@
         </w:rPr>
       </w:pPr>
       <w:bookmarkStart w:id="7" w:name="_Подменю_«Настройки»"/>
-      <w:bookmarkStart w:id="8" w:name="_Toc189171682"/>
+      <w:bookmarkStart w:id="8" w:name="_Toc208083714"/>
       <w:bookmarkEnd w:id="7"/>
       <w:r>
         <w:rPr>
@@ -4013,7 +4382,7 @@
           <w:lang w:val="ru-RU"/>
         </w:rPr>
       </w:pPr>
-      <w:bookmarkStart w:id="9" w:name="_Toc189171683"/>
+      <w:bookmarkStart w:id="9" w:name="_Toc208083715"/>
       <w:r>
         <w:rPr>
           <w:lang w:val="ru-RU"/>
@@ -4035,7 +4404,7 @@
           <w:lang w:val="ru-RU"/>
         </w:rPr>
       </w:pPr>
-      <w:bookmarkStart w:id="10" w:name="_Toc189171684"/>
+      <w:bookmarkStart w:id="10" w:name="_Toc208083716"/>
       <w:r>
         <w:rPr>
           <w:lang w:val="ru-RU"/>
@@ -4051,7 +4420,7 @@
           <w:lang w:val="ru-RU"/>
         </w:rPr>
       </w:pPr>
-      <w:bookmarkStart w:id="11" w:name="_Toc189171685"/>
+      <w:bookmarkStart w:id="11" w:name="_Toc208083717"/>
       <w:r>
         <w:rPr>
           <w:lang w:val="ru-RU"/>
@@ -4133,6 +4502,7 @@
               <w:rPr>
                 <w:noProof/>
               </w:rPr>
+              <w:lastRenderedPageBreak/>
               <w:drawing>
                 <wp:inline distT="0" distB="0" distL="0" distR="0" wp14:anchorId="10B3CFC0" wp14:editId="45E13916">
                   <wp:extent cx="320040" cy="320040"/>
@@ -4373,7 +4743,6 @@
               <w:rPr>
                 <w:noProof/>
               </w:rPr>
-              <w:lastRenderedPageBreak/>
               <w:drawing>
                 <wp:inline distT="0" distB="0" distL="0" distR="0" wp14:anchorId="7EB6887B" wp14:editId="40EF8F85">
                   <wp:extent cx="320040" cy="320040"/>
@@ -4625,7 +4994,7 @@
         </w:rPr>
       </w:pPr>
       <w:bookmarkStart w:id="12" w:name="_Кнопки_переключения_режимов"/>
-      <w:bookmarkStart w:id="13" w:name="_Toc189171686"/>
+      <w:bookmarkStart w:id="13" w:name="_Toc208083718"/>
       <w:bookmarkEnd w:id="12"/>
       <w:r>
         <w:rPr>
@@ -4995,12 +5364,14 @@
           <w:lang w:val="ru-RU"/>
         </w:rPr>
       </w:pPr>
+      <w:bookmarkStart w:id="14" w:name="_Toc208083719"/>
       <w:r>
         <w:rPr>
           <w:lang w:val="ru-RU"/>
         </w:rPr>
         <w:t>Кнопки отладки</w:t>
       </w:r>
+      <w:bookmarkEnd w:id="14"/>
     </w:p>
     <w:tbl>
       <w:tblPr>
@@ -5280,16 +5651,16 @@
           <w:lang w:val="ru-RU"/>
         </w:rPr>
       </w:pPr>
-      <w:bookmarkStart w:id="14" w:name="_Кнопка_открытия_консоли"/>
-      <w:bookmarkStart w:id="15" w:name="_Toc189171687"/>
-      <w:bookmarkEnd w:id="14"/>
+      <w:bookmarkStart w:id="15" w:name="_Кнопка_открытия_консоли"/>
+      <w:bookmarkStart w:id="16" w:name="_Toc208083720"/>
+      <w:bookmarkEnd w:id="15"/>
       <w:r>
         <w:rPr>
           <w:lang w:val="ru-RU"/>
         </w:rPr>
         <w:t>Кнопка открытия консоли</w:t>
       </w:r>
-      <w:bookmarkEnd w:id="15"/>
+      <w:bookmarkEnd w:id="16"/>
     </w:p>
     <w:p>
       <w:r>
@@ -5357,14 +5728,24 @@
           <w:lang w:val="ru-RU"/>
         </w:rPr>
       </w:pPr>
-      <w:bookmarkStart w:id="16" w:name="_Меню_сниппетов"/>
-      <w:bookmarkEnd w:id="16"/>
+      <w:bookmarkStart w:id="17" w:name="_Меню_сниппетов"/>
+      <w:bookmarkStart w:id="18" w:name="_Toc208083721"/>
+      <w:bookmarkEnd w:id="17"/>
       <w:r>
         <w:rPr>
           <w:lang w:val="ru-RU"/>
         </w:rPr>
-        <w:t>Меню сниппетов</w:t>
-      </w:r>
+        <w:t xml:space="preserve">Меню </w:t>
+      </w:r>
+      <w:proofErr w:type="spellStart"/>
+      <w:r>
+        <w:rPr>
+          <w:lang w:val="ru-RU"/>
+        </w:rPr>
+        <w:t>сниппетов</w:t>
+      </w:r>
+      <w:bookmarkEnd w:id="18"/>
+      <w:proofErr w:type="spellEnd"/>
     </w:p>
     <w:p>
       <w:r>
@@ -5413,12 +5794,14 @@
         <w:t xml:space="preserve">Открывает или скрывает меню </w:t>
       </w:r>
       <w:hyperlink w:anchor="_Сниппеты" w:history="1">
+        <w:proofErr w:type="spellStart"/>
         <w:r>
           <w:rPr>
             <w:rStyle w:val="af1"/>
           </w:rPr>
           <w:t>сниппетов</w:t>
         </w:r>
+        <w:proofErr w:type="spellEnd"/>
       </w:hyperlink>
       <w:r>
         <w:t>.</w:t>
@@ -5432,15 +5815,14 @@
           <w:lang w:val="ru-RU"/>
         </w:rPr>
       </w:pPr>
-      <w:bookmarkStart w:id="17" w:name="_Toc189171688"/>
+      <w:bookmarkStart w:id="19" w:name="_Toc208083722"/>
       <w:r>
         <w:rPr>
           <w:lang w:val="ru-RU"/>
         </w:rPr>
-        <w:lastRenderedPageBreak/>
         <w:t>Дерево элементов</w:t>
       </w:r>
-      <w:bookmarkEnd w:id="17"/>
+      <w:bookmarkEnd w:id="19"/>
     </w:p>
     <w:p>
       <w:r>
@@ -5512,16 +5894,16 @@
           <w:lang w:val="ru-RU"/>
         </w:rPr>
       </w:pPr>
-      <w:bookmarkStart w:id="18" w:name="_Консоль"/>
-      <w:bookmarkStart w:id="19" w:name="_Toc189171689"/>
-      <w:bookmarkEnd w:id="18"/>
+      <w:bookmarkStart w:id="20" w:name="_Консоль"/>
+      <w:bookmarkStart w:id="21" w:name="_Toc208083723"/>
+      <w:bookmarkEnd w:id="20"/>
       <w:r>
         <w:rPr>
           <w:lang w:val="ru-RU"/>
         </w:rPr>
         <w:t>Консоль</w:t>
       </w:r>
-      <w:bookmarkEnd w:id="19"/>
+      <w:bookmarkEnd w:id="21"/>
     </w:p>
     <w:p>
       <w:r>
@@ -5873,6 +6255,7 @@
     </w:p>
     <w:p>
       <w:r>
+        <w:lastRenderedPageBreak/>
         <w:t xml:space="preserve">При скрытой консоли количество непрочитанных сообщений отображается рядом с </w:t>
       </w:r>
       <w:hyperlink w:anchor="_Кнопка_открытия_консоли" w:history="1">
@@ -5892,11 +6275,11 @@
       <w:pPr>
         <w:pStyle w:val="10"/>
       </w:pPr>
-      <w:bookmarkStart w:id="20" w:name="_Toc189171690"/>
+      <w:bookmarkStart w:id="22" w:name="_Toc208083724"/>
       <w:r>
         <w:t>Режимы курсора</w:t>
       </w:r>
-      <w:bookmarkEnd w:id="20"/>
+      <w:bookmarkEnd w:id="22"/>
     </w:p>
     <w:p/>
     <w:p>
@@ -5906,16 +6289,16 @@
           <w:lang w:val="ru-RU"/>
         </w:rPr>
       </w:pPr>
-      <w:bookmarkStart w:id="21" w:name="_Обычный_режим"/>
-      <w:bookmarkStart w:id="22" w:name="_Toc189171691"/>
-      <w:bookmarkEnd w:id="21"/>
+      <w:bookmarkStart w:id="23" w:name="_Обычный_режим"/>
+      <w:bookmarkStart w:id="24" w:name="_Toc208083725"/>
+      <w:bookmarkEnd w:id="23"/>
       <w:r>
         <w:rPr>
           <w:lang w:val="ru-RU"/>
         </w:rPr>
         <w:t>Обычный режим</w:t>
       </w:r>
-      <w:bookmarkEnd w:id="22"/>
+      <w:bookmarkEnd w:id="24"/>
     </w:p>
     <w:p>
       <w:r>
@@ -5995,16 +6378,16 @@
           <w:lang w:val="ru-RU"/>
         </w:rPr>
       </w:pPr>
-      <w:bookmarkStart w:id="23" w:name="_Режим_выделения"/>
-      <w:bookmarkStart w:id="24" w:name="_Toc189171692"/>
-      <w:bookmarkEnd w:id="23"/>
+      <w:bookmarkStart w:id="25" w:name="_Режим_выделения"/>
+      <w:bookmarkStart w:id="26" w:name="_Toc208083726"/>
+      <w:bookmarkEnd w:id="25"/>
       <w:r>
         <w:rPr>
           <w:lang w:val="ru-RU"/>
         </w:rPr>
         <w:t>Режим выделения</w:t>
       </w:r>
-      <w:bookmarkEnd w:id="24"/>
+      <w:bookmarkEnd w:id="26"/>
     </w:p>
     <w:p>
       <w:r>
@@ -6042,16 +6425,16 @@
           <w:lang w:val="ru-RU"/>
         </w:rPr>
       </w:pPr>
-      <w:bookmarkStart w:id="25" w:name="_Режим_показа_таблицы"/>
-      <w:bookmarkStart w:id="26" w:name="_Toc189171693"/>
-      <w:bookmarkEnd w:id="25"/>
+      <w:bookmarkStart w:id="27" w:name="_Режим_показа_таблицы"/>
+      <w:bookmarkStart w:id="28" w:name="_Toc208083727"/>
+      <w:bookmarkEnd w:id="27"/>
       <w:r>
         <w:rPr>
           <w:lang w:val="ru-RU"/>
         </w:rPr>
         <w:t>Режим показа таблицы соединений</w:t>
       </w:r>
-      <w:bookmarkEnd w:id="26"/>
+      <w:bookmarkEnd w:id="28"/>
     </w:p>
     <w:p>
       <w:r>
@@ -6065,23 +6448,27 @@
           <w:lang w:val="ru-RU"/>
         </w:rPr>
       </w:pPr>
-      <w:bookmarkStart w:id="27" w:name="_Режим_создания_шин"/>
-      <w:bookmarkStart w:id="28" w:name="_Toc189171694"/>
-      <w:bookmarkEnd w:id="27"/>
+      <w:bookmarkStart w:id="29" w:name="_Режим_создания_шин"/>
+      <w:bookmarkStart w:id="30" w:name="_Toc208083728"/>
+      <w:bookmarkEnd w:id="29"/>
       <w:r>
         <w:rPr>
           <w:lang w:val="ru-RU"/>
         </w:rPr>
         <w:t>Режим создания шин</w:t>
       </w:r>
-      <w:bookmarkEnd w:id="28"/>
+      <w:bookmarkEnd w:id="30"/>
     </w:p>
     <w:p>
       <w:r>
         <w:t xml:space="preserve">В данном режиме нажатие ЛКМ по пустому месту рабочей области </w:t>
       </w:r>
       <w:r>
-        <w:t xml:space="preserve">начинает создание шины. Последующие нажатия ЛКМ позволяют задавать дополнительные точки, через которые проходит данная шина. Завершение создания данной шины для перехода к следующей осуществляется либо нажатием клавиши </w:t>
+        <w:t xml:space="preserve">начинает создание шины. Последующие нажатия ЛКМ позволяют задавать </w:t>
+      </w:r>
+      <w:r>
+        <w:lastRenderedPageBreak/>
+        <w:t xml:space="preserve">дополнительные точки, через которые проходит данная шина. Завершение создания данной шины для перехода к следующей осуществляется либо нажатием клавиши </w:t>
       </w:r>
       <w:r>
         <w:rPr>
@@ -6193,26 +6580,38 @@
           <w:lang w:val="ru-RU"/>
         </w:rPr>
       </w:pPr>
-      <w:bookmarkStart w:id="29" w:name="_Режим_размещения_сниппета"/>
-      <w:bookmarkEnd w:id="29"/>
+      <w:bookmarkStart w:id="31" w:name="_Режим_размещения_сниппета"/>
+      <w:bookmarkStart w:id="32" w:name="_Toc208083729"/>
+      <w:bookmarkEnd w:id="31"/>
       <w:r>
         <w:rPr>
           <w:lang w:val="ru-RU"/>
         </w:rPr>
-        <w:t>Режим размещения сниппета</w:t>
-      </w:r>
+        <w:t xml:space="preserve">Режим размещения </w:t>
+      </w:r>
+      <w:proofErr w:type="spellStart"/>
+      <w:r>
+        <w:rPr>
+          <w:lang w:val="ru-RU"/>
+        </w:rPr>
+        <w:t>сниппета</w:t>
+      </w:r>
+      <w:bookmarkEnd w:id="32"/>
+      <w:proofErr w:type="spellEnd"/>
     </w:p>
     <w:p>
       <w:r>
         <w:t xml:space="preserve">В данном режиме двойное нажатие по пустому месту рабочей области размещает на нем выбранный </w:t>
       </w:r>
       <w:hyperlink w:anchor="_Сниппеты" w:history="1">
+        <w:proofErr w:type="spellStart"/>
         <w:r>
           <w:rPr>
             <w:rStyle w:val="af1"/>
           </w:rPr>
           <w:t>сниппет</w:t>
         </w:r>
+        <w:proofErr w:type="spellEnd"/>
       </w:hyperlink>
       <w:r>
         <w:t>.</w:t>
@@ -6222,11 +6621,11 @@
       <w:pPr>
         <w:pStyle w:val="10"/>
       </w:pPr>
-      <w:bookmarkStart w:id="30" w:name="_Toc189171695"/>
+      <w:bookmarkStart w:id="33" w:name="_Toc208083730"/>
       <w:r>
         <w:t>Работа с элементами</w:t>
       </w:r>
-      <w:bookmarkEnd w:id="30"/>
+      <w:bookmarkEnd w:id="33"/>
     </w:p>
     <w:p/>
     <w:p>
@@ -6236,14 +6635,14 @@
           <w:lang w:val="ru-RU"/>
         </w:rPr>
       </w:pPr>
-      <w:bookmarkStart w:id="31" w:name="_Toc189171696"/>
+      <w:bookmarkStart w:id="34" w:name="_Toc208083731"/>
       <w:r>
         <w:rPr>
           <w:lang w:val="ru-RU"/>
         </w:rPr>
         <w:t>Общие детали</w:t>
       </w:r>
-      <w:bookmarkEnd w:id="31"/>
+      <w:bookmarkEnd w:id="34"/>
     </w:p>
     <w:p>
       <w:r>
@@ -6315,14 +6714,14 @@
           <w:lang w:val="ru-RU"/>
         </w:rPr>
       </w:pPr>
-      <w:bookmarkStart w:id="32" w:name="_Toc189171697"/>
+      <w:bookmarkStart w:id="35" w:name="_Toc208083732"/>
       <w:r>
         <w:rPr>
           <w:lang w:val="ru-RU"/>
         </w:rPr>
         <w:t>Взаимодействие на ПКМ</w:t>
       </w:r>
-      <w:bookmarkEnd w:id="32"/>
+      <w:bookmarkEnd w:id="35"/>
     </w:p>
     <w:p>
       <w:r>
@@ -6336,14 +6735,14 @@
           <w:lang w:val="ru-RU"/>
         </w:rPr>
       </w:pPr>
-      <w:bookmarkStart w:id="33" w:name="_Toc189171698"/>
+      <w:bookmarkStart w:id="36" w:name="_Toc208083733"/>
       <w:r>
         <w:rPr>
           <w:lang w:val="ru-RU"/>
         </w:rPr>
         <w:t>Переключатель и кнопка</w:t>
       </w:r>
-      <w:bookmarkEnd w:id="33"/>
+      <w:bookmarkEnd w:id="36"/>
     </w:p>
     <w:p>
       <w:r>
@@ -6357,14 +6756,14 @@
           <w:lang w:val="ru-RU"/>
         </w:rPr>
       </w:pPr>
-      <w:bookmarkStart w:id="34" w:name="_Toc189171699"/>
+      <w:bookmarkStart w:id="37" w:name="_Toc208083734"/>
       <w:r>
         <w:rPr>
           <w:lang w:val="ru-RU"/>
         </w:rPr>
         <w:t>Метка</w:t>
       </w:r>
-      <w:bookmarkEnd w:id="34"/>
+      <w:bookmarkEnd w:id="37"/>
     </w:p>
     <w:p>
       <w:r>
@@ -6387,16 +6786,17 @@
           <w:lang w:val="ru-RU"/>
         </w:rPr>
       </w:pPr>
-      <w:bookmarkStart w:id="35" w:name="_Генератор_частоты"/>
-      <w:bookmarkStart w:id="36" w:name="_Toc189171700"/>
-      <w:bookmarkEnd w:id="35"/>
+      <w:bookmarkStart w:id="38" w:name="_Генератор_частоты"/>
+      <w:bookmarkStart w:id="39" w:name="_Toc208083735"/>
+      <w:bookmarkEnd w:id="38"/>
       <w:r>
         <w:rPr>
           <w:lang w:val="ru-RU"/>
         </w:rPr>
+        <w:lastRenderedPageBreak/>
         <w:t>Генератор частоты</w:t>
       </w:r>
-      <w:bookmarkEnd w:id="36"/>
+      <w:bookmarkEnd w:id="39"/>
     </w:p>
     <w:p>
       <w:r>
@@ -6412,7 +6812,6 @@
         </w:numPr>
       </w:pPr>
       <w:r>
-        <w:lastRenderedPageBreak/>
         <w:t>Переключатель «Включить»: включает или отключает вывод импульсов заданной частоты на ножках генератора;</w:t>
       </w:r>
     </w:p>
@@ -6456,7 +6855,7 @@
       <w:pPr>
         <w:pStyle w:val="3"/>
       </w:pPr>
-      <w:bookmarkStart w:id="37" w:name="_Toc189171701"/>
+      <w:bookmarkStart w:id="40" w:name="_Toc208083736"/>
       <w:r>
         <w:rPr>
           <w:lang w:val="ru-RU"/>
@@ -6466,7 +6865,7 @@
       <w:r>
         <w:t>8088</w:t>
       </w:r>
-      <w:bookmarkEnd w:id="37"/>
+      <w:bookmarkEnd w:id="40"/>
     </w:p>
     <w:p>
       <w:r>
@@ -6483,6 +6882,7 @@
       <w:pPr>
         <w:pStyle w:val="3"/>
       </w:pPr>
+      <w:bookmarkStart w:id="41" w:name="_Toc208083737"/>
       <w:r>
         <w:rPr>
           <w:lang w:val="ru-RU"/>
@@ -6492,6 +6892,7 @@
       <w:r>
         <w:t>RV32-IMA</w:t>
       </w:r>
+      <w:bookmarkEnd w:id="41"/>
     </w:p>
     <w:p>
       <w:r>
@@ -6501,7 +6902,15 @@
         <w:t xml:space="preserve">, </w:t>
       </w:r>
       <w:r>
-        <w:t>а также просмотрщик памяти.</w:t>
+        <w:t xml:space="preserve">а также </w:t>
+      </w:r>
+      <w:proofErr w:type="spellStart"/>
+      <w:r>
+        <w:t>просмотрщик</w:t>
+      </w:r>
+      <w:proofErr w:type="spellEnd"/>
+      <w:r>
+        <w:t xml:space="preserve"> памяти.</w:t>
       </w:r>
     </w:p>
     <w:p>
@@ -6511,14 +6920,14 @@
           <w:lang w:val="ru-RU"/>
         </w:rPr>
       </w:pPr>
-      <w:bookmarkStart w:id="38" w:name="_Toc189171702"/>
+      <w:bookmarkStart w:id="42" w:name="_Toc208083738"/>
       <w:r>
         <w:rPr>
           <w:lang w:val="ru-RU"/>
         </w:rPr>
         <w:t>Микросхемы памяти</w:t>
       </w:r>
-      <w:bookmarkEnd w:id="38"/>
+      <w:bookmarkEnd w:id="42"/>
     </w:p>
     <w:p>
       <w:r>
@@ -6553,15 +6962,14 @@
           <w:lang w:val="ru-RU"/>
         </w:rPr>
       </w:pPr>
-      <w:bookmarkStart w:id="39" w:name="_Toc189171703"/>
+      <w:bookmarkStart w:id="43" w:name="_Toc208083739"/>
       <w:r>
         <w:rPr>
           <w:lang w:val="ru-RU"/>
         </w:rPr>
-        <w:lastRenderedPageBreak/>
         <w:t>Особые элементы</w:t>
       </w:r>
-      <w:bookmarkEnd w:id="39"/>
+      <w:bookmarkEnd w:id="43"/>
     </w:p>
     <w:p>
       <w:pPr>
@@ -6570,14 +6978,14 @@
           <w:lang w:val="ru-RU"/>
         </w:rPr>
       </w:pPr>
-      <w:bookmarkStart w:id="40" w:name="_Toc189171704"/>
+      <w:bookmarkStart w:id="44" w:name="_Toc208083740"/>
       <w:r>
         <w:rPr>
           <w:lang w:val="ru-RU"/>
         </w:rPr>
         <w:t>Резистор</w:t>
       </w:r>
-      <w:bookmarkEnd w:id="40"/>
+      <w:bookmarkEnd w:id="44"/>
     </w:p>
     <w:p>
       <w:r>
@@ -6605,16 +7013,16 @@
           <w:lang w:val="ru-RU"/>
         </w:rPr>
       </w:pPr>
-      <w:bookmarkStart w:id="41" w:name="_Кварцевый_резонатор"/>
-      <w:bookmarkStart w:id="42" w:name="_Toc189171705"/>
-      <w:bookmarkEnd w:id="41"/>
+      <w:bookmarkStart w:id="45" w:name="_Кварцевый_резонатор"/>
+      <w:bookmarkStart w:id="46" w:name="_Toc208083741"/>
+      <w:bookmarkEnd w:id="45"/>
       <w:r>
         <w:rPr>
           <w:lang w:val="ru-RU"/>
         </w:rPr>
         <w:t>Кварцевый резонатор</w:t>
       </w:r>
-      <w:bookmarkEnd w:id="42"/>
+      <w:bookmarkEnd w:id="46"/>
     </w:p>
     <w:p>
       <w:r>
@@ -6626,11 +7034,11 @@
       <w:pPr>
         <w:pStyle w:val="10"/>
       </w:pPr>
-      <w:bookmarkStart w:id="43" w:name="_Toc189171706"/>
+      <w:bookmarkStart w:id="47" w:name="_Toc208083742"/>
       <w:r>
         <w:t>Провода и просчет схемы</w:t>
       </w:r>
-      <w:bookmarkEnd w:id="43"/>
+      <w:bookmarkEnd w:id="47"/>
     </w:p>
     <w:p/>
     <w:p>
@@ -6640,14 +7048,14 @@
           <w:lang w:val="ru-RU"/>
         </w:rPr>
       </w:pPr>
-      <w:bookmarkStart w:id="44" w:name="_Toc189171707"/>
+      <w:bookmarkStart w:id="48" w:name="_Toc208083743"/>
       <w:r>
         <w:rPr>
           <w:lang w:val="ru-RU"/>
         </w:rPr>
         <w:t>Создание проводов</w:t>
       </w:r>
-      <w:bookmarkEnd w:id="44"/>
+      <w:bookmarkEnd w:id="48"/>
     </w:p>
     <w:p>
       <w:r>
@@ -6671,7 +7079,25 @@
         <w:t xml:space="preserve">, </w:t>
       </w:r>
       <w:r>
-        <w:t xml:space="preserve">после чего в появившейся строке указать соответствие ножек в формате «ножка:ножка» или «ножка-ножка:ножка-ножка» для диапазона. </w:t>
+        <w:t>после чего в появившейся строке указать соответствие ножек в формате «</w:t>
+      </w:r>
+      <w:proofErr w:type="spellStart"/>
+      <w:proofErr w:type="gramStart"/>
+      <w:r>
+        <w:t>ножка:ножка</w:t>
+      </w:r>
+      <w:proofErr w:type="spellEnd"/>
+      <w:proofErr w:type="gramEnd"/>
+      <w:r>
+        <w:t>» или «</w:t>
+      </w:r>
+      <w:proofErr w:type="spellStart"/>
+      <w:r>
+        <w:t>ножка-ножка:ножка-ножка</w:t>
+      </w:r>
+      <w:proofErr w:type="spellEnd"/>
+      <w:r>
+        <w:t xml:space="preserve">» для диапазона. </w:t>
       </w:r>
       <w:r>
         <w:t>. Поддерживаются</w:t>
@@ -6706,20 +7132,24 @@
           <w:lang w:val="ru-RU"/>
         </w:rPr>
       </w:pPr>
-      <w:bookmarkStart w:id="45" w:name="_Подключение_к_шинам"/>
-      <w:bookmarkStart w:id="46" w:name="_Toc189171708"/>
-      <w:bookmarkEnd w:id="45"/>
+      <w:bookmarkStart w:id="49" w:name="_Подключение_к_шинам"/>
+      <w:bookmarkStart w:id="50" w:name="_Toc208083744"/>
+      <w:bookmarkEnd w:id="49"/>
       <w:r>
         <w:rPr>
           <w:lang w:val="ru-RU"/>
         </w:rPr>
         <w:t>Подключение к шинам</w:t>
       </w:r>
-      <w:bookmarkEnd w:id="46"/>
-    </w:p>
-    <w:p>
-      <w:r>
-        <w:t>Для подключения провода к шине необходимо вместо второй ножки нажать ПКМ на произвольную точку шины. При этом появится строка ввода номера провода в шине. Автоматически соединены ножки шины с одинаковыми номерами.</w:t>
+      <w:bookmarkEnd w:id="50"/>
+    </w:p>
+    <w:p>
+      <w:r>
+        <w:t xml:space="preserve">Для подключения провода к шине необходимо вместо второй ножки нажать ПКМ на произвольную точку шины. При этом появится строка ввода </w:t>
+      </w:r>
+      <w:r>
+        <w:lastRenderedPageBreak/>
+        <w:t>номера провода в шине. Автоматически соединены ножки шины с одинаковыми номерами.</w:t>
       </w:r>
     </w:p>
     <w:p>
@@ -6729,15 +7159,14 @@
           <w:lang w:val="ru-RU"/>
         </w:rPr>
       </w:pPr>
-      <w:bookmarkStart w:id="47" w:name="_Toc189171709"/>
+      <w:bookmarkStart w:id="51" w:name="_Toc208083745"/>
       <w:r>
         <w:rPr>
           <w:lang w:val="ru-RU"/>
         </w:rPr>
-        <w:lastRenderedPageBreak/>
         <w:t>Удаление провода</w:t>
       </w:r>
-      <w:bookmarkEnd w:id="47"/>
+      <w:bookmarkEnd w:id="51"/>
     </w:p>
     <w:p>
       <w:r>
@@ -6751,16 +7180,16 @@
           <w:lang w:val="ru-RU"/>
         </w:rPr>
       </w:pPr>
-      <w:bookmarkStart w:id="48" w:name="_Просчет_схемы"/>
-      <w:bookmarkStart w:id="49" w:name="_Toc189171710"/>
-      <w:bookmarkEnd w:id="48"/>
+      <w:bookmarkStart w:id="52" w:name="_Просчет_схемы"/>
+      <w:bookmarkStart w:id="53" w:name="_Toc208083746"/>
+      <w:bookmarkEnd w:id="52"/>
       <w:r>
         <w:rPr>
           <w:lang w:val="ru-RU"/>
         </w:rPr>
         <w:t>Просчет схемы</w:t>
       </w:r>
-      <w:bookmarkEnd w:id="49"/>
+      <w:bookmarkEnd w:id="53"/>
     </w:p>
     <w:p>
       <w:r>
@@ -6840,16 +7269,16 @@
       <w:pPr>
         <w:pStyle w:val="2"/>
       </w:pPr>
-      <w:bookmarkStart w:id="50" w:name="_Короткое_замыкание"/>
-      <w:bookmarkStart w:id="51" w:name="_Toc189171711"/>
-      <w:bookmarkEnd w:id="50"/>
+      <w:bookmarkStart w:id="54" w:name="_Короткое_замыкание"/>
+      <w:bookmarkStart w:id="55" w:name="_Toc208083747"/>
+      <w:bookmarkEnd w:id="54"/>
       <w:r>
         <w:rPr>
           <w:lang w:val="ru-RU"/>
         </w:rPr>
         <w:t>Короткое замыкание</w:t>
       </w:r>
-      <w:bookmarkEnd w:id="51"/>
+      <w:bookmarkEnd w:id="55"/>
     </w:p>
     <w:p>
       <w:r>
@@ -6875,11 +7304,12 @@
       <w:pPr>
         <w:pStyle w:val="10"/>
       </w:pPr>
-      <w:bookmarkStart w:id="52" w:name="_Toc189171712"/>
-      <w:r>
+      <w:bookmarkStart w:id="56" w:name="_Toc208083748"/>
+      <w:r>
+        <w:lastRenderedPageBreak/>
         <w:t>Окно настроек</w:t>
       </w:r>
-      <w:bookmarkEnd w:id="52"/>
+      <w:bookmarkEnd w:id="56"/>
     </w:p>
     <w:p>
       <w:r>
@@ -6937,17 +7367,16 @@
           <w:lang w:val="ru-RU"/>
         </w:rPr>
       </w:pPr>
-      <w:bookmarkStart w:id="53" w:name="_Общие_настройки"/>
-      <w:bookmarkStart w:id="54" w:name="_Toc189171713"/>
-      <w:bookmarkEnd w:id="53"/>
+      <w:bookmarkStart w:id="57" w:name="_Общие_настройки"/>
+      <w:bookmarkStart w:id="58" w:name="_Toc208083749"/>
+      <w:bookmarkEnd w:id="57"/>
       <w:r>
         <w:rPr>
           <w:lang w:val="ru-RU"/>
         </w:rPr>
-        <w:lastRenderedPageBreak/>
         <w:t>Общие настройки</w:t>
       </w:r>
-      <w:bookmarkEnd w:id="54"/>
+      <w:bookmarkEnd w:id="58"/>
     </w:p>
     <w:p>
       <w:r>
@@ -6972,7 +7401,7 @@
           <w:lang w:val="ru-RU"/>
         </w:rPr>
       </w:pPr>
-      <w:bookmarkStart w:id="55" w:name="_Toc189171714"/>
+      <w:bookmarkStart w:id="59" w:name="_Toc208083750"/>
       <w:r>
         <w:rPr>
           <w:lang w:val="ru-RU"/>
@@ -6985,7 +7414,7 @@
         </w:rPr>
         <w:t xml:space="preserve"> обработки схем</w:t>
       </w:r>
-      <w:bookmarkEnd w:id="55"/>
+      <w:bookmarkEnd w:id="59"/>
     </w:p>
     <w:p>
       <w:hyperlink w:anchor="_Просчет_схемы" w:history="1">
@@ -7012,14 +7441,14 @@
           <w:lang w:val="ru-RU"/>
         </w:rPr>
       </w:pPr>
-      <w:bookmarkStart w:id="56" w:name="_Toc189171715"/>
+      <w:bookmarkStart w:id="60" w:name="_Toc208083751"/>
       <w:r>
         <w:rPr>
           <w:lang w:val="ru-RU"/>
         </w:rPr>
         <w:t>Разрешить загрузку настроек цвета из сохранения</w:t>
       </w:r>
-      <w:bookmarkEnd w:id="56"/>
+      <w:bookmarkEnd w:id="60"/>
     </w:p>
     <w:p>
       <w:r>
@@ -7097,14 +7526,14 @@
           <w:lang w:val="ru-RU"/>
         </w:rPr>
       </w:pPr>
-      <w:bookmarkStart w:id="57" w:name="_Toc189171716"/>
+      <w:bookmarkStart w:id="61" w:name="_Toc208083752"/>
       <w:r>
         <w:rPr>
           <w:lang w:val="ru-RU"/>
         </w:rPr>
         <w:t>Привязка проводов к сетке</w:t>
       </w:r>
-      <w:bookmarkEnd w:id="57"/>
+      <w:bookmarkEnd w:id="61"/>
     </w:p>
     <w:p>
       <w:r>
@@ -7118,14 +7547,14 @@
           <w:lang w:val="ru-RU"/>
         </w:rPr>
       </w:pPr>
-      <w:bookmarkStart w:id="58" w:name="_Toc189171717"/>
+      <w:bookmarkStart w:id="62" w:name="_Toc208083753"/>
       <w:r>
         <w:rPr>
           <w:lang w:val="ru-RU"/>
         </w:rPr>
         <w:t>Показывать уровни в таблице соединений</w:t>
       </w:r>
-      <w:bookmarkEnd w:id="58"/>
+      <w:bookmarkEnd w:id="62"/>
     </w:p>
     <w:p>
       <w:r>
@@ -7150,14 +7579,15 @@
           <w:lang w:val="ru-RU"/>
         </w:rPr>
       </w:pPr>
-      <w:bookmarkStart w:id="59" w:name="_Toc189171718"/>
+      <w:bookmarkStart w:id="63" w:name="_Toc208083754"/>
       <w:r>
         <w:rPr>
           <w:lang w:val="ru-RU"/>
         </w:rPr>
+        <w:lastRenderedPageBreak/>
         <w:t>Глубина истории событий</w:t>
       </w:r>
-      <w:bookmarkEnd w:id="59"/>
+      <w:bookmarkEnd w:id="63"/>
     </w:p>
     <w:p>
       <w:r>
@@ -7171,17 +7601,16 @@
           <w:lang w:val="ru-RU"/>
         </w:rPr>
       </w:pPr>
-      <w:bookmarkStart w:id="60" w:name="_Частота_симуляции"/>
-      <w:bookmarkStart w:id="61" w:name="_Toc189171719"/>
-      <w:bookmarkEnd w:id="60"/>
+      <w:bookmarkStart w:id="64" w:name="_Частота_симуляции"/>
+      <w:bookmarkStart w:id="65" w:name="_Toc208083755"/>
+      <w:bookmarkEnd w:id="64"/>
       <w:r>
         <w:rPr>
           <w:lang w:val="ru-RU"/>
         </w:rPr>
-        <w:lastRenderedPageBreak/>
         <w:t>Частота симуляции</w:t>
       </w:r>
-      <w:bookmarkEnd w:id="61"/>
+      <w:bookmarkEnd w:id="65"/>
     </w:p>
     <w:p>
       <w:r>
@@ -7229,16 +7658,16 @@
           <w:lang w:val="ru-RU"/>
         </w:rPr>
       </w:pPr>
-      <w:bookmarkStart w:id="62" w:name="_Настройки_цвета"/>
-      <w:bookmarkStart w:id="63" w:name="_Toc189171720"/>
-      <w:bookmarkEnd w:id="62"/>
+      <w:bookmarkStart w:id="66" w:name="_Настройки_цвета"/>
+      <w:bookmarkStart w:id="67" w:name="_Toc208083756"/>
+      <w:bookmarkEnd w:id="66"/>
       <w:r>
         <w:rPr>
           <w:lang w:val="ru-RU"/>
         </w:rPr>
         <w:t>Настройки цвета</w:t>
       </w:r>
-      <w:bookmarkEnd w:id="63"/>
+      <w:bookmarkEnd w:id="67"/>
     </w:p>
     <w:p>
       <w:r>
@@ -7252,16 +7681,16 @@
           <w:lang w:val="ru-RU"/>
         </w:rPr>
       </w:pPr>
-      <w:bookmarkStart w:id="64" w:name="_Назначения_клавиш"/>
-      <w:bookmarkStart w:id="65" w:name="_Toc189171721"/>
-      <w:bookmarkEnd w:id="64"/>
+      <w:bookmarkStart w:id="68" w:name="_Назначения_клавиш"/>
+      <w:bookmarkStart w:id="69" w:name="_Toc208083757"/>
+      <w:bookmarkEnd w:id="68"/>
       <w:r>
         <w:rPr>
           <w:lang w:val="ru-RU"/>
         </w:rPr>
         <w:t>Назначения клавиш</w:t>
       </w:r>
-      <w:bookmarkEnd w:id="65"/>
+      <w:bookmarkEnd w:id="69"/>
     </w:p>
     <w:p>
       <w:r>
@@ -7273,11 +7702,11 @@
       <w:pPr>
         <w:pStyle w:val="10"/>
       </w:pPr>
-      <w:bookmarkStart w:id="66" w:name="_Toc189171722"/>
+      <w:bookmarkStart w:id="70" w:name="_Toc208083758"/>
       <w:r>
         <w:t>Стандартные назначения горячих клавиш</w:t>
       </w:r>
-      <w:bookmarkEnd w:id="66"/>
+      <w:bookmarkEnd w:id="70"/>
     </w:p>
     <w:p/>
     <w:tbl>
@@ -7364,8 +7793,13 @@
               <w:ind w:firstLine="0"/>
               <w:jc w:val="left"/>
             </w:pPr>
-            <w:r>
-              <w:t>=(+)/-, Колесико мыши</w:t>
+            <w:proofErr w:type="gramStart"/>
+            <w:r>
+              <w:t>=(</w:t>
+            </w:r>
+            <w:proofErr w:type="gramEnd"/>
+            <w:r>
+              <w:t>+)/-, Колесико мыши</w:t>
             </w:r>
           </w:p>
         </w:tc>
@@ -7505,12 +7939,14 @@
                 <w:lang w:val="en-US"/>
               </w:rPr>
             </w:pPr>
+            <w:proofErr w:type="spellStart"/>
             <w:r>
               <w:rPr>
                 <w:lang w:val="en-US"/>
               </w:rPr>
               <w:t>Ctrl+S</w:t>
             </w:r>
+            <w:proofErr w:type="spellEnd"/>
           </w:p>
         </w:tc>
       </w:tr>
@@ -7543,12 +7979,14 @@
                 <w:lang w:val="en-US"/>
               </w:rPr>
             </w:pPr>
+            <w:proofErr w:type="spellStart"/>
             <w:r>
               <w:rPr>
                 <w:lang w:val="en-US"/>
               </w:rPr>
               <w:t>Ctrl+L</w:t>
             </w:r>
+            <w:proofErr w:type="spellEnd"/>
           </w:p>
         </w:tc>
       </w:tr>
@@ -7581,12 +8019,14 @@
                 <w:lang w:val="en-US"/>
               </w:rPr>
             </w:pPr>
+            <w:proofErr w:type="spellStart"/>
             <w:r>
               <w:rPr>
                 <w:lang w:val="en-US"/>
               </w:rPr>
               <w:t>Ctrl+Z</w:t>
             </w:r>
+            <w:proofErr w:type="spellEnd"/>
           </w:p>
         </w:tc>
       </w:tr>
@@ -7619,12 +8059,14 @@
                 <w:lang w:val="en-US"/>
               </w:rPr>
             </w:pPr>
+            <w:proofErr w:type="spellStart"/>
             <w:r>
               <w:rPr>
                 <w:lang w:val="en-US"/>
               </w:rPr>
               <w:t>Ctrl+Y</w:t>
             </w:r>
+            <w:proofErr w:type="spellEnd"/>
           </w:p>
         </w:tc>
       </w:tr>
@@ -7657,12 +8099,14 @@
                 <w:lang w:val="en-US"/>
               </w:rPr>
             </w:pPr>
+            <w:proofErr w:type="spellStart"/>
             <w:r>
               <w:rPr>
                 <w:lang w:val="en-US"/>
               </w:rPr>
               <w:t>Ctrl+E</w:t>
             </w:r>
+            <w:proofErr w:type="spellEnd"/>
           </w:p>
         </w:tc>
       </w:tr>
@@ -7912,6 +8356,7 @@
               </w:rPr>
             </w:pPr>
             <w:r>
+              <w:lastRenderedPageBreak/>
               <w:t>Режим создания шин</w:t>
             </w:r>
           </w:p>
@@ -7950,14 +8395,13 @@
       <w:pPr>
         <w:pStyle w:val="10"/>
       </w:pPr>
-      <w:bookmarkStart w:id="67" w:name="_Логический_анализатор"/>
-      <w:bookmarkStart w:id="68" w:name="_Toc189171723"/>
-      <w:bookmarkEnd w:id="67"/>
-      <w:r>
-        <w:lastRenderedPageBreak/>
+      <w:bookmarkStart w:id="71" w:name="_Логический_анализатор"/>
+      <w:bookmarkStart w:id="72" w:name="_Toc208083759"/>
+      <w:bookmarkEnd w:id="71"/>
+      <w:r>
         <w:t>Логический анализатор</w:t>
       </w:r>
-      <w:bookmarkEnd w:id="68"/>
+      <w:bookmarkEnd w:id="72"/>
     </w:p>
     <w:p>
       <w:r>
@@ -8062,23 +8506,46 @@
       <w:pPr>
         <w:pStyle w:val="10"/>
       </w:pPr>
-      <w:bookmarkStart w:id="69" w:name="_Сниппеты"/>
-      <w:bookmarkEnd w:id="69"/>
+      <w:bookmarkStart w:id="73" w:name="_Сниппеты"/>
+      <w:bookmarkStart w:id="74" w:name="_Toc208083760"/>
+      <w:bookmarkEnd w:id="73"/>
       <w:r>
         <w:t>Сниппеты</w:t>
       </w:r>
-    </w:p>
-    <w:p>
-      <w:r>
-        <w:t>Сниппеты – фрагменты схемы, которые сохраняются и вставляются независимо от основной схемы.</w:t>
-      </w:r>
-      <w:r>
-        <w:t xml:space="preserve"> Они позволяют переиспользовать функциональные блоки проектов в различных схемах.</w:t>
-      </w:r>
-    </w:p>
-    <w:p>
-      <w:r>
-        <w:t xml:space="preserve">Для создания сниппета необходимо </w:t>
+      <w:bookmarkEnd w:id="74"/>
+    </w:p>
+    <w:p>
+      <w:proofErr w:type="spellStart"/>
+      <w:r>
+        <w:t>Сниппеты</w:t>
+      </w:r>
+      <w:proofErr w:type="spellEnd"/>
+      <w:r>
+        <w:t xml:space="preserve"> – фрагменты схемы, которые сохраняются и вставляются независимо от основной схемы.</w:t>
+      </w:r>
+      <w:r>
+        <w:t xml:space="preserve"> Они позволяют </w:t>
+      </w:r>
+      <w:proofErr w:type="spellStart"/>
+      <w:r>
+        <w:t>переиспользовать</w:t>
+      </w:r>
+      <w:proofErr w:type="spellEnd"/>
+      <w:r>
+        <w:t xml:space="preserve"> функциональные блоки проектов в различных схемах.</w:t>
+      </w:r>
+    </w:p>
+    <w:p>
+      <w:r>
+        <w:t xml:space="preserve">Для создания </w:t>
+      </w:r>
+      <w:proofErr w:type="spellStart"/>
+      <w:r>
+        <w:t>сниппета</w:t>
+      </w:r>
+      <w:proofErr w:type="spellEnd"/>
+      <w:r>
+        <w:t xml:space="preserve"> необходимо </w:t>
       </w:r>
       <w:hyperlink w:anchor="_Меню_сниппетов" w:history="1">
         <w:r>
@@ -8089,7 +8556,23 @@
         </w:r>
       </w:hyperlink>
       <w:r>
-        <w:t xml:space="preserve">, выделить и скопировать интересующий фрагмент схемы, затем нажать на кнопку «Создать сниппет» в меню. В появившейся строке необходимо ввести им сниппета и нажать </w:t>
+        <w:t xml:space="preserve">, выделить и скопировать интересующий фрагмент схемы, затем нажать на кнопку «Создать </w:t>
+      </w:r>
+      <w:proofErr w:type="spellStart"/>
+      <w:r>
+        <w:t>сниппет</w:t>
+      </w:r>
+      <w:proofErr w:type="spellEnd"/>
+      <w:r>
+        <w:t xml:space="preserve">» в меню. В появившейся строке необходимо ввести им </w:t>
+      </w:r>
+      <w:proofErr w:type="spellStart"/>
+      <w:r>
+        <w:t>сниппета</w:t>
+      </w:r>
+      <w:proofErr w:type="spellEnd"/>
+      <w:r>
+        <w:t xml:space="preserve"> и нажать </w:t>
       </w:r>
       <w:r>
         <w:rPr>
@@ -8101,28 +8584,78 @@
         <w:t>.</w:t>
       </w:r>
       <w:r>
-        <w:t xml:space="preserve"> Новый сниппет появится в списке в меню.</w:t>
-      </w:r>
-    </w:p>
-    <w:p>
-      <w:r>
-        <w:t xml:space="preserve">При двойном нажатии ЛКМ на имя сниппета курсор перейдет в </w:t>
+        <w:t xml:space="preserve"> Новый </w:t>
+      </w:r>
+      <w:proofErr w:type="spellStart"/>
+      <w:r>
+        <w:t>сниппет</w:t>
+      </w:r>
+      <w:proofErr w:type="spellEnd"/>
+      <w:r>
+        <w:t xml:space="preserve"> появится в списке в меню.</w:t>
+      </w:r>
+    </w:p>
+    <w:p>
+      <w:r>
+        <w:t xml:space="preserve">При двойном нажатии ЛКМ на имя </w:t>
+      </w:r>
+      <w:proofErr w:type="spellStart"/>
+      <w:r>
+        <w:t>сниппета</w:t>
+      </w:r>
+      <w:proofErr w:type="spellEnd"/>
+      <w:r>
+        <w:t xml:space="preserve"> курсор перейдет в </w:t>
       </w:r>
       <w:hyperlink w:anchor="_Режим_размещения_сниппета" w:history="1">
         <w:r>
           <w:rPr>
             <w:rStyle w:val="af1"/>
           </w:rPr>
-          <w:t>режим размещения сниппетов</w:t>
+          <w:t xml:space="preserve">режим размещения </w:t>
         </w:r>
+        <w:proofErr w:type="spellStart"/>
+        <w:r>
+          <w:rPr>
+            <w:rStyle w:val="af1"/>
+          </w:rPr>
+          <w:t>сниппетов</w:t>
+        </w:r>
+        <w:proofErr w:type="spellEnd"/>
       </w:hyperlink>
       <w:r>
-        <w:t>. При двойном нажании ЛКМ по пустому пространству рабочей области выбранный сниппет будет размещен на позиции курсора.</w:t>
-      </w:r>
-    </w:p>
-    <w:p>
-      <w:r>
-        <w:t xml:space="preserve">Сниппеты хранятся в виде отдельных файлов с расширением </w:t>
+        <w:t xml:space="preserve">. При двойном </w:t>
+      </w:r>
+      <w:proofErr w:type="spellStart"/>
+      <w:r>
+        <w:t>нажании</w:t>
+      </w:r>
+      <w:proofErr w:type="spellEnd"/>
+      <w:r>
+        <w:t xml:space="preserve"> ЛКМ по пустому пространству рабочей области выбранный </w:t>
+      </w:r>
+      <w:proofErr w:type="spellStart"/>
+      <w:r>
+        <w:t>сниппет</w:t>
+      </w:r>
+      <w:proofErr w:type="spellEnd"/>
+      <w:r>
+        <w:t xml:space="preserve"> будет размещен на позиции курсора.</w:t>
+      </w:r>
+    </w:p>
+    <w:p>
+      <w:proofErr w:type="spellStart"/>
+      <w:r>
+        <w:lastRenderedPageBreak/>
+        <w:t>Сниппеты</w:t>
+      </w:r>
+      <w:proofErr w:type="spellEnd"/>
+      <w:r>
+        <w:t xml:space="preserve"> хранятся в виде отдельных файлов с </w:t>
+      </w:r>
+      <w:proofErr w:type="gramStart"/>
+      <w:r>
+        <w:t xml:space="preserve">расширением </w:t>
       </w:r>
       <w:r>
         <w:t>.</w:t>
@@ -8133,18 +8666,21 @@
         </w:rPr>
         <w:t>snippet</w:t>
       </w:r>
+      <w:proofErr w:type="gramEnd"/>
       <w:r>
         <w:t xml:space="preserve"> </w:t>
       </w:r>
       <w:r>
         <w:t xml:space="preserve">в папке </w:t>
       </w:r>
+      <w:proofErr w:type="spellStart"/>
       <w:r>
         <w:rPr>
           <w:lang w:val="en-US"/>
         </w:rPr>
         <w:t>TVBuilder</w:t>
       </w:r>
+      <w:proofErr w:type="spellEnd"/>
       <w:r>
         <w:t xml:space="preserve"> и не привязаны к конкретному проекту.</w:t>
       </w:r>
@@ -8160,7 +8696,7 @@
 </file>
 
 <file path=word/numbering.xml><?xml version="1.0" encoding="utf-8"?>
-<w:numbering xmlns:wpc="http://schemas.microsoft.com/office/word/2010/wordprocessingCanvas" xmlns:cx="http://schemas.microsoft.com/office/drawing/2014/chartex" xmlns:cx1="http://schemas.microsoft.com/office/drawing/2015/9/8/chartex" xmlns:cx2="http://schemas.microsoft.com/office/drawing/2015/10/21/chartex" xmlns:cx3="http://schemas.microsoft.com/office/drawing/2016/5/9/chartex" xmlns:cx4="http://schemas.microsoft.com/office/drawing/2016/5/10/chartex" xmlns:cx5="http://schemas.microsoft.com/office/drawing/2016/5/11/chartex" xmlns:cx6="http://schemas.microsoft.com/office/drawing/2016/5/12/chartex" xmlns:cx7="http://schemas.microsoft.com/office/drawing/2016/5/13/chartex" xmlns:cx8="http://schemas.microsoft.com/office/drawing/2016/5/14/chartex" xmlns:mc="http://schemas.openxmlformats.org/markup-compatibility/2006" xmlns:aink="http://schemas.microsoft.com/office/drawing/2016/ink" xmlns:am3d="http://schemas.microsoft.com/office/drawing/2017/model3d" xmlns:o="urn:schemas-microsoft-com:office:office" xmlns:oel="http://schemas.microsoft.com/office/2019/extlst" xmlns:r="http://schemas.openxmlformats.org/officeDocument/2006/relationships" xmlns:m="http://schemas.openxmlformats.org/officeDocument/2006/math" xmlns:v="urn:schemas-microsoft-com:vml" xmlns:wp14="http://schemas.microsoft.com/office/word/2010/wordprocessingDrawing" xmlns:wp="http://schemas.openxmlformats.org/drawingml/2006/wordprocessingDrawing" xmlns:w10="urn:schemas-microsoft-com:office:word" xmlns:w="http://schemas.openxmlformats.org/wordprocessingml/2006/main" xmlns:w14="http://schemas.microsoft.com/office/word/2010/wordml" xmlns:w15="http://schemas.microsoft.com/office/word/2012/wordml" xmlns:w16cex="http://schemas.microsoft.com/office/word/2018/wordml/cex" xmlns:w16cid="http://schemas.microsoft.com/office/word/2016/wordml/cid" xmlns:w16="http://schemas.microsoft.com/office/word/2018/wordml" xmlns:w16du="http://schemas.microsoft.com/office/word/2023/wordml/word16du" xmlns:w16sdtdh="http://schemas.microsoft.com/office/word/2020/wordml/sdtdatahash" xmlns:w16sdtfl="http://schemas.microsoft.com/office/word/2024/wordml/sdtformatlock" xmlns:w16se="http://schemas.microsoft.com/office/word/2015/wordml/symex" xmlns:wpg="http://schemas.microsoft.com/office/word/2010/wordprocessingGroup" xmlns:wpi="http://schemas.microsoft.com/office/word/2010/wordprocessingInk" xmlns:wne="http://schemas.microsoft.com/office/word/2006/wordml" xmlns:wps="http://schemas.microsoft.com/office/word/2010/wordprocessingShape" mc:Ignorable="w14 w15 w16se w16cid w16 w16cex w16sdtdh w16sdtfl w16du wp14">
+<w:numbering xmlns:wpc="http://schemas.microsoft.com/office/word/2010/wordprocessingCanvas" xmlns:cx="http://schemas.microsoft.com/office/drawing/2014/chartex" xmlns:cx1="http://schemas.microsoft.com/office/drawing/2015/9/8/chartex" xmlns:cx2="http://schemas.microsoft.com/office/drawing/2015/10/21/chartex" xmlns:cx3="http://schemas.microsoft.com/office/drawing/2016/5/9/chartex" xmlns:cx4="http://schemas.microsoft.com/office/drawing/2016/5/10/chartex" xmlns:cx5="http://schemas.microsoft.com/office/drawing/2016/5/11/chartex" xmlns:cx6="http://schemas.microsoft.com/office/drawing/2016/5/12/chartex" xmlns:cx7="http://schemas.microsoft.com/office/drawing/2016/5/13/chartex" xmlns:cx8="http://schemas.microsoft.com/office/drawing/2016/5/14/chartex" xmlns:mc="http://schemas.openxmlformats.org/markup-compatibility/2006" xmlns:aink="http://schemas.microsoft.com/office/drawing/2016/ink" xmlns:am3d="http://schemas.microsoft.com/office/drawing/2017/model3d" xmlns:o="urn:schemas-microsoft-com:office:office" xmlns:oel="http://schemas.microsoft.com/office/2019/extlst" xmlns:r="http://schemas.openxmlformats.org/officeDocument/2006/relationships" xmlns:m="http://schemas.openxmlformats.org/officeDocument/2006/math" xmlns:v="urn:schemas-microsoft-com:vml" xmlns:wp14="http://schemas.microsoft.com/office/word/2010/wordprocessingDrawing" xmlns:wp="http://schemas.openxmlformats.org/drawingml/2006/wordprocessingDrawing" xmlns:w10="urn:schemas-microsoft-com:office:word" xmlns:w="http://schemas.openxmlformats.org/wordprocessingml/2006/main" xmlns:w14="http://schemas.microsoft.com/office/word/2010/wordml" xmlns:w15="http://schemas.microsoft.com/office/word/2012/wordml" xmlns:w16cex="http://schemas.microsoft.com/office/word/2018/wordml/cex" xmlns:w16cid="http://schemas.microsoft.com/office/word/2016/wordml/cid" xmlns:w16="http://schemas.microsoft.com/office/word/2018/wordml" xmlns:w16sdtdh="http://schemas.microsoft.com/office/word/2020/wordml/sdtdatahash" xmlns:w16se="http://schemas.microsoft.com/office/word/2015/wordml/symex" xmlns:wpg="http://schemas.microsoft.com/office/word/2010/wordprocessingGroup" xmlns:wpi="http://schemas.microsoft.com/office/word/2010/wordprocessingInk" xmlns:wne="http://schemas.microsoft.com/office/word/2006/wordml" xmlns:wps="http://schemas.microsoft.com/office/word/2010/wordprocessingShape" mc:Ignorable="w14 w15 w16se w16cid w16 w16cex w16sdtdh wp14">
   <w:abstractNum w:abstractNumId="0" w15:restartNumberingAfterBreak="0">
     <w:nsid w:val="05A5445F"/>
     <w:multiLevelType w:val="multilevel"/>
@@ -10180,7 +10716,7 @@
 </file>
 
 <file path=word/styles.xml><?xml version="1.0" encoding="utf-8"?>
-<w:styles xmlns:mc="http://schemas.openxmlformats.org/markup-compatibility/2006" xmlns:r="http://schemas.openxmlformats.org/officeDocument/2006/relationships" xmlns:w="http://schemas.openxmlformats.org/wordprocessingml/2006/main" xmlns:w14="http://schemas.microsoft.com/office/word/2010/wordml" xmlns:w15="http://schemas.microsoft.com/office/word/2012/wordml" xmlns:w16cex="http://schemas.microsoft.com/office/word/2018/wordml/cex" xmlns:w16cid="http://schemas.microsoft.com/office/word/2016/wordml/cid" xmlns:w16="http://schemas.microsoft.com/office/word/2018/wordml" xmlns:w16du="http://schemas.microsoft.com/office/word/2023/wordml/word16du" xmlns:w16sdtdh="http://schemas.microsoft.com/office/word/2020/wordml/sdtdatahash" xmlns:w16sdtfl="http://schemas.microsoft.com/office/word/2024/wordml/sdtformatlock" xmlns:w16se="http://schemas.microsoft.com/office/word/2015/wordml/symex" mc:Ignorable="w14 w15 w16se w16cid w16 w16cex w16sdtdh w16sdtfl w16du">
+<w:styles xmlns:mc="http://schemas.openxmlformats.org/markup-compatibility/2006" xmlns:r="http://schemas.openxmlformats.org/officeDocument/2006/relationships" xmlns:w="http://schemas.openxmlformats.org/wordprocessingml/2006/main" xmlns:w14="http://schemas.microsoft.com/office/word/2010/wordml" xmlns:w15="http://schemas.microsoft.com/office/word/2012/wordml" xmlns:w16cex="http://schemas.microsoft.com/office/word/2018/wordml/cex" xmlns:w16cid="http://schemas.microsoft.com/office/word/2016/wordml/cid" xmlns:w16="http://schemas.microsoft.com/office/word/2018/wordml" xmlns:w16sdtdh="http://schemas.microsoft.com/office/word/2020/wordml/sdtdatahash" xmlns:w16se="http://schemas.microsoft.com/office/word/2015/wordml/symex" mc:Ignorable="w14 w15 w16se w16cid w16 w16cex w16sdtdh">
   <w:docDefaults>
     <w:rPrDefault>
       <w:rPr>

</xml_diff>